<commit_message>
restructured my experience section
</commit_message>
<xml_diff>
--- a/public/Clement Kinyui Ndimuangu Resume.docx
+++ b/public/Clement Kinyui Ndimuangu Resume.docx
@@ -1,6 +1,6 @@
 
 <file path=word/document.xml><?xml version="1.0" encoding="utf-8"?>
-<w:document xmlns:wpc="http://schemas.microsoft.com/office/word/2010/wordprocessingCanvas" xmlns:cx="http://schemas.microsoft.com/office/drawing/2014/chartex" xmlns:cx1="http://schemas.microsoft.com/office/drawing/2015/9/8/chartex" xmlns:cx2="http://schemas.microsoft.com/office/drawing/2015/10/21/chartex" xmlns:cx3="http://schemas.microsoft.com/office/drawing/2016/5/9/chartex" xmlns:cx4="http://schemas.microsoft.com/office/drawing/2016/5/10/chartex" xmlns:cx5="http://schemas.microsoft.com/office/drawing/2016/5/11/chartex" xmlns:cx6="http://schemas.microsoft.com/office/drawing/2016/5/12/chartex" xmlns:cx7="http://schemas.microsoft.com/office/drawing/2016/5/13/chartex" xmlns:cx8="http://schemas.microsoft.com/office/drawing/2016/5/14/chartex" xmlns:mc="http://schemas.openxmlformats.org/markup-compatibility/2006" xmlns:aink="http://schemas.microsoft.com/office/drawing/2016/ink" xmlns:am3d="http://schemas.microsoft.com/office/drawing/2017/model3d" xmlns:o="urn:schemas-microsoft-com:office:office" xmlns:oel="http://schemas.microsoft.com/office/2019/extlst" xmlns:r="http://schemas.openxmlformats.org/officeDocument/2006/relationships" xmlns:m="http://schemas.openxmlformats.org/officeDocument/2006/math" xmlns:v="urn:schemas-microsoft-com:vml" xmlns:wp14="http://schemas.microsoft.com/office/word/2010/wordprocessingDrawing" xmlns:wp="http://schemas.openxmlformats.org/drawingml/2006/wordprocessingDrawing" xmlns:w10="urn:schemas-microsoft-com:office:word" xmlns:w="http://schemas.openxmlformats.org/wordprocessingml/2006/main" xmlns:w14="http://schemas.microsoft.com/office/word/2010/wordml" xmlns:w15="http://schemas.microsoft.com/office/word/2012/wordml" xmlns:w16cex="http://schemas.microsoft.com/office/word/2018/wordml/cex" xmlns:w16cid="http://schemas.microsoft.com/office/word/2016/wordml/cid" xmlns:w16="http://schemas.microsoft.com/office/word/2018/wordml" xmlns:w16sdtdh="http://schemas.microsoft.com/office/word/2020/wordml/sdtdatahash" xmlns:w16se="http://schemas.microsoft.com/office/word/2015/wordml/symex" xmlns:wpg="http://schemas.microsoft.com/office/word/2010/wordprocessingGroup" xmlns:wpi="http://schemas.microsoft.com/office/word/2010/wordprocessingInk" xmlns:wne="http://schemas.microsoft.com/office/word/2006/wordml" xmlns:wps="http://schemas.microsoft.com/office/word/2010/wordprocessingShape" mc:Ignorable="w14 w15 w16se w16cid w16 w16cex w16sdtdh wp14">
+<w:document xmlns:wpc="http://schemas.microsoft.com/office/word/2010/wordprocessingCanvas" xmlns:cx="http://schemas.microsoft.com/office/drawing/2014/chartex" xmlns:cx1="http://schemas.microsoft.com/office/drawing/2015/9/8/chartex" xmlns:cx2="http://schemas.microsoft.com/office/drawing/2015/10/21/chartex" xmlns:cx3="http://schemas.microsoft.com/office/drawing/2016/5/9/chartex" xmlns:cx4="http://schemas.microsoft.com/office/drawing/2016/5/10/chartex" xmlns:cx5="http://schemas.microsoft.com/office/drawing/2016/5/11/chartex" xmlns:cx6="http://schemas.microsoft.com/office/drawing/2016/5/12/chartex" xmlns:cx7="http://schemas.microsoft.com/office/drawing/2016/5/13/chartex" xmlns:cx8="http://schemas.microsoft.com/office/drawing/2016/5/14/chartex" xmlns:mc="http://schemas.openxmlformats.org/markup-compatibility/2006" xmlns:aink="http://schemas.microsoft.com/office/drawing/2016/ink" xmlns:am3d="http://schemas.microsoft.com/office/drawing/2017/model3d" xmlns:o="urn:schemas-microsoft-com:office:office" xmlns:oel="http://schemas.microsoft.com/office/2019/extlst" xmlns:r="http://schemas.openxmlformats.org/officeDocument/2006/relationships" xmlns:m="http://schemas.openxmlformats.org/officeDocument/2006/math" xmlns:v="urn:schemas-microsoft-com:vml" xmlns:wp14="http://schemas.microsoft.com/office/word/2010/wordprocessingDrawing" xmlns:wp="http://schemas.openxmlformats.org/drawingml/2006/wordprocessingDrawing" xmlns:w10="urn:schemas-microsoft-com:office:word" xmlns:w="http://schemas.openxmlformats.org/wordprocessingml/2006/main" xmlns:w14="http://schemas.microsoft.com/office/word/2010/wordml" xmlns:w15="http://schemas.microsoft.com/office/word/2012/wordml" xmlns:w16cex="http://schemas.microsoft.com/office/word/2018/wordml/cex" xmlns:w16cid="http://schemas.microsoft.com/office/word/2016/wordml/cid" xmlns:w16="http://schemas.microsoft.com/office/word/2018/wordml" xmlns:w16du="http://schemas.microsoft.com/office/word/2023/wordml/word16du" xmlns:w16sdtdh="http://schemas.microsoft.com/office/word/2020/wordml/sdtdatahash" xmlns:w16se="http://schemas.microsoft.com/office/word/2015/wordml/symex" xmlns:wpg="http://schemas.microsoft.com/office/word/2010/wordprocessingGroup" xmlns:wpi="http://schemas.microsoft.com/office/word/2010/wordprocessingInk" xmlns:wne="http://schemas.microsoft.com/office/word/2006/wordml" xmlns:wps="http://schemas.microsoft.com/office/word/2010/wordprocessingShape" mc:Ignorable="w14 w15 w16se w16cid w16 w16cex w16sdtdh w16du wp14">
   <w:body>
     <w:p>
       <w:pPr>
@@ -24,9 +24,7 @@
       <w:r>
         <w:rPr>
           <w:rFonts w:ascii="Cambria" w:hAnsi="Cambria"/>
-          <w:bCs/>
           <w:noProof/>
-          <w:color w:val="000000"/>
           <w:sz w:val="24"/>
           <w:szCs w:val="24"/>
           <w14:ligatures w14:val="standardContextual"/>
@@ -34,18 +32,18 @@
         <mc:AlternateContent>
           <mc:Choice Requires="wps">
             <w:drawing>
-              <wp:anchor distT="0" distB="0" distL="114300" distR="114300" simplePos="0" relativeHeight="251659264" behindDoc="0" locked="0" layoutInCell="1" allowOverlap="1" wp14:anchorId="78587217" wp14:editId="1F461B3A">
+              <wp:anchor distT="0" distB="0" distL="114300" distR="114300" simplePos="0" relativeHeight="251667456" behindDoc="0" locked="0" layoutInCell="1" allowOverlap="1" wp14:anchorId="2BADB18B" wp14:editId="4180F2B8">
                 <wp:simplePos x="0" y="0"/>
                 <wp:positionH relativeFrom="margin">
                   <wp:align>right</wp:align>
                 </wp:positionH>
                 <wp:positionV relativeFrom="paragraph">
-                  <wp:posOffset>273685</wp:posOffset>
+                  <wp:posOffset>225425</wp:posOffset>
                 </wp:positionV>
-                <wp:extent cx="6826250" cy="25400"/>
-                <wp:effectExtent l="0" t="0" r="31750" b="31750"/>
+                <wp:extent cx="7213600" cy="25400"/>
+                <wp:effectExtent l="0" t="0" r="25400" b="31750"/>
                 <wp:wrapNone/>
-                <wp:docPr id="1508764082" name="Straight Connector 1"/>
+                <wp:docPr id="1733951533" name="Straight Connector 1"/>
                 <wp:cNvGraphicFramePr/>
                 <a:graphic xmlns:a="http://schemas.openxmlformats.org/drawingml/2006/main">
                   <a:graphicData uri="http://schemas.microsoft.com/office/word/2010/wordprocessingShape">
@@ -54,7 +52,7 @@
                       <wps:spPr>
                         <a:xfrm flipV="1">
                           <a:off x="0" y="0"/>
-                          <a:ext cx="6826250" cy="25400"/>
+                          <a:ext cx="7213600" cy="25400"/>
                         </a:xfrm>
                         <a:prstGeom prst="line">
                           <a:avLst/>
@@ -89,7 +87,7 @@
           </mc:Choice>
           <mc:Fallback>
             <w:pict>
-              <v:line w14:anchorId="73957E71" id="Straight Connector 1" o:spid="_x0000_s1026" style="position:absolute;flip:y;z-index:251659264;visibility:visible;mso-wrap-style:square;mso-width-percent:0;mso-height-percent:0;mso-wrap-distance-left:9pt;mso-wrap-distance-top:0;mso-wrap-distance-right:9pt;mso-wrap-distance-bottom:0;mso-position-horizontal:right;mso-position-horizontal-relative:margin;mso-position-vertical:absolute;mso-position-vertical-relative:text;mso-width-percent:0;mso-height-percent:0;mso-width-relative:margin;mso-height-relative:margin" from="486.3pt,21.55pt" to="1023.8pt,23.55pt" o:gfxdata="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" strokecolor="black [3200]" strokeweight=".5pt">
+              <v:line w14:anchorId="48A3AC03" id="Straight Connector 1" o:spid="_x0000_s1026" style="position:absolute;flip:y;z-index:251667456;visibility:visible;mso-wrap-style:square;mso-width-percent:0;mso-height-percent:0;mso-wrap-distance-left:9pt;mso-wrap-distance-top:0;mso-wrap-distance-right:9pt;mso-wrap-distance-bottom:0;mso-position-horizontal:right;mso-position-horizontal-relative:margin;mso-position-vertical:absolute;mso-position-vertical-relative:text;mso-width-percent:0;mso-height-percent:0;mso-width-relative:margin;mso-height-relative:margin" from="516.8pt,17.75pt" to="1084.8pt,19.75pt" o:gfxdata="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" strokecolor="black [3200]" strokeweight=".5pt">
                 <v:stroke joinstyle="miter"/>
                 <w10:wrap anchorx="margin"/>
               </v:line>
@@ -105,464 +103,7 @@
           <w:sz w:val="24"/>
           <w:szCs w:val="24"/>
         </w:rPr>
-        <w:t>E</w:t>
-      </w:r>
-      <w:r>
-        <w:rPr>
-          <w:rFonts w:ascii="Cambria" w:hAnsi="Cambria"/>
-          <w:bCs/>
-          <w:color w:val="000000"/>
-          <w:sz w:val="22"/>
-          <w:szCs w:val="22"/>
-        </w:rPr>
-        <w:t>XPERIENCE</w:t>
-      </w:r>
-    </w:p>
-    <w:p>
-      <w:pPr>
-        <w:rPr>
-          <w:rFonts w:ascii="Cambria" w:hAnsi="Cambria"/>
-          <w:b/>
-          <w:bCs/>
-          <w:color w:val="000000"/>
-        </w:rPr>
-      </w:pPr>
-      <w:r>
-        <w:rPr>
-          <w:rFonts w:ascii="Cambria" w:hAnsi="Cambria"/>
-        </w:rPr>
-        <w:t xml:space="preserve">      </w:t>
-      </w:r>
-      <w:r>
-        <w:rPr>
-          <w:rFonts w:ascii="Cambria" w:hAnsi="Cambria"/>
-          <w:b/>
-          <w:bCs/>
-          <w:sz w:val="24"/>
-          <w:szCs w:val="24"/>
-        </w:rPr>
-        <w:t>Per Scholas</w:t>
-      </w:r>
-      <w:r>
-        <w:rPr>
-          <w:rFonts w:ascii="Cambria" w:hAnsi="Cambria"/>
-          <w:b/>
-          <w:bCs/>
-          <w:sz w:val="24"/>
-          <w:szCs w:val="24"/>
-        </w:rPr>
-        <w:t>,</w:t>
-      </w:r>
-      <w:r>
-        <w:rPr>
-          <w:rFonts w:ascii="Cambria" w:hAnsi="Cambria"/>
-          <w:b/>
-          <w:bCs/>
-          <w:sz w:val="24"/>
-          <w:szCs w:val="24"/>
-        </w:rPr>
-        <w:t xml:space="preserve"> </w:t>
-      </w:r>
-      <w:r>
-        <w:rPr>
-          <w:rFonts w:ascii="Cambria" w:hAnsi="Cambria"/>
-          <w:b/>
-          <w:bCs/>
-          <w:sz w:val="24"/>
-          <w:szCs w:val="24"/>
-        </w:rPr>
-        <w:t>Inc</w:t>
-      </w:r>
-      <w:r>
-        <w:rPr>
-          <w:rFonts w:ascii="Cambria" w:hAnsi="Cambria"/>
-          <w:b/>
-          <w:bCs/>
-          <w:sz w:val="24"/>
-          <w:szCs w:val="24"/>
-        </w:rPr>
-        <w:t xml:space="preserve">                                                                                                                                     </w:t>
-      </w:r>
-      <w:r>
-        <w:rPr>
-          <w:rFonts w:ascii="Cambria" w:hAnsi="Cambria"/>
-          <w:color w:val="000000"/>
-        </w:rPr>
-        <w:t>June 2023 – Present</w:t>
-      </w:r>
-    </w:p>
-    <w:p>
-      <w:pPr>
-        <w:rPr>
-          <w:rFonts w:ascii="Cambria" w:hAnsi="Cambria"/>
-          <w:bCs/>
-          <w:i/>
-          <w:iCs/>
-          <w:color w:val="000000"/>
-          <w:sz w:val="22"/>
-          <w:szCs w:val="22"/>
-        </w:rPr>
-      </w:pPr>
-      <w:r>
-        <w:rPr>
-          <w:rFonts w:ascii="Cambria" w:hAnsi="Cambria"/>
-          <w:bCs/>
-          <w:color w:val="000000"/>
-          <w:sz w:val="22"/>
-          <w:szCs w:val="22"/>
-        </w:rPr>
-        <w:t xml:space="preserve">      </w:t>
-      </w:r>
-      <w:r>
-        <w:rPr>
-          <w:rFonts w:ascii="Cambria" w:hAnsi="Cambria"/>
-          <w:bCs/>
-          <w:i/>
-          <w:iCs/>
-          <w:color w:val="000000"/>
-          <w:sz w:val="22"/>
-          <w:szCs w:val="22"/>
-        </w:rPr>
-        <w:t>Full Stack Software</w:t>
-      </w:r>
-      <w:r>
-        <w:rPr>
-          <w:rFonts w:ascii="Cambria" w:hAnsi="Cambria"/>
-          <w:bCs/>
-          <w:i/>
-          <w:iCs/>
-          <w:color w:val="000000"/>
-          <w:sz w:val="22"/>
-          <w:szCs w:val="22"/>
-        </w:rPr>
-        <w:t xml:space="preserve"> Engineer</w:t>
-      </w:r>
-      <w:r>
-        <w:rPr>
-          <w:rFonts w:ascii="Cambria" w:hAnsi="Cambria"/>
-          <w:bCs/>
-          <w:i/>
-          <w:iCs/>
-          <w:color w:val="000000"/>
-          <w:sz w:val="22"/>
-          <w:szCs w:val="22"/>
-        </w:rPr>
-        <w:t xml:space="preserve">                                                                                                                                            Dallas, TX</w:t>
-      </w:r>
-    </w:p>
-    <w:p>
-      <w:pPr>
-        <w:pStyle w:val="ListParagraph"/>
-        <w:numPr>
-          <w:ilvl w:val="0"/>
-          <w:numId w:val="3"/>
-        </w:numPr>
-        <w:rPr>
-          <w:rFonts w:ascii="Cambria" w:hAnsi="Cambria"/>
-        </w:rPr>
-      </w:pPr>
-      <w:r>
-        <w:rPr>
-          <w:rFonts w:ascii="Cambria" w:hAnsi="Cambria"/>
-        </w:rPr>
-        <w:t>Developed and maintained responsive and scalable web applications using the MERN (MongoDB, Express.js, React, Node.js) stack, contributing to a user-friendly experience for Per Scholas' online platforms.</w:t>
-      </w:r>
-    </w:p>
-    <w:p>
-      <w:pPr>
-        <w:pStyle w:val="ListParagraph"/>
-        <w:numPr>
-          <w:ilvl w:val="0"/>
-          <w:numId w:val="3"/>
-        </w:numPr>
-        <w:rPr>
-          <w:rFonts w:ascii="Cambria" w:hAnsi="Cambria"/>
-        </w:rPr>
-      </w:pPr>
-      <w:r>
-        <w:rPr>
-          <w:rFonts w:ascii="Cambria" w:hAnsi="Cambria"/>
-        </w:rPr>
-        <w:t>Implemented robust backend solutions with Express.js and Node.js, designing RESTful APIs to facilitate seamless communication between the front-end and back-end components of the web applications.</w:t>
-      </w:r>
-    </w:p>
-    <w:p>
-      <w:pPr>
-        <w:pStyle w:val="ListParagraph"/>
-        <w:numPr>
-          <w:ilvl w:val="0"/>
-          <w:numId w:val="3"/>
-        </w:numPr>
-        <w:rPr>
-          <w:rFonts w:ascii="Cambria" w:hAnsi="Cambria"/>
-        </w:rPr>
-      </w:pPr>
-      <w:r>
-        <w:rPr>
-          <w:rFonts w:ascii="Cambria" w:hAnsi="Cambria"/>
-        </w:rPr>
-        <w:t>Implemented authentication and authorization features using industry best practices, enhancing the security of user data and sensitive information within the web applications.</w:t>
-      </w:r>
-    </w:p>
-    <w:p>
-      <w:pPr>
-        <w:pStyle w:val="ListParagraph"/>
-        <w:numPr>
-          <w:ilvl w:val="0"/>
-          <w:numId w:val="3"/>
-        </w:numPr>
-        <w:rPr>
-          <w:rFonts w:ascii="Cambria" w:hAnsi="Cambria"/>
-        </w:rPr>
-      </w:pPr>
-      <w:r>
-        <w:rPr>
-          <w:rFonts w:ascii="Cambria" w:hAnsi="Cambria"/>
-        </w:rPr>
-        <w:t>Utilized MongoDB for efficient data storage and retrieval, ensuring optimal performance and data integrity in dynamic and fast-paced educational environments.</w:t>
-      </w:r>
-    </w:p>
-    <w:p>
-      <w:pPr>
-        <w:pStyle w:val="ListParagraph"/>
-        <w:numPr>
-          <w:ilvl w:val="0"/>
-          <w:numId w:val="3"/>
-        </w:numPr>
-        <w:rPr>
-          <w:rFonts w:ascii="Cambria" w:hAnsi="Cambria"/>
-        </w:rPr>
-      </w:pPr>
-      <w:r>
-        <w:rPr>
-          <w:rFonts w:ascii="Cambria" w:hAnsi="Cambria"/>
-        </w:rPr>
-        <w:t>Integrated third-party packages and libraries, leveraging tools such as Redux for state management in React applications, enhancing the overall stability and maintainability of the web ecosystem.</w:t>
-      </w:r>
-    </w:p>
-    <w:p>
-      <w:pPr>
-        <w:pStyle w:val="ListParagraph"/>
-        <w:numPr>
-          <w:ilvl w:val="0"/>
-          <w:numId w:val="3"/>
-        </w:numPr>
-        <w:rPr>
-          <w:rFonts w:ascii="Cambria" w:hAnsi="Cambria"/>
-        </w:rPr>
-      </w:pPr>
-      <w:r>
-        <w:rPr>
-          <w:rFonts w:ascii="Cambria" w:hAnsi="Cambria"/>
-        </w:rPr>
-        <w:t>Collaborated with cross-functional teams, including designers and product managers, to understand project requirements, provide technical insights, and deliver high-quality features on time, contributing to the success of Per Scholas' digital initiatives.</w:t>
-      </w:r>
-    </w:p>
-    <w:p>
-      <w:pPr>
-        <w:ind w:left="360"/>
-        <w:rPr>
-          <w:rFonts w:ascii="Cambria" w:hAnsi="Cambria"/>
-          <w:bCs/>
-          <w:color w:val="000000"/>
-        </w:rPr>
-      </w:pPr>
-      <w:r>
-        <w:rPr>
-          <w:rFonts w:ascii="Cambria" w:hAnsi="Cambria"/>
-          <w:b/>
-          <w:bCs/>
-          <w:sz w:val="24"/>
-          <w:szCs w:val="24"/>
-        </w:rPr>
-        <w:t xml:space="preserve">Independent  </w:t>
-      </w:r>
-      <w:r>
-        <w:rPr>
-          <w:rFonts w:ascii="Cambria" w:hAnsi="Cambria"/>
-          <w:sz w:val="24"/>
-          <w:szCs w:val="24"/>
-        </w:rPr>
-        <w:t xml:space="preserve">                                                                                                                             </w:t>
-      </w:r>
-      <w:r>
-        <w:rPr>
-          <w:rFonts w:ascii="Cambria" w:hAnsi="Cambria"/>
-        </w:rPr>
-        <w:t>November</w:t>
-      </w:r>
-      <w:r>
-        <w:rPr>
-          <w:rFonts w:ascii="Cambria" w:hAnsi="Cambria"/>
-          <w:bCs/>
-        </w:rPr>
-        <w:t xml:space="preserve"> </w:t>
-      </w:r>
-      <w:r>
-        <w:rPr>
-          <w:rFonts w:ascii="Cambria" w:hAnsi="Cambria"/>
-          <w:bCs/>
-          <w:color w:val="000000"/>
-        </w:rPr>
-        <w:t>202</w:t>
-      </w:r>
-      <w:r>
-        <w:rPr>
-          <w:rFonts w:ascii="Cambria" w:hAnsi="Cambria"/>
-          <w:bCs/>
-          <w:color w:val="000000"/>
-        </w:rPr>
-        <w:t>1</w:t>
-      </w:r>
-      <w:r>
-        <w:rPr>
-          <w:rFonts w:ascii="Cambria" w:hAnsi="Cambria"/>
-          <w:bCs/>
-          <w:color w:val="000000"/>
-        </w:rPr>
-        <w:t xml:space="preserve"> – Present</w:t>
-      </w:r>
-    </w:p>
-    <w:p>
-      <w:pPr>
-        <w:ind w:left="360"/>
-        <w:rPr>
-          <w:rFonts w:ascii="Cambria" w:hAnsi="Cambria"/>
-          <w:bCs/>
-          <w:i/>
-          <w:iCs/>
-          <w:color w:val="000000"/>
-          <w:sz w:val="22"/>
-          <w:szCs w:val="22"/>
-        </w:rPr>
-      </w:pPr>
-      <w:r>
-        <w:rPr>
-          <w:rFonts w:ascii="Cambria" w:hAnsi="Cambria"/>
-          <w:bCs/>
-          <w:i/>
-          <w:iCs/>
-          <w:color w:val="000000"/>
-          <w:sz w:val="22"/>
-          <w:szCs w:val="22"/>
-        </w:rPr>
-        <w:t>Full Stack Software Engineer Enthusiast</w:t>
-      </w:r>
-      <w:r>
-        <w:rPr>
-          <w:rFonts w:ascii="Cambria" w:hAnsi="Cambria"/>
-          <w:bCs/>
-          <w:i/>
-          <w:iCs/>
-          <w:color w:val="000000"/>
-          <w:sz w:val="22"/>
-          <w:szCs w:val="22"/>
-        </w:rPr>
-        <w:t xml:space="preserve"> and </w:t>
-      </w:r>
-      <w:r>
-        <w:rPr>
-          <w:rFonts w:ascii="Cambria" w:hAnsi="Cambria"/>
-          <w:bCs/>
-          <w:i/>
-          <w:iCs/>
-          <w:color w:val="000000"/>
-          <w:sz w:val="22"/>
-          <w:szCs w:val="22"/>
-        </w:rPr>
-        <w:t>self-taught</w:t>
-      </w:r>
-      <w:r>
-        <w:rPr>
-          <w:rFonts w:ascii="Cambria" w:hAnsi="Cambria"/>
-          <w:bCs/>
-          <w:i/>
-          <w:iCs/>
-          <w:color w:val="000000"/>
-          <w:sz w:val="22"/>
-          <w:szCs w:val="22"/>
-        </w:rPr>
-        <w:t xml:space="preserve">                                                                                         Dallas, TX</w:t>
-      </w:r>
-    </w:p>
-    <w:p>
-      <w:pPr>
-        <w:pStyle w:val="ListParagraph"/>
-        <w:numPr>
-          <w:ilvl w:val="0"/>
-          <w:numId w:val="7"/>
-        </w:numPr>
-        <w:rPr>
-          <w:rFonts w:ascii="Cambria" w:hAnsi="Cambria"/>
-          <w:bCs/>
-        </w:rPr>
-      </w:pPr>
-      <w:r>
-        <w:rPr>
-          <w:rFonts w:ascii="Cambria" w:hAnsi="Cambria"/>
-          <w:bCs/>
-        </w:rPr>
-        <w:t>Acquired comprehensive knowledge in Java, Python, HTML, CSS, and JavaScript through self-directed learning, demonstrating a strong commitment to continuous skill development.</w:t>
-      </w:r>
-    </w:p>
-    <w:p>
-      <w:pPr>
-        <w:pStyle w:val="ListParagraph"/>
-        <w:numPr>
-          <w:ilvl w:val="0"/>
-          <w:numId w:val="7"/>
-        </w:numPr>
-        <w:rPr>
-          <w:rFonts w:ascii="Cambria" w:hAnsi="Cambria"/>
-          <w:bCs/>
-        </w:rPr>
-      </w:pPr>
-      <w:r>
-        <w:rPr>
-          <w:rFonts w:ascii="Cambria" w:hAnsi="Cambria"/>
-          <w:bCs/>
-        </w:rPr>
-        <w:t>Designed and implemented responsive and dynamic web applications using HTML, CSS, and JavaScript, leveraging popular libraries and frameworks such as React.js to create modern and engaging user interfaces.</w:t>
-      </w:r>
-    </w:p>
-    <w:p>
-      <w:pPr>
-        <w:pStyle w:val="ListParagraph"/>
-        <w:numPr>
-          <w:ilvl w:val="0"/>
-          <w:numId w:val="7"/>
-        </w:numPr>
-        <w:rPr>
-          <w:rFonts w:ascii="Cambria" w:hAnsi="Cambria"/>
-          <w:bCs/>
-        </w:rPr>
-      </w:pPr>
-      <w:r>
-        <w:rPr>
-          <w:rFonts w:ascii="Cambria" w:hAnsi="Cambria"/>
-          <w:bCs/>
-        </w:rPr>
-        <w:t>Applied Java programming skills to build robust and scalable backend solutions, demonstrating proficiency in handling data processing, server-side logic, and ensuring the efficiency of web applications.</w:t>
-      </w:r>
-    </w:p>
-    <w:p>
-      <w:pPr>
-        <w:pStyle w:val="ListParagraph"/>
-        <w:numPr>
-          <w:ilvl w:val="0"/>
-          <w:numId w:val="7"/>
-        </w:numPr>
-        <w:rPr>
-          <w:rFonts w:ascii="Cambria" w:hAnsi="Cambria"/>
-          <w:bCs/>
-        </w:rPr>
-      </w:pPr>
-      <w:r>
-        <w:rPr>
-          <w:rFonts w:ascii="Cambria" w:hAnsi="Cambria"/>
-          <w:bCs/>
-        </w:rPr>
-        <w:t>Developed automated testing scripts using Selenium in Java, ensuring the reliability and functionality of web applications, and contributing to the enhancement of software quality and user experience.</w:t>
+        <w:t>PROFESSIONAL SUMMARY</w:t>
       </w:r>
     </w:p>
     <w:p>
@@ -578,9 +119,430 @@
         <w:rPr>
           <w:rFonts w:ascii="Cambria" w:hAnsi="Cambria"/>
           <w:bCs/>
-          <w:color w:val="000000"/>
-          <w:sz w:val="22"/>
-          <w:szCs w:val="22"/>
+          <w:i/>
+          <w:iCs/>
+          <w:color w:val="000000"/>
+        </w:rPr>
+      </w:pPr>
+      <w:r>
+        <w:rPr>
+          <w:rStyle w:val="Emphasis"/>
+          <w:rFonts w:ascii="Cambria" w:hAnsi="Cambria" w:cs="Open Sans"/>
+          <w:i w:val="0"/>
+          <w:iCs w:val="0"/>
+          <w:color w:val="000000"/>
+          <w:bdr w:val="none" w:sz="0" w:space="0" w:color="auto" w:frame="1"/>
+          <w:shd w:val="clear" w:color="auto" w:fill="FFFFFF"/>
+        </w:rPr>
+        <w:t>Results-driven</w:t>
+      </w:r>
+      <w:r>
+        <w:rPr>
+          <w:rStyle w:val="Emphasis"/>
+          <w:rFonts w:ascii="Cambria" w:hAnsi="Cambria" w:cs="Open Sans"/>
+          <w:i w:val="0"/>
+          <w:iCs w:val="0"/>
+          <w:color w:val="000000"/>
+          <w:bdr w:val="none" w:sz="0" w:space="0" w:color="auto" w:frame="1"/>
+          <w:shd w:val="clear" w:color="auto" w:fill="FFFFFF"/>
+        </w:rPr>
+        <w:t>, passionate</w:t>
+      </w:r>
+      <w:r>
+        <w:rPr>
+          <w:rStyle w:val="Emphasis"/>
+          <w:rFonts w:ascii="Cambria" w:hAnsi="Cambria" w:cs="Open Sans"/>
+          <w:i w:val="0"/>
+          <w:iCs w:val="0"/>
+          <w:color w:val="000000"/>
+          <w:bdr w:val="none" w:sz="0" w:space="0" w:color="auto" w:frame="1"/>
+          <w:shd w:val="clear" w:color="auto" w:fill="FFFFFF"/>
+        </w:rPr>
+        <w:t xml:space="preserve"> </w:t>
+      </w:r>
+      <w:r>
+        <w:rPr>
+          <w:rStyle w:val="Emphasis"/>
+          <w:rFonts w:ascii="Cambria" w:hAnsi="Cambria" w:cs="Open Sans"/>
+          <w:i w:val="0"/>
+          <w:iCs w:val="0"/>
+          <w:color w:val="000000"/>
+          <w:bdr w:val="none" w:sz="0" w:space="0" w:color="auto" w:frame="1"/>
+          <w:shd w:val="clear" w:color="auto" w:fill="FFFFFF"/>
+        </w:rPr>
+        <w:t xml:space="preserve">software </w:t>
+      </w:r>
+      <w:r>
+        <w:rPr>
+          <w:rStyle w:val="Emphasis"/>
+          <w:rFonts w:ascii="Cambria" w:hAnsi="Cambria" w:cs="Open Sans"/>
+          <w:i w:val="0"/>
+          <w:iCs w:val="0"/>
+          <w:color w:val="000000"/>
+          <w:bdr w:val="none" w:sz="0" w:space="0" w:color="auto" w:frame="1"/>
+          <w:shd w:val="clear" w:color="auto" w:fill="FFFFFF"/>
+        </w:rPr>
+        <w:t xml:space="preserve">engineer </w:t>
+      </w:r>
+      <w:r>
+        <w:rPr>
+          <w:rStyle w:val="Emphasis"/>
+          <w:rFonts w:ascii="Cambria" w:hAnsi="Cambria" w:cs="Open Sans"/>
+          <w:i w:val="0"/>
+          <w:iCs w:val="0"/>
+          <w:color w:val="000000"/>
+          <w:bdr w:val="none" w:sz="0" w:space="0" w:color="auto" w:frame="1"/>
+          <w:shd w:val="clear" w:color="auto" w:fill="FFFFFF"/>
+        </w:rPr>
+        <w:t xml:space="preserve">with </w:t>
+      </w:r>
+      <w:r>
+        <w:rPr>
+          <w:rStyle w:val="Emphasis"/>
+          <w:rFonts w:ascii="Cambria" w:hAnsi="Cambria" w:cs="Open Sans"/>
+          <w:i w:val="0"/>
+          <w:iCs w:val="0"/>
+          <w:color w:val="000000"/>
+          <w:bdr w:val="none" w:sz="0" w:space="0" w:color="auto" w:frame="1"/>
+          <w:shd w:val="clear" w:color="auto" w:fill="FFFFFF"/>
+        </w:rPr>
+        <w:t>3</w:t>
+      </w:r>
+      <w:r>
+        <w:rPr>
+          <w:rStyle w:val="Emphasis"/>
+          <w:rFonts w:ascii="Cambria" w:hAnsi="Cambria" w:cs="Open Sans"/>
+          <w:i w:val="0"/>
+          <w:iCs w:val="0"/>
+          <w:color w:val="000000"/>
+          <w:bdr w:val="none" w:sz="0" w:space="0" w:color="auto" w:frame="1"/>
+          <w:shd w:val="clear" w:color="auto" w:fill="FFFFFF"/>
+        </w:rPr>
+        <w:t>+ years of experience</w:t>
+      </w:r>
+      <w:r>
+        <w:rPr>
+          <w:rStyle w:val="Emphasis"/>
+          <w:rFonts w:ascii="Cambria" w:hAnsi="Cambria" w:cs="Open Sans"/>
+          <w:i w:val="0"/>
+          <w:iCs w:val="0"/>
+          <w:color w:val="000000"/>
+          <w:bdr w:val="none" w:sz="0" w:space="0" w:color="auto" w:frame="1"/>
+          <w:shd w:val="clear" w:color="auto" w:fill="FFFFFF"/>
+        </w:rPr>
+        <w:t xml:space="preserve"> in designing,</w:t>
+      </w:r>
+      <w:r>
+        <w:rPr>
+          <w:rStyle w:val="Emphasis"/>
+          <w:rFonts w:ascii="Cambria" w:hAnsi="Cambria" w:cs="Open Sans"/>
+          <w:i w:val="0"/>
+          <w:iCs w:val="0"/>
+          <w:color w:val="000000"/>
+          <w:bdr w:val="none" w:sz="0" w:space="0" w:color="auto" w:frame="1"/>
+          <w:shd w:val="clear" w:color="auto" w:fill="FFFFFF"/>
+        </w:rPr>
+        <w:t xml:space="preserve"> </w:t>
+      </w:r>
+      <w:r>
+        <w:rPr>
+          <w:rStyle w:val="Emphasis"/>
+          <w:rFonts w:ascii="Cambria" w:hAnsi="Cambria" w:cs="Open Sans"/>
+          <w:i w:val="0"/>
+          <w:iCs w:val="0"/>
+          <w:color w:val="000000"/>
+          <w:bdr w:val="none" w:sz="0" w:space="0" w:color="auto" w:frame="1"/>
+          <w:shd w:val="clear" w:color="auto" w:fill="FFFFFF"/>
+        </w:rPr>
+        <w:t>develop</w:t>
+      </w:r>
+      <w:r>
+        <w:rPr>
+          <w:rStyle w:val="Emphasis"/>
+          <w:rFonts w:ascii="Cambria" w:hAnsi="Cambria" w:cs="Open Sans"/>
+          <w:i w:val="0"/>
+          <w:iCs w:val="0"/>
+          <w:color w:val="000000"/>
+          <w:bdr w:val="none" w:sz="0" w:space="0" w:color="auto" w:frame="1"/>
+          <w:shd w:val="clear" w:color="auto" w:fill="FFFFFF"/>
+        </w:rPr>
+        <w:t>ing,</w:t>
+      </w:r>
+      <w:r>
+        <w:rPr>
+          <w:rStyle w:val="Emphasis"/>
+          <w:rFonts w:ascii="Cambria" w:hAnsi="Cambria" w:cs="Open Sans"/>
+          <w:i w:val="0"/>
+          <w:iCs w:val="0"/>
+          <w:color w:val="000000"/>
+          <w:bdr w:val="none" w:sz="0" w:space="0" w:color="auto" w:frame="1"/>
+          <w:shd w:val="clear" w:color="auto" w:fill="FFFFFF"/>
+        </w:rPr>
+        <w:t xml:space="preserve"> testing,</w:t>
+      </w:r>
+      <w:r>
+        <w:rPr>
+          <w:rStyle w:val="Emphasis"/>
+          <w:rFonts w:ascii="Cambria" w:hAnsi="Cambria" w:cs="Open Sans"/>
+          <w:i w:val="0"/>
+          <w:iCs w:val="0"/>
+          <w:color w:val="000000"/>
+          <w:bdr w:val="none" w:sz="0" w:space="0" w:color="auto" w:frame="1"/>
+          <w:shd w:val="clear" w:color="auto" w:fill="FFFFFF"/>
+        </w:rPr>
+        <w:t xml:space="preserve"> and </w:t>
+      </w:r>
+      <w:r>
+        <w:rPr>
+          <w:rStyle w:val="Emphasis"/>
+          <w:rFonts w:ascii="Cambria" w:hAnsi="Cambria" w:cs="Open Sans"/>
+          <w:i w:val="0"/>
+          <w:iCs w:val="0"/>
+          <w:color w:val="000000"/>
+          <w:bdr w:val="none" w:sz="0" w:space="0" w:color="auto" w:frame="1"/>
+          <w:shd w:val="clear" w:color="auto" w:fill="FFFFFF"/>
+        </w:rPr>
+        <w:t>maintaining</w:t>
+      </w:r>
+      <w:r>
+        <w:rPr>
+          <w:rStyle w:val="Emphasis"/>
+          <w:rFonts w:ascii="Cambria" w:hAnsi="Cambria" w:cs="Open Sans"/>
+          <w:i w:val="0"/>
+          <w:iCs w:val="0"/>
+          <w:color w:val="000000"/>
+          <w:bdr w:val="none" w:sz="0" w:space="0" w:color="auto" w:frame="1"/>
+          <w:shd w:val="clear" w:color="auto" w:fill="FFFFFF"/>
+        </w:rPr>
+        <w:t xml:space="preserve"> </w:t>
+      </w:r>
+      <w:r>
+        <w:rPr>
+          <w:rStyle w:val="Emphasis"/>
+          <w:rFonts w:ascii="Cambria" w:hAnsi="Cambria" w:cs="Open Sans"/>
+          <w:i w:val="0"/>
+          <w:iCs w:val="0"/>
+          <w:color w:val="000000"/>
+          <w:bdr w:val="none" w:sz="0" w:space="0" w:color="auto" w:frame="1"/>
+          <w:shd w:val="clear" w:color="auto" w:fill="FFFFFF"/>
+        </w:rPr>
+        <w:t xml:space="preserve">web </w:t>
+      </w:r>
+      <w:r>
+        <w:rPr>
+          <w:rStyle w:val="Emphasis"/>
+          <w:rFonts w:ascii="Cambria" w:hAnsi="Cambria" w:cs="Open Sans"/>
+          <w:i w:val="0"/>
+          <w:iCs w:val="0"/>
+          <w:color w:val="000000"/>
+          <w:bdr w:val="none" w:sz="0" w:space="0" w:color="auto" w:frame="1"/>
+          <w:shd w:val="clear" w:color="auto" w:fill="FFFFFF"/>
+        </w:rPr>
+        <w:t>apps</w:t>
+      </w:r>
+      <w:r>
+        <w:rPr>
+          <w:rStyle w:val="Emphasis"/>
+          <w:rFonts w:ascii="Cambria" w:hAnsi="Cambria" w:cs="Open Sans"/>
+          <w:i w:val="0"/>
+          <w:iCs w:val="0"/>
+          <w:color w:val="000000"/>
+          <w:bdr w:val="none" w:sz="0" w:space="0" w:color="auto" w:frame="1"/>
+          <w:shd w:val="clear" w:color="auto" w:fill="FFFFFF"/>
+        </w:rPr>
+        <w:t xml:space="preserve"> </w:t>
+      </w:r>
+      <w:r>
+        <w:rPr>
+          <w:rStyle w:val="Emphasis"/>
+          <w:rFonts w:ascii="Cambria" w:hAnsi="Cambria" w:cs="Open Sans"/>
+          <w:i w:val="0"/>
+          <w:iCs w:val="0"/>
+          <w:color w:val="000000"/>
+          <w:bdr w:val="none" w:sz="0" w:space="0" w:color="auto" w:frame="1"/>
+          <w:shd w:val="clear" w:color="auto" w:fill="FFFFFF"/>
+        </w:rPr>
+        <w:t xml:space="preserve">with proficiency in </w:t>
+      </w:r>
+      <w:r>
+        <w:rPr>
+          <w:rStyle w:val="Emphasis"/>
+          <w:rFonts w:ascii="Cambria" w:hAnsi="Cambria" w:cs="Open Sans"/>
+          <w:i w:val="0"/>
+          <w:iCs w:val="0"/>
+          <w:color w:val="000000"/>
+          <w:bdr w:val="none" w:sz="0" w:space="0" w:color="auto" w:frame="1"/>
+          <w:shd w:val="clear" w:color="auto" w:fill="FFFFFF"/>
+        </w:rPr>
+        <w:t xml:space="preserve">Python, </w:t>
+      </w:r>
+      <w:r>
+        <w:rPr>
+          <w:rStyle w:val="Emphasis"/>
+          <w:rFonts w:ascii="Cambria" w:hAnsi="Cambria" w:cs="Open Sans"/>
+          <w:i w:val="0"/>
+          <w:iCs w:val="0"/>
+          <w:color w:val="000000"/>
+          <w:bdr w:val="none" w:sz="0" w:space="0" w:color="auto" w:frame="1"/>
+          <w:shd w:val="clear" w:color="auto" w:fill="FFFFFF"/>
+        </w:rPr>
+        <w:t>Java</w:t>
+      </w:r>
+      <w:r>
+        <w:rPr>
+          <w:rStyle w:val="Emphasis"/>
+          <w:rFonts w:ascii="Cambria" w:hAnsi="Cambria" w:cs="Open Sans"/>
+          <w:i w:val="0"/>
+          <w:iCs w:val="0"/>
+          <w:color w:val="000000"/>
+          <w:bdr w:val="none" w:sz="0" w:space="0" w:color="auto" w:frame="1"/>
+          <w:shd w:val="clear" w:color="auto" w:fill="FFFFFF"/>
+        </w:rPr>
+        <w:t>,</w:t>
+      </w:r>
+      <w:r>
+        <w:rPr>
+          <w:rStyle w:val="Emphasis"/>
+          <w:rFonts w:ascii="Cambria" w:hAnsi="Cambria" w:cs="Open Sans"/>
+          <w:i w:val="0"/>
+          <w:iCs w:val="0"/>
+          <w:color w:val="000000"/>
+          <w:bdr w:val="none" w:sz="0" w:space="0" w:color="auto" w:frame="1"/>
+          <w:shd w:val="clear" w:color="auto" w:fill="FFFFFF"/>
+        </w:rPr>
+        <w:t xml:space="preserve"> JavaScript</w:t>
+      </w:r>
+      <w:r>
+        <w:rPr>
+          <w:rStyle w:val="Emphasis"/>
+          <w:rFonts w:ascii="Cambria" w:hAnsi="Cambria" w:cs="Open Sans"/>
+          <w:i w:val="0"/>
+          <w:iCs w:val="0"/>
+          <w:color w:val="000000"/>
+          <w:bdr w:val="none" w:sz="0" w:space="0" w:color="auto" w:frame="1"/>
+          <w:shd w:val="clear" w:color="auto" w:fill="FFFFFF"/>
+        </w:rPr>
+        <w:t>, and PostgreSQL</w:t>
+      </w:r>
+      <w:r>
+        <w:rPr>
+          <w:rStyle w:val="Emphasis"/>
+          <w:rFonts w:ascii="Cambria" w:hAnsi="Cambria" w:cs="Open Sans"/>
+          <w:i w:val="0"/>
+          <w:iCs w:val="0"/>
+          <w:color w:val="000000"/>
+          <w:bdr w:val="none" w:sz="0" w:space="0" w:color="auto" w:frame="1"/>
+          <w:shd w:val="clear" w:color="auto" w:fill="FFFFFF"/>
+        </w:rPr>
+        <w:t xml:space="preserve">. Successfully </w:t>
+      </w:r>
+      <w:r>
+        <w:rPr>
+          <w:rFonts w:ascii="Cambria" w:hAnsi="Cambria"/>
+        </w:rPr>
+        <w:t>Implemented robust backend solutions with</w:t>
+      </w:r>
+      <w:r>
+        <w:rPr>
+          <w:rFonts w:ascii="Cambria" w:hAnsi="Cambria"/>
+        </w:rPr>
+        <w:t xml:space="preserve"> Java,</w:t>
+      </w:r>
+      <w:r>
+        <w:rPr>
+          <w:rFonts w:ascii="Cambria" w:hAnsi="Cambria"/>
+        </w:rPr>
+        <w:t xml:space="preserve"> Express.js and Node.js</w:t>
+      </w:r>
+      <w:r>
+        <w:rPr>
+          <w:rFonts w:ascii="Cambria" w:hAnsi="Cambria"/>
+        </w:rPr>
+        <w:t xml:space="preserve"> for</w:t>
+      </w:r>
+      <w:r>
+        <w:rPr>
+          <w:rStyle w:val="Emphasis"/>
+          <w:rFonts w:ascii="Cambria" w:hAnsi="Cambria" w:cs="Open Sans"/>
+          <w:i w:val="0"/>
+          <w:iCs w:val="0"/>
+          <w:color w:val="000000"/>
+          <w:bdr w:val="none" w:sz="0" w:space="0" w:color="auto" w:frame="1"/>
+          <w:shd w:val="clear" w:color="auto" w:fill="FFFFFF"/>
+        </w:rPr>
+        <w:t xml:space="preserve"> Per Scholas</w:t>
+      </w:r>
+      <w:r>
+        <w:rPr>
+          <w:rStyle w:val="Emphasis"/>
+          <w:rFonts w:ascii="Cambria" w:hAnsi="Cambria" w:cs="Open Sans"/>
+          <w:i w:val="0"/>
+          <w:iCs w:val="0"/>
+          <w:color w:val="000000"/>
+          <w:bdr w:val="none" w:sz="0" w:space="0" w:color="auto" w:frame="1"/>
+          <w:shd w:val="clear" w:color="auto" w:fill="FFFFFF"/>
+        </w:rPr>
+        <w:t xml:space="preserve">’s online </w:t>
+      </w:r>
+      <w:r>
+        <w:rPr>
+          <w:rStyle w:val="Emphasis"/>
+          <w:rFonts w:ascii="Cambria" w:hAnsi="Cambria" w:cs="Open Sans"/>
+          <w:i w:val="0"/>
+          <w:iCs w:val="0"/>
+          <w:color w:val="000000"/>
+          <w:bdr w:val="none" w:sz="0" w:space="0" w:color="auto" w:frame="1"/>
+          <w:shd w:val="clear" w:color="auto" w:fill="FFFFFF"/>
+        </w:rPr>
+        <w:t>platform</w:t>
+      </w:r>
+      <w:r>
+        <w:rPr>
+          <w:rStyle w:val="Emphasis"/>
+          <w:rFonts w:ascii="Cambria" w:hAnsi="Cambria" w:cs="Open Sans"/>
+          <w:i w:val="0"/>
+          <w:iCs w:val="0"/>
+          <w:color w:val="000000"/>
+          <w:bdr w:val="none" w:sz="0" w:space="0" w:color="auto" w:frame="1"/>
+          <w:shd w:val="clear" w:color="auto" w:fill="FFFFFF"/>
+        </w:rPr>
+        <w:t xml:space="preserve">, resulting in a </w:t>
+      </w:r>
+      <w:r>
+        <w:rPr>
+          <w:rFonts w:ascii="Cambria" w:hAnsi="Cambria"/>
+        </w:rPr>
+        <w:t>20% reduction in load times, enhancing overall performance</w:t>
+      </w:r>
+      <w:r>
+        <w:rPr>
+          <w:rStyle w:val="Emphasis"/>
+          <w:rFonts w:ascii="Cambria" w:hAnsi="Cambria" w:cs="Open Sans"/>
+          <w:i w:val="0"/>
+          <w:iCs w:val="0"/>
+          <w:color w:val="000000"/>
+          <w:bdr w:val="none" w:sz="0" w:space="0" w:color="auto" w:frame="1"/>
+          <w:shd w:val="clear" w:color="auto" w:fill="FFFFFF"/>
+        </w:rPr>
+        <w:t>.</w:t>
+      </w:r>
+    </w:p>
+    <w:p>
+      <w:pPr>
+        <w:pBdr>
+          <w:top w:val="nil"/>
+          <w:left w:val="nil"/>
+          <w:bottom w:val="nil"/>
+          <w:right w:val="nil"/>
+          <w:between w:val="nil"/>
+        </w:pBdr>
+        <w:spacing w:before="100" w:after="100"/>
+        <w:rPr>
+          <w:rFonts w:ascii="Cambria" w:hAnsi="Cambria"/>
+          <w:bCs/>
+          <w:color w:val="000000"/>
+          <w:sz w:val="24"/>
+          <w:szCs w:val="24"/>
           <w:u w:val="single"/>
         </w:rPr>
       </w:pPr>
@@ -595,18 +557,18 @@
         <mc:AlternateContent>
           <mc:Choice Requires="wps">
             <w:drawing>
-              <wp:anchor distT="0" distB="0" distL="114300" distR="114300" simplePos="0" relativeHeight="251661312" behindDoc="0" locked="0" layoutInCell="1" allowOverlap="1" wp14:anchorId="100DB359" wp14:editId="6D0E2916">
+              <wp:anchor distT="0" distB="0" distL="114300" distR="114300" simplePos="0" relativeHeight="251665408" behindDoc="0" locked="0" layoutInCell="1" allowOverlap="1" wp14:anchorId="59301544" wp14:editId="0CF63EAD">
                 <wp:simplePos x="0" y="0"/>
                 <wp:positionH relativeFrom="margin">
                   <wp:align>right</wp:align>
                 </wp:positionH>
                 <wp:positionV relativeFrom="paragraph">
-                  <wp:posOffset>203835</wp:posOffset>
+                  <wp:posOffset>225425</wp:posOffset>
                 </wp:positionV>
-                <wp:extent cx="6826250" cy="25400"/>
-                <wp:effectExtent l="0" t="0" r="31750" b="31750"/>
+                <wp:extent cx="7213600" cy="25400"/>
+                <wp:effectExtent l="0" t="0" r="25400" b="31750"/>
                 <wp:wrapNone/>
-                <wp:docPr id="1965468474" name="Straight Connector 1"/>
+                <wp:docPr id="1549953208" name="Straight Connector 1"/>
                 <wp:cNvGraphicFramePr/>
                 <a:graphic xmlns:a="http://schemas.openxmlformats.org/drawingml/2006/main">
                   <a:graphicData uri="http://schemas.microsoft.com/office/word/2010/wordprocessingShape">
@@ -615,7 +577,7 @@
                       <wps:spPr>
                         <a:xfrm flipV="1">
                           <a:off x="0" y="0"/>
-                          <a:ext cx="6826250" cy="25400"/>
+                          <a:ext cx="7213600" cy="25400"/>
                         </a:xfrm>
                         <a:prstGeom prst="line">
                           <a:avLst/>
@@ -650,7 +612,7 @@
           </mc:Choice>
           <mc:Fallback>
             <w:pict>
-              <v:line w14:anchorId="48C62809" id="Straight Connector 1" o:spid="_x0000_s1026" style="position:absolute;flip:y;z-index:251661312;visibility:visible;mso-wrap-style:square;mso-width-percent:0;mso-height-percent:0;mso-wrap-distance-left:9pt;mso-wrap-distance-top:0;mso-wrap-distance-right:9pt;mso-wrap-distance-bottom:0;mso-position-horizontal:right;mso-position-horizontal-relative:margin;mso-position-vertical:absolute;mso-position-vertical-relative:text;mso-width-percent:0;mso-height-percent:0;mso-width-relative:margin;mso-height-relative:margin" from="486.3pt,16.05pt" to="1023.8pt,18.05pt" o:gfxdata="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" strokecolor="black [3200]" strokeweight=".5pt">
+              <v:line w14:anchorId="4AE12FE2" id="Straight Connector 1" o:spid="_x0000_s1026" style="position:absolute;flip:y;z-index:251665408;visibility:visible;mso-wrap-style:square;mso-width-percent:0;mso-height-percent:0;mso-wrap-distance-left:9pt;mso-wrap-distance-top:0;mso-wrap-distance-right:9pt;mso-wrap-distance-bottom:0;mso-position-horizontal:right;mso-position-horizontal-relative:margin;mso-position-vertical:absolute;mso-position-vertical-relative:text;mso-width-percent:0;mso-height-percent:0;mso-width-relative:margin;mso-height-relative:margin" from="516.8pt,17.75pt" to="1084.8pt,19.75pt" o:gfxdata="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" strokecolor="black [3200]" strokeweight=".5pt">
                 <v:stroke joinstyle="miter"/>
                 <w10:wrap anchorx="margin"/>
               </v:line>
@@ -666,7 +628,7 @@
           <w:sz w:val="24"/>
           <w:szCs w:val="24"/>
         </w:rPr>
-        <w:t>P</w:t>
+        <w:t>E</w:t>
       </w:r>
       <w:r>
         <w:rPr>
@@ -676,667 +638,7 @@
           <w:sz w:val="22"/>
           <w:szCs w:val="22"/>
         </w:rPr>
-        <w:t>ROJECTS</w:t>
-      </w:r>
-    </w:p>
-    <w:p>
-      <w:pPr>
-        <w:spacing w:after="100"/>
-        <w:ind w:firstLine="360"/>
-        <w:rPr>
-          <w:rFonts w:ascii="Cambria" w:hAnsi="Cambria"/>
-          <w:bCs/>
-          <w:color w:val="000000"/>
-        </w:rPr>
-      </w:pPr>
-      <w:r>
-        <w:rPr>
-          <w:rFonts w:ascii="Cambria" w:hAnsi="Cambria"/>
-          <w:b/>
-          <w:color w:val="000000"/>
-          <w:sz w:val="22"/>
-          <w:szCs w:val="22"/>
-        </w:rPr>
-        <w:t xml:space="preserve">Unsplashed Image Search. </w:t>
-      </w:r>
-      <w:hyperlink r:id="rId7" w:history="1">
-        <w:r>
-          <w:rPr>
-            <w:rStyle w:val="Hyperlink"/>
-            <w:rFonts w:ascii="Cambria" w:hAnsi="Cambria"/>
-            <w:b/>
-            <w:sz w:val="22"/>
-            <w:szCs w:val="22"/>
-          </w:rPr>
-          <w:t>GitHub</w:t>
-        </w:r>
-      </w:hyperlink>
-      <w:r>
-        <w:rPr>
-          <w:rFonts w:ascii="Cambria" w:hAnsi="Cambria"/>
-          <w:b/>
-          <w:color w:val="000000"/>
-          <w:sz w:val="22"/>
-          <w:szCs w:val="22"/>
-        </w:rPr>
-        <w:t xml:space="preserve"> | </w:t>
-      </w:r>
-      <w:hyperlink r:id="rId8" w:history="1">
-        <w:r>
-          <w:rPr>
-            <w:rStyle w:val="Hyperlink"/>
-            <w:rFonts w:ascii="Cambria" w:hAnsi="Cambria"/>
-            <w:b/>
-            <w:sz w:val="22"/>
-            <w:szCs w:val="22"/>
-          </w:rPr>
-          <w:t>Demo</w:t>
-        </w:r>
-      </w:hyperlink>
-      <w:r>
-        <w:rPr>
-          <w:rFonts w:ascii="Cambria" w:hAnsi="Cambria"/>
-          <w:bCs/>
-          <w:color w:val="000000"/>
-        </w:rPr>
-        <w:t xml:space="preserve"> | React JS, CSS, React Query, Axios</w:t>
-      </w:r>
-    </w:p>
-    <w:p>
-      <w:pPr>
-        <w:pStyle w:val="ListParagraph"/>
-        <w:numPr>
-          <w:ilvl w:val="0"/>
-          <w:numId w:val="12"/>
-        </w:numPr>
-        <w:spacing w:after="100"/>
-        <w:rPr>
-          <w:rFonts w:ascii="Cambria" w:hAnsi="Cambria"/>
-          <w:bCs/>
-          <w:color w:val="000000"/>
-        </w:rPr>
-      </w:pPr>
-      <w:r>
-        <w:rPr>
-          <w:rFonts w:ascii="Cambria" w:hAnsi="Cambria"/>
-          <w:bCs/>
-          <w:color w:val="000000"/>
-        </w:rPr>
-        <w:t xml:space="preserve">Leveraged a tech stack including @tanstack/react query, </w:t>
-      </w:r>
-      <w:r>
-        <w:rPr>
-          <w:rFonts w:ascii="Cambria" w:hAnsi="Cambria"/>
-          <w:bCs/>
-          <w:color w:val="000000"/>
-        </w:rPr>
-        <w:t>R</w:t>
-      </w:r>
-      <w:r>
-        <w:rPr>
-          <w:rFonts w:ascii="Cambria" w:hAnsi="Cambria"/>
-          <w:bCs/>
-          <w:color w:val="000000"/>
-        </w:rPr>
-        <w:t xml:space="preserve">eactJS, and </w:t>
-      </w:r>
-      <w:r>
-        <w:rPr>
-          <w:rFonts w:ascii="Cambria" w:hAnsi="Cambria"/>
-          <w:bCs/>
-          <w:color w:val="000000"/>
-        </w:rPr>
-        <w:t>A</w:t>
-      </w:r>
-      <w:r>
-        <w:rPr>
-          <w:rFonts w:ascii="Cambria" w:hAnsi="Cambria"/>
-          <w:bCs/>
-          <w:color w:val="000000"/>
-        </w:rPr>
-        <w:t xml:space="preserve">xios to create a dynamic and responsive image search platform, integrating seamlessly with the Unsplash API. The use of </w:t>
-      </w:r>
-      <w:r>
-        <w:rPr>
-          <w:rFonts w:ascii="Cambria" w:hAnsi="Cambria"/>
-          <w:bCs/>
-          <w:color w:val="000000"/>
-        </w:rPr>
-        <w:t>R</w:t>
-      </w:r>
-      <w:r>
-        <w:rPr>
-          <w:rFonts w:ascii="Cambria" w:hAnsi="Cambria"/>
-          <w:bCs/>
-          <w:color w:val="000000"/>
-        </w:rPr>
-        <w:t>eact-</w:t>
-      </w:r>
-      <w:r>
-        <w:rPr>
-          <w:rFonts w:ascii="Cambria" w:hAnsi="Cambria"/>
-          <w:bCs/>
-          <w:color w:val="000000"/>
-        </w:rPr>
-        <w:t>D</w:t>
-      </w:r>
-      <w:r>
-        <w:rPr>
-          <w:rFonts w:ascii="Cambria" w:hAnsi="Cambria"/>
-          <w:bCs/>
-          <w:color w:val="000000"/>
-        </w:rPr>
-        <w:t>om ensured efficient rendering of components, while react icons enhanced the user interface with visually appealing and intuitive icons.</w:t>
-      </w:r>
-    </w:p>
-    <w:p>
-      <w:pPr>
-        <w:tabs>
-          <w:tab w:val="left" w:pos="4050"/>
-        </w:tabs>
-        <w:spacing w:after="100"/>
-        <w:ind w:left="360"/>
-        <w:rPr>
-          <w:rStyle w:val="Hyperlink"/>
-          <w:rFonts w:ascii="Cambria" w:hAnsi="Cambria"/>
-          <w:b/>
-          <w:sz w:val="22"/>
-          <w:szCs w:val="22"/>
-        </w:rPr>
-      </w:pPr>
-      <w:r>
-        <w:rPr>
-          <w:rFonts w:ascii="Cambria" w:hAnsi="Cambria"/>
-          <w:b/>
-          <w:color w:val="000000"/>
-          <w:sz w:val="22"/>
-          <w:szCs w:val="22"/>
-        </w:rPr>
-        <w:t xml:space="preserve">E-commerce API. </w:t>
-      </w:r>
-      <w:hyperlink r:id="rId9" w:history="1">
-        <w:r>
-          <w:rPr>
-            <w:rStyle w:val="Hyperlink"/>
-            <w:rFonts w:ascii="Cambria" w:hAnsi="Cambria"/>
-            <w:b/>
-            <w:sz w:val="22"/>
-            <w:szCs w:val="22"/>
-          </w:rPr>
-          <w:t>GitHub</w:t>
-        </w:r>
-      </w:hyperlink>
-      <w:r>
-        <w:rPr>
-          <w:rFonts w:ascii="Cambria" w:hAnsi="Cambria"/>
-          <w:b/>
-          <w:sz w:val="22"/>
-          <w:szCs w:val="22"/>
-        </w:rPr>
-        <w:t xml:space="preserve"> | </w:t>
-      </w:r>
-      <w:hyperlink r:id="rId10" w:history="1">
-        <w:r>
-          <w:rPr>
-            <w:rStyle w:val="Hyperlink"/>
-            <w:rFonts w:ascii="Cambria" w:hAnsi="Cambria"/>
-            <w:b/>
-            <w:sz w:val="22"/>
-            <w:szCs w:val="22"/>
-          </w:rPr>
-          <w:t>Demo</w:t>
-        </w:r>
-      </w:hyperlink>
-      <w:r>
-        <w:rPr>
-          <w:rFonts w:ascii="Cambria" w:hAnsi="Cambria"/>
-          <w:b/>
-          <w:sz w:val="22"/>
-          <w:szCs w:val="22"/>
-        </w:rPr>
-        <w:t xml:space="preserve"> | </w:t>
-      </w:r>
-      <w:r>
-        <w:rPr>
-          <w:rFonts w:ascii="Cambria" w:hAnsi="Cambria"/>
-          <w:bCs/>
-          <w:color w:val="000000"/>
-        </w:rPr>
-        <w:t>Express</w:t>
-      </w:r>
-      <w:r>
-        <w:rPr>
-          <w:rFonts w:ascii="Cambria" w:hAnsi="Cambria"/>
-          <w:bCs/>
-          <w:color w:val="000000"/>
-        </w:rPr>
-        <w:t xml:space="preserve">, </w:t>
-      </w:r>
-      <w:r>
-        <w:rPr>
-          <w:rFonts w:ascii="Cambria" w:hAnsi="Cambria"/>
-          <w:bCs/>
-          <w:color w:val="000000"/>
-        </w:rPr>
-        <w:t>MongoDB</w:t>
-      </w:r>
-      <w:r>
-        <w:rPr>
-          <w:rFonts w:ascii="Cambria" w:hAnsi="Cambria"/>
-          <w:bCs/>
-          <w:color w:val="000000"/>
-        </w:rPr>
-        <w:t>, Node.JS, Mongoose ODM, Helmet, HTTP Status Code</w:t>
-      </w:r>
-    </w:p>
-    <w:p>
-      <w:pPr>
-        <w:pStyle w:val="ListParagraph"/>
-        <w:numPr>
-          <w:ilvl w:val="0"/>
-          <w:numId w:val="12"/>
-        </w:numPr>
-        <w:tabs>
-          <w:tab w:val="left" w:pos="4050"/>
-        </w:tabs>
-        <w:spacing w:after="100"/>
-        <w:rPr>
-          <w:rFonts w:ascii="Cambria" w:hAnsi="Cambria"/>
-          <w:bCs/>
-          <w:color w:val="000000"/>
-        </w:rPr>
-      </w:pPr>
-      <w:r>
-        <w:rPr>
-          <w:rFonts w:ascii="Cambria" w:hAnsi="Cambria"/>
-          <w:bCs/>
-          <w:color w:val="000000"/>
-        </w:rPr>
-        <w:t xml:space="preserve">Utilized </w:t>
-      </w:r>
-      <w:r>
-        <w:rPr>
-          <w:rFonts w:ascii="Cambria" w:hAnsi="Cambria"/>
-          <w:bCs/>
-          <w:color w:val="000000"/>
-        </w:rPr>
-        <w:t>B</w:t>
-      </w:r>
-      <w:r>
-        <w:rPr>
-          <w:rFonts w:ascii="Cambria" w:hAnsi="Cambria"/>
-          <w:bCs/>
-          <w:color w:val="000000"/>
-        </w:rPr>
-        <w:t>crypt</w:t>
-      </w:r>
-      <w:r>
-        <w:rPr>
-          <w:rFonts w:ascii="Cambria" w:hAnsi="Cambria"/>
-          <w:bCs/>
-          <w:color w:val="000000"/>
-        </w:rPr>
-        <w:t>.</w:t>
-      </w:r>
-      <w:r>
-        <w:rPr>
-          <w:rFonts w:ascii="Cambria" w:hAnsi="Cambria"/>
-          <w:bCs/>
-          <w:color w:val="000000"/>
-        </w:rPr>
-        <w:t xml:space="preserve">js, </w:t>
-      </w:r>
-      <w:r>
-        <w:rPr>
-          <w:rFonts w:ascii="Cambria" w:hAnsi="Cambria"/>
-          <w:bCs/>
-          <w:color w:val="000000"/>
-        </w:rPr>
-        <w:t>CORS</w:t>
-      </w:r>
-      <w:r>
-        <w:rPr>
-          <w:rFonts w:ascii="Cambria" w:hAnsi="Cambria"/>
-          <w:bCs/>
-          <w:color w:val="000000"/>
-        </w:rPr>
-        <w:t xml:space="preserve">, and </w:t>
-      </w:r>
-      <w:r>
-        <w:rPr>
-          <w:rFonts w:ascii="Cambria" w:hAnsi="Cambria"/>
-          <w:bCs/>
-          <w:color w:val="000000"/>
-        </w:rPr>
-        <w:t>E</w:t>
-      </w:r>
-      <w:r>
-        <w:rPr>
-          <w:rFonts w:ascii="Cambria" w:hAnsi="Cambria"/>
-          <w:bCs/>
-          <w:color w:val="000000"/>
-        </w:rPr>
-        <w:t xml:space="preserve">xpress to construct a secure and scalable API foundation. Integrated </w:t>
-      </w:r>
-      <w:r>
-        <w:rPr>
-          <w:rFonts w:ascii="Cambria" w:hAnsi="Cambria"/>
-          <w:bCs/>
-          <w:color w:val="000000"/>
-        </w:rPr>
-        <w:t>J</w:t>
-      </w:r>
-      <w:r>
-        <w:rPr>
-          <w:rFonts w:ascii="Cambria" w:hAnsi="Cambria"/>
-          <w:bCs/>
-          <w:color w:val="000000"/>
-        </w:rPr>
-        <w:t>son</w:t>
-      </w:r>
-      <w:r>
-        <w:rPr>
-          <w:rFonts w:ascii="Cambria" w:hAnsi="Cambria"/>
-          <w:bCs/>
-          <w:color w:val="000000"/>
-        </w:rPr>
-        <w:t>W</w:t>
-      </w:r>
-      <w:r>
-        <w:rPr>
-          <w:rFonts w:ascii="Cambria" w:hAnsi="Cambria"/>
-          <w:bCs/>
-          <w:color w:val="000000"/>
-        </w:rPr>
-        <w:t>eb</w:t>
-      </w:r>
-      <w:r>
-        <w:rPr>
-          <w:rFonts w:ascii="Cambria" w:hAnsi="Cambria"/>
-          <w:bCs/>
-          <w:color w:val="000000"/>
-        </w:rPr>
-        <w:t>T</w:t>
-      </w:r>
-      <w:r>
-        <w:rPr>
-          <w:rFonts w:ascii="Cambria" w:hAnsi="Cambria"/>
-          <w:bCs/>
-          <w:color w:val="000000"/>
-        </w:rPr>
-        <w:t xml:space="preserve">oken for authentication, </w:t>
-      </w:r>
-      <w:r>
-        <w:rPr>
-          <w:rFonts w:ascii="Cambria" w:hAnsi="Cambria"/>
-          <w:bCs/>
-          <w:color w:val="000000"/>
-        </w:rPr>
-        <w:t>H</w:t>
-      </w:r>
-      <w:r>
-        <w:rPr>
-          <w:rFonts w:ascii="Cambria" w:hAnsi="Cambria"/>
-          <w:bCs/>
-          <w:color w:val="000000"/>
-        </w:rPr>
-        <w:t xml:space="preserve">elmet for enhanced security, and </w:t>
-      </w:r>
-      <w:r>
-        <w:rPr>
-          <w:rFonts w:ascii="Cambria" w:hAnsi="Cambria"/>
-          <w:bCs/>
-          <w:color w:val="000000"/>
-        </w:rPr>
-        <w:t>E</w:t>
-      </w:r>
-      <w:r>
-        <w:rPr>
-          <w:rFonts w:ascii="Cambria" w:hAnsi="Cambria"/>
-          <w:bCs/>
-          <w:color w:val="000000"/>
-        </w:rPr>
-        <w:t>xpress-</w:t>
-      </w:r>
-      <w:r>
-        <w:rPr>
-          <w:rFonts w:ascii="Cambria" w:hAnsi="Cambria"/>
-          <w:bCs/>
-          <w:color w:val="000000"/>
-        </w:rPr>
-        <w:t>R</w:t>
-      </w:r>
-      <w:r>
-        <w:rPr>
-          <w:rFonts w:ascii="Cambria" w:hAnsi="Cambria"/>
-          <w:bCs/>
-          <w:color w:val="000000"/>
-        </w:rPr>
-        <w:t>ate-</w:t>
-      </w:r>
-      <w:r>
-        <w:rPr>
-          <w:rFonts w:ascii="Cambria" w:hAnsi="Cambria"/>
-          <w:bCs/>
-          <w:color w:val="000000"/>
-        </w:rPr>
-        <w:t>L</w:t>
-      </w:r>
-      <w:r>
-        <w:rPr>
-          <w:rFonts w:ascii="Cambria" w:hAnsi="Cambria"/>
-          <w:bCs/>
-          <w:color w:val="000000"/>
-        </w:rPr>
-        <w:t>imit</w:t>
-      </w:r>
-      <w:r>
-        <w:rPr>
-          <w:rFonts w:ascii="Cambria" w:hAnsi="Cambria"/>
-          <w:bCs/>
-          <w:color w:val="000000"/>
-        </w:rPr>
-        <w:t>er</w:t>
-      </w:r>
-      <w:r>
-        <w:rPr>
-          <w:rFonts w:ascii="Cambria" w:hAnsi="Cambria"/>
-          <w:bCs/>
-          <w:color w:val="000000"/>
-        </w:rPr>
-        <w:t xml:space="preserve"> to prevent abuse. Leveraged </w:t>
-      </w:r>
-      <w:r>
-        <w:rPr>
-          <w:rFonts w:ascii="Cambria" w:hAnsi="Cambria"/>
-          <w:bCs/>
-          <w:color w:val="000000"/>
-        </w:rPr>
-        <w:t>M</w:t>
-      </w:r>
-      <w:r>
-        <w:rPr>
-          <w:rFonts w:ascii="Cambria" w:hAnsi="Cambria"/>
-          <w:bCs/>
-          <w:color w:val="000000"/>
-        </w:rPr>
-        <w:t xml:space="preserve">ongoose for MongoDB integration, </w:t>
-      </w:r>
-      <w:r>
-        <w:rPr>
-          <w:rFonts w:ascii="Cambria" w:hAnsi="Cambria"/>
-          <w:bCs/>
-          <w:color w:val="000000"/>
-        </w:rPr>
-        <w:t>C</w:t>
-      </w:r>
-      <w:r>
-        <w:rPr>
-          <w:rFonts w:ascii="Cambria" w:hAnsi="Cambria"/>
-          <w:bCs/>
-          <w:color w:val="000000"/>
-        </w:rPr>
-        <w:t>ookie-</w:t>
-      </w:r>
-      <w:r>
-        <w:rPr>
-          <w:rFonts w:ascii="Cambria" w:hAnsi="Cambria"/>
-          <w:bCs/>
-          <w:color w:val="000000"/>
-        </w:rPr>
-        <w:t>P</w:t>
-      </w:r>
-      <w:r>
-        <w:rPr>
-          <w:rFonts w:ascii="Cambria" w:hAnsi="Cambria"/>
-          <w:bCs/>
-          <w:color w:val="000000"/>
-        </w:rPr>
-        <w:t xml:space="preserve">arser for handling cookies, and implemented </w:t>
-      </w:r>
-      <w:r>
-        <w:rPr>
-          <w:rFonts w:ascii="Cambria" w:hAnsi="Cambria"/>
-          <w:bCs/>
-          <w:color w:val="000000"/>
-        </w:rPr>
-        <w:t>V</w:t>
-      </w:r>
-      <w:r>
-        <w:rPr>
-          <w:rFonts w:ascii="Cambria" w:hAnsi="Cambria"/>
-          <w:bCs/>
-          <w:color w:val="000000"/>
-        </w:rPr>
-        <w:t xml:space="preserve">alidator and express-mongo-sanitize for robust data validation. Integrated </w:t>
-      </w:r>
-      <w:r>
-        <w:rPr>
-          <w:rFonts w:ascii="Cambria" w:hAnsi="Cambria"/>
-          <w:bCs/>
-          <w:color w:val="000000"/>
-        </w:rPr>
-        <w:t>XSS</w:t>
-      </w:r>
-      <w:r>
-        <w:rPr>
-          <w:rFonts w:ascii="Cambria" w:hAnsi="Cambria"/>
-          <w:bCs/>
-          <w:color w:val="000000"/>
-        </w:rPr>
-        <w:t xml:space="preserve">-clean to guard against cross-site scripting, and </w:t>
-      </w:r>
-      <w:r>
-        <w:rPr>
-          <w:rFonts w:ascii="Cambria" w:hAnsi="Cambria"/>
-          <w:bCs/>
-          <w:color w:val="000000"/>
-        </w:rPr>
-        <w:t>M</w:t>
-      </w:r>
-      <w:r>
-        <w:rPr>
-          <w:rFonts w:ascii="Cambria" w:hAnsi="Cambria"/>
-          <w:bCs/>
-          <w:color w:val="000000"/>
-        </w:rPr>
-        <w:t>organ for detailed request logging in the e-commerce API</w:t>
-      </w:r>
-    </w:p>
-    <w:p>
-      <w:pPr>
-        <w:spacing w:after="100"/>
-        <w:ind w:left="360"/>
-        <w:rPr>
-          <w:rFonts w:ascii="Cambria" w:hAnsi="Cambria"/>
-          <w:bCs/>
-          <w:color w:val="000000"/>
-        </w:rPr>
-      </w:pPr>
-      <w:r>
-        <w:rPr>
-          <w:rFonts w:ascii="Cambria" w:hAnsi="Cambria"/>
-          <w:b/>
-          <w:color w:val="000000"/>
-          <w:sz w:val="22"/>
-          <w:szCs w:val="22"/>
-        </w:rPr>
-        <w:t xml:space="preserve">Number Guessing Game. </w:t>
-      </w:r>
-      <w:hyperlink r:id="rId11" w:history="1">
-        <w:r>
-          <w:rPr>
-            <w:rStyle w:val="Hyperlink"/>
-            <w:rFonts w:ascii="Cambria" w:hAnsi="Cambria"/>
-            <w:b/>
-            <w:sz w:val="22"/>
-            <w:szCs w:val="22"/>
-          </w:rPr>
-          <w:t>GitHub</w:t>
-        </w:r>
-      </w:hyperlink>
-      <w:r>
-        <w:rPr>
-          <w:rFonts w:ascii="Cambria" w:hAnsi="Cambria"/>
-          <w:b/>
-          <w:color w:val="000000"/>
-          <w:sz w:val="22"/>
-          <w:szCs w:val="22"/>
-        </w:rPr>
-        <w:t xml:space="preserve"> | </w:t>
-      </w:r>
-      <w:hyperlink r:id="rId12" w:history="1">
-        <w:r>
-          <w:rPr>
-            <w:rStyle w:val="Hyperlink"/>
-            <w:rFonts w:ascii="Cambria" w:hAnsi="Cambria"/>
-            <w:b/>
-            <w:sz w:val="22"/>
-            <w:szCs w:val="22"/>
-          </w:rPr>
-          <w:t>Demo</w:t>
-        </w:r>
-      </w:hyperlink>
-      <w:r>
-        <w:rPr>
-          <w:rStyle w:val="Hyperlink"/>
-          <w:rFonts w:ascii="Cambria" w:hAnsi="Cambria"/>
-          <w:b/>
-          <w:sz w:val="22"/>
-          <w:szCs w:val="22"/>
-        </w:rPr>
-        <w:t xml:space="preserve"> </w:t>
-      </w:r>
-      <w:r>
-        <w:rPr>
-          <w:rFonts w:ascii="Cambria" w:hAnsi="Cambria"/>
-          <w:bCs/>
-          <w:color w:val="000000"/>
-        </w:rPr>
-        <w:t xml:space="preserve"> |Html, CSS, JavaScript</w:t>
-      </w:r>
-    </w:p>
-    <w:p>
-      <w:pPr>
-        <w:pStyle w:val="ListParagraph"/>
-        <w:numPr>
-          <w:ilvl w:val="0"/>
-          <w:numId w:val="12"/>
-        </w:numPr>
-        <w:spacing w:after="100"/>
-        <w:rPr>
-          <w:rFonts w:ascii="Cambria" w:hAnsi="Cambria"/>
-          <w:bCs/>
-          <w:color w:val="000000"/>
-        </w:rPr>
-      </w:pPr>
-      <w:r>
-        <w:rPr>
-          <w:rFonts w:ascii="Cambria" w:hAnsi="Cambria"/>
-          <w:bCs/>
-          <w:color w:val="000000"/>
-        </w:rPr>
-        <w:t>Utilized HTML, CSS, and JavaScript to design and implement an engaging Number Guessing Game site, creating a visually appealing and user-friendly interface for players.</w:t>
+        <w:t>DUCATION</w:t>
       </w:r>
     </w:p>
     <w:p>
@@ -1348,6 +650,144 @@
           <w:right w:val="nil"/>
           <w:between w:val="nil"/>
         </w:pBdr>
+        <w:tabs>
+          <w:tab w:val="right" w:pos="11610"/>
+        </w:tabs>
+        <w:spacing w:before="100" w:after="100"/>
+        <w:rPr>
+          <w:rFonts w:ascii="Cambria" w:hAnsi="Cambria"/>
+          <w:bCs/>
+          <w:color w:val="000000"/>
+        </w:rPr>
+      </w:pPr>
+      <w:r>
+        <w:rPr>
+          <w:rFonts w:ascii="Cambria" w:hAnsi="Cambria"/>
+          <w:b/>
+          <w:color w:val="000000"/>
+        </w:rPr>
+        <w:t>University of Bamenda</w:t>
+      </w:r>
+      <w:r>
+        <w:rPr>
+          <w:rFonts w:ascii="Cambria" w:hAnsi="Cambria"/>
+          <w:bCs/>
+          <w:color w:val="000000"/>
+        </w:rPr>
+        <w:tab/>
+      </w:r>
+      <w:r>
+        <w:rPr>
+          <w:rFonts w:ascii="Cambria" w:hAnsi="Cambria"/>
+          <w:bCs/>
+          <w:color w:val="000000"/>
+        </w:rPr>
+        <w:t>August</w:t>
+      </w:r>
+      <w:r>
+        <w:rPr>
+          <w:rFonts w:ascii="Cambria" w:hAnsi="Cambria"/>
+          <w:bCs/>
+          <w:color w:val="000000"/>
+        </w:rPr>
+        <w:t xml:space="preserve"> 202</w:t>
+      </w:r>
+      <w:r>
+        <w:rPr>
+          <w:rFonts w:ascii="Cambria" w:hAnsi="Cambria"/>
+          <w:bCs/>
+          <w:color w:val="000000"/>
+        </w:rPr>
+        <w:t>1</w:t>
+      </w:r>
+    </w:p>
+    <w:p>
+      <w:pPr>
+        <w:tabs>
+          <w:tab w:val="right" w:pos="11664"/>
+        </w:tabs>
+        <w:spacing w:after="100"/>
+        <w:rPr>
+          <w:rFonts w:ascii="Cambria" w:hAnsi="Cambria"/>
+          <w:bCs/>
+          <w:color w:val="000000"/>
+        </w:rPr>
+      </w:pPr>
+      <w:r>
+        <w:rPr>
+          <w:rFonts w:ascii="Cambria" w:hAnsi="Cambria"/>
+          <w:bCs/>
+          <w:color w:val="000000"/>
+          <w:sz w:val="18"/>
+          <w:szCs w:val="18"/>
+        </w:rPr>
+        <w:t xml:space="preserve">       </w:t>
+      </w:r>
+      <w:r>
+        <w:rPr>
+          <w:rFonts w:ascii="Cambria" w:hAnsi="Cambria"/>
+          <w:bCs/>
+          <w:color w:val="000000"/>
+          <w:sz w:val="18"/>
+          <w:szCs w:val="18"/>
+        </w:rPr>
+        <w:t xml:space="preserve">   </w:t>
+      </w:r>
+      <w:r>
+        <w:rPr>
+          <w:rFonts w:ascii="Cambria" w:hAnsi="Cambria"/>
+          <w:bCs/>
+          <w:color w:val="000000"/>
+        </w:rPr>
+        <w:t xml:space="preserve">Bachelor of Science in </w:t>
+      </w:r>
+      <w:r>
+        <w:rPr>
+          <w:rFonts w:ascii="Cambria" w:hAnsi="Cambria"/>
+          <w:bCs/>
+          <w:color w:val="000000"/>
+        </w:rPr>
+        <w:t xml:space="preserve">Agricultural </w:t>
+      </w:r>
+      <w:r>
+        <w:rPr>
+          <w:rFonts w:ascii="Cambria" w:hAnsi="Cambria"/>
+          <w:bCs/>
+          <w:color w:val="000000"/>
+        </w:rPr>
+        <w:t>Science</w:t>
+      </w:r>
+      <w:r>
+        <w:rPr>
+          <w:rFonts w:ascii="Cambria" w:hAnsi="Cambria"/>
+          <w:bCs/>
+          <w:color w:val="000000"/>
+        </w:rPr>
+        <w:tab/>
+      </w:r>
+      <w:r>
+        <w:rPr>
+          <w:rFonts w:ascii="Cambria" w:hAnsi="Cambria"/>
+          <w:bCs/>
+          <w:color w:val="000000"/>
+        </w:rPr>
+        <w:t>Bamenda, Cameroon</w:t>
+      </w:r>
+    </w:p>
+    <w:p>
+      <w:pPr>
+        <w:pBdr>
+          <w:top w:val="nil"/>
+          <w:left w:val="nil"/>
+          <w:bottom w:val="nil"/>
+          <w:right w:val="nil"/>
+          <w:between w:val="nil"/>
+        </w:pBdr>
+        <w:tabs>
+          <w:tab w:val="left" w:pos="10710"/>
+          <w:tab w:val="right" w:pos="11520"/>
+          <w:tab w:val="right" w:pos="11664"/>
+        </w:tabs>
         <w:spacing w:before="100" w:after="100"/>
         <w:rPr>
           <w:rFonts w:ascii="Cambria" w:hAnsi="Cambria"/>
@@ -1361,7 +801,9 @@
       <w:r>
         <w:rPr>
           <w:rFonts w:ascii="Cambria" w:hAnsi="Cambria"/>
+          <w:bCs/>
           <w:noProof/>
+          <w:color w:val="000000"/>
           <w:sz w:val="24"/>
           <w:szCs w:val="24"/>
           <w14:ligatures w14:val="standardContextual"/>
@@ -1369,18 +811,18 @@
         <mc:AlternateContent>
           <mc:Choice Requires="wps">
             <w:drawing>
-              <wp:anchor distT="0" distB="0" distL="114300" distR="114300" simplePos="0" relativeHeight="251663360" behindDoc="0" locked="0" layoutInCell="1" allowOverlap="1" wp14:anchorId="2182E474" wp14:editId="35830B99">
+              <wp:anchor distT="0" distB="0" distL="114300" distR="114300" simplePos="0" relativeHeight="251659264" behindDoc="0" locked="0" layoutInCell="1" allowOverlap="1" wp14:anchorId="78587217" wp14:editId="0C2448DB">
                 <wp:simplePos x="0" y="0"/>
                 <wp:positionH relativeFrom="margin">
                   <wp:align>right</wp:align>
                 </wp:positionH>
                 <wp:positionV relativeFrom="paragraph">
-                  <wp:posOffset>203835</wp:posOffset>
+                  <wp:posOffset>161925</wp:posOffset>
                 </wp:positionV>
-                <wp:extent cx="6826250" cy="25400"/>
-                <wp:effectExtent l="0" t="0" r="31750" b="31750"/>
+                <wp:extent cx="7219950" cy="25400"/>
+                <wp:effectExtent l="0" t="0" r="19050" b="31750"/>
                 <wp:wrapNone/>
-                <wp:docPr id="417768199" name="Straight Connector 1"/>
+                <wp:docPr id="1508764082" name="Straight Connector 1"/>
                 <wp:cNvGraphicFramePr/>
                 <a:graphic xmlns:a="http://schemas.openxmlformats.org/drawingml/2006/main">
                   <a:graphicData uri="http://schemas.microsoft.com/office/word/2010/wordprocessingShape">
@@ -1389,7 +831,7 @@
                       <wps:spPr>
                         <a:xfrm flipV="1">
                           <a:off x="0" y="0"/>
-                          <a:ext cx="6826250" cy="25400"/>
+                          <a:ext cx="7219950" cy="25400"/>
                         </a:xfrm>
                         <a:prstGeom prst="line">
                           <a:avLst/>
@@ -1424,7 +866,7 @@
           </mc:Choice>
           <mc:Fallback>
             <w:pict>
-              <v:line w14:anchorId="14FE7F48" id="Straight Connector 1" o:spid="_x0000_s1026" style="position:absolute;flip:y;z-index:251663360;visibility:visible;mso-wrap-style:square;mso-width-percent:0;mso-height-percent:0;mso-wrap-distance-left:9pt;mso-wrap-distance-top:0;mso-wrap-distance-right:9pt;mso-wrap-distance-bottom:0;mso-position-horizontal:right;mso-position-horizontal-relative:margin;mso-position-vertical:absolute;mso-position-vertical-relative:text;mso-width-percent:0;mso-height-percent:0;mso-width-relative:margin;mso-height-relative:margin" from="486.3pt,16.05pt" to="1023.8pt,18.05pt" o:gfxdata="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" strokecolor="black [3200]" strokeweight=".5pt">
+              <v:line w14:anchorId="294BD915" id="Straight Connector 1" o:spid="_x0000_s1026" style="position:absolute;flip:y;z-index:251659264;visibility:visible;mso-wrap-style:square;mso-width-percent:0;mso-height-percent:0;mso-wrap-distance-left:9pt;mso-wrap-distance-top:0;mso-wrap-distance-right:9pt;mso-wrap-distance-bottom:0;mso-position-horizontal:right;mso-position-horizontal-relative:margin;mso-position-vertical:absolute;mso-position-vertical-relative:text;mso-width-percent:0;mso-height-percent:0;mso-width-relative:margin;mso-height-relative:margin" from="517.3pt,12.75pt" to="1085.8pt,14.75pt" o:gfxdata="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" strokecolor="black [3200]" strokeweight=".5pt">
                 <v:stroke joinstyle="miter"/>
                 <w10:wrap anchorx="margin"/>
               </v:line>
@@ -1440,7 +882,7 @@
           <w:sz w:val="24"/>
           <w:szCs w:val="24"/>
         </w:rPr>
-        <w:t>T</w:t>
+        <w:t>E</w:t>
       </w:r>
       <w:r>
         <w:rPr>
@@ -1450,27 +892,792 @@
           <w:sz w:val="22"/>
           <w:szCs w:val="22"/>
         </w:rPr>
-        <w:t xml:space="preserve">ECHNICAL </w:t>
-      </w:r>
-      <w:r>
-        <w:rPr>
-          <w:rFonts w:ascii="Cambria" w:hAnsi="Cambria"/>
-          <w:bCs/>
-          <w:color w:val="000000"/>
+        <w:t>XPERIENCE</w:t>
+      </w:r>
+    </w:p>
+    <w:p>
+      <w:pPr>
+        <w:tabs>
+          <w:tab w:val="right" w:pos="11610"/>
+          <w:tab w:val="right" w:pos="11664"/>
+        </w:tabs>
+        <w:rPr>
+          <w:rFonts w:ascii="Cambria" w:hAnsi="Cambria"/>
+          <w:b/>
+          <w:bCs/>
+          <w:color w:val="000000"/>
+        </w:rPr>
+      </w:pPr>
+      <w:r>
+        <w:rPr>
+          <w:rFonts w:ascii="Cambria" w:hAnsi="Cambria"/>
+          <w:b/>
+          <w:bCs/>
           <w:sz w:val="24"/>
           <w:szCs w:val="24"/>
         </w:rPr>
-        <w:t>S</w:t>
-      </w:r>
-      <w:r>
-        <w:rPr>
-          <w:rFonts w:ascii="Cambria" w:hAnsi="Cambria"/>
-          <w:bCs/>
+        <w:t>Per Scholas</w:t>
+      </w:r>
+      <w:r>
+        <w:rPr>
+          <w:rFonts w:ascii="Cambria" w:hAnsi="Cambria"/>
+          <w:b/>
+          <w:bCs/>
+          <w:sz w:val="24"/>
+          <w:szCs w:val="24"/>
+        </w:rPr>
+        <w:t>,</w:t>
+      </w:r>
+      <w:r>
+        <w:rPr>
+          <w:rFonts w:ascii="Cambria" w:hAnsi="Cambria"/>
+          <w:b/>
+          <w:bCs/>
+          <w:sz w:val="24"/>
+          <w:szCs w:val="24"/>
+        </w:rPr>
+        <w:t xml:space="preserve"> </w:t>
+      </w:r>
+      <w:r>
+        <w:rPr>
+          <w:rFonts w:ascii="Cambria" w:hAnsi="Cambria"/>
+          <w:b/>
+          <w:bCs/>
+          <w:sz w:val="24"/>
+          <w:szCs w:val="24"/>
+        </w:rPr>
+        <w:t>Inc</w:t>
+      </w:r>
+      <w:r>
+        <w:rPr>
+          <w:rFonts w:ascii="Cambria" w:hAnsi="Cambria"/>
+          <w:b/>
+          <w:bCs/>
+          <w:sz w:val="24"/>
+          <w:szCs w:val="24"/>
+        </w:rPr>
+        <w:tab/>
+      </w:r>
+      <w:r>
+        <w:rPr>
+          <w:rFonts w:ascii="Cambria" w:hAnsi="Cambria"/>
+          <w:color w:val="000000"/>
+        </w:rPr>
+        <w:t>June 2023 – Present</w:t>
+      </w:r>
+    </w:p>
+    <w:p>
+      <w:pPr>
+        <w:tabs>
+          <w:tab w:val="right" w:pos="11610"/>
+        </w:tabs>
+        <w:rPr>
+          <w:rFonts w:ascii="Cambria" w:hAnsi="Cambria"/>
+          <w:bCs/>
+          <w:i/>
+          <w:iCs/>
           <w:color w:val="000000"/>
           <w:sz w:val="22"/>
           <w:szCs w:val="22"/>
         </w:rPr>
-        <w:t>KILLS</w:t>
+      </w:pPr>
+      <w:r>
+        <w:rPr>
+          <w:rFonts w:ascii="Cambria" w:hAnsi="Cambria"/>
+          <w:bCs/>
+          <w:i/>
+          <w:iCs/>
+          <w:color w:val="000000"/>
+          <w:sz w:val="22"/>
+          <w:szCs w:val="22"/>
+        </w:rPr>
+        <w:t>Software</w:t>
+      </w:r>
+      <w:r>
+        <w:rPr>
+          <w:rFonts w:ascii="Cambria" w:hAnsi="Cambria"/>
+          <w:bCs/>
+          <w:i/>
+          <w:iCs/>
+          <w:color w:val="000000"/>
+          <w:sz w:val="22"/>
+          <w:szCs w:val="22"/>
+        </w:rPr>
+        <w:t xml:space="preserve"> Enginee</w:t>
+      </w:r>
+      <w:r>
+        <w:rPr>
+          <w:rFonts w:ascii="Cambria" w:hAnsi="Cambria"/>
+          <w:bCs/>
+          <w:i/>
+          <w:iCs/>
+          <w:color w:val="000000"/>
+          <w:sz w:val="22"/>
+          <w:szCs w:val="22"/>
+        </w:rPr>
+        <w:t>r</w:t>
+      </w:r>
+      <w:r>
+        <w:rPr>
+          <w:rFonts w:ascii="Cambria" w:hAnsi="Cambria"/>
+          <w:bCs/>
+          <w:i/>
+          <w:iCs/>
+          <w:color w:val="000000"/>
+          <w:sz w:val="22"/>
+          <w:szCs w:val="22"/>
+        </w:rPr>
+        <w:tab/>
+      </w:r>
+      <w:r>
+        <w:rPr>
+          <w:rFonts w:ascii="Cambria" w:hAnsi="Cambria"/>
+          <w:bCs/>
+          <w:i/>
+          <w:iCs/>
+          <w:color w:val="000000"/>
+          <w:sz w:val="22"/>
+          <w:szCs w:val="22"/>
+        </w:rPr>
+        <w:t>Dallas, TX</w:t>
+      </w:r>
+    </w:p>
+    <w:p>
+      <w:pPr>
+        <w:pStyle w:val="ListParagraph"/>
+        <w:numPr>
+          <w:ilvl w:val="0"/>
+          <w:numId w:val="3"/>
+        </w:numPr>
+        <w:rPr>
+          <w:rFonts w:ascii="Cambria" w:hAnsi="Cambria"/>
+        </w:rPr>
+      </w:pPr>
+      <w:r>
+        <w:rPr>
+          <w:rFonts w:ascii="Cambria" w:hAnsi="Cambria"/>
+        </w:rPr>
+        <w:t xml:space="preserve">Spearheaded the </w:t>
+      </w:r>
+      <w:r>
+        <w:rPr>
+          <w:rFonts w:ascii="Cambria" w:hAnsi="Cambria"/>
+        </w:rPr>
+        <w:t xml:space="preserve">innovation, </w:t>
+      </w:r>
+      <w:r>
+        <w:rPr>
+          <w:rFonts w:ascii="Cambria" w:hAnsi="Cambria"/>
+        </w:rPr>
+        <w:t>development and maintenance of responsive and scalable web applications using</w:t>
+      </w:r>
+      <w:r>
+        <w:rPr>
+          <w:rFonts w:ascii="Cambria" w:hAnsi="Cambria"/>
+        </w:rPr>
+        <w:t xml:space="preserve"> Java and</w:t>
+      </w:r>
+      <w:r>
+        <w:rPr>
+          <w:rFonts w:ascii="Cambria" w:hAnsi="Cambria"/>
+        </w:rPr>
+        <w:t xml:space="preserve"> the MERN stack</w:t>
+      </w:r>
+      <w:r>
+        <w:rPr>
+          <w:rFonts w:ascii="Cambria" w:hAnsi="Cambria"/>
+        </w:rPr>
+        <w:t xml:space="preserve"> in an agile</w:t>
+      </w:r>
+      <w:r>
+        <w:rPr>
+          <w:rFonts w:ascii="Cambria" w:hAnsi="Cambria"/>
+        </w:rPr>
+        <w:t xml:space="preserve"> development</w:t>
+      </w:r>
+      <w:r>
+        <w:rPr>
+          <w:rFonts w:ascii="Cambria" w:hAnsi="Cambria"/>
+        </w:rPr>
+        <w:t xml:space="preserve"> environment</w:t>
+      </w:r>
+      <w:r>
+        <w:rPr>
+          <w:rFonts w:ascii="Cambria" w:hAnsi="Cambria"/>
+        </w:rPr>
+        <w:t>, resulting in a 25% improvement in user engagement on Per Scholas' online platforms.</w:t>
+      </w:r>
+    </w:p>
+    <w:p>
+      <w:pPr>
+        <w:pStyle w:val="ListParagraph"/>
+        <w:numPr>
+          <w:ilvl w:val="0"/>
+          <w:numId w:val="3"/>
+        </w:numPr>
+        <w:rPr>
+          <w:rFonts w:ascii="Cambria" w:hAnsi="Cambria"/>
+        </w:rPr>
+      </w:pPr>
+      <w:r>
+        <w:rPr>
+          <w:rFonts w:ascii="Cambria" w:hAnsi="Cambria"/>
+        </w:rPr>
+        <w:t>Implemented robust backend solutions with</w:t>
+      </w:r>
+      <w:r>
+        <w:rPr>
+          <w:rFonts w:ascii="Cambria" w:hAnsi="Cambria"/>
+        </w:rPr>
+        <w:t xml:space="preserve"> Java,</w:t>
+      </w:r>
+      <w:r>
+        <w:rPr>
+          <w:rFonts w:ascii="Cambria" w:hAnsi="Cambria"/>
+        </w:rPr>
+        <w:t xml:space="preserve"> </w:t>
+      </w:r>
+      <w:r>
+        <w:rPr>
+          <w:rFonts w:ascii="Cambria" w:hAnsi="Cambria"/>
+        </w:rPr>
+        <w:t xml:space="preserve">Spring boot, </w:t>
+      </w:r>
+      <w:r>
+        <w:rPr>
+          <w:rFonts w:ascii="Cambria" w:hAnsi="Cambria"/>
+        </w:rPr>
+        <w:t>Express.js and Node.js,</w:t>
+      </w:r>
+      <w:r>
+        <w:rPr>
+          <w:rFonts w:ascii="Cambria" w:hAnsi="Cambria"/>
+        </w:rPr>
+        <w:t xml:space="preserve"> kept attention to details while</w:t>
+      </w:r>
+      <w:r>
+        <w:rPr>
+          <w:rFonts w:ascii="Cambria" w:hAnsi="Cambria"/>
+        </w:rPr>
+        <w:t xml:space="preserve"> designing RESTful APIs that facilitated a 20% reduction in load times, enhancing overall performance and user experience.</w:t>
+      </w:r>
+    </w:p>
+    <w:p>
+      <w:pPr>
+        <w:pStyle w:val="ListParagraph"/>
+        <w:numPr>
+          <w:ilvl w:val="0"/>
+          <w:numId w:val="3"/>
+        </w:numPr>
+        <w:rPr>
+          <w:rFonts w:ascii="Cambria" w:hAnsi="Cambria"/>
+        </w:rPr>
+      </w:pPr>
+      <w:r>
+        <w:rPr>
+          <w:rFonts w:ascii="Cambria" w:hAnsi="Cambria"/>
+        </w:rPr>
+        <w:t xml:space="preserve">Successfully implemented authentication and authorization features using </w:t>
+      </w:r>
+      <w:r>
+        <w:rPr>
+          <w:rFonts w:ascii="Cambria" w:hAnsi="Cambria"/>
+        </w:rPr>
+        <w:t xml:space="preserve">software </w:t>
+      </w:r>
+      <w:r>
+        <w:rPr>
+          <w:rFonts w:ascii="Cambria" w:hAnsi="Cambria"/>
+        </w:rPr>
+        <w:t xml:space="preserve">engineering </w:t>
+      </w:r>
+      <w:r>
+        <w:rPr>
+          <w:rFonts w:ascii="Cambria" w:hAnsi="Cambria"/>
+        </w:rPr>
+        <w:t>best practices, leading to a 30% increase in user data security within the web applications</w:t>
+      </w:r>
+      <w:r>
+        <w:rPr>
+          <w:rFonts w:ascii="Cambria" w:hAnsi="Cambria"/>
+        </w:rPr>
+        <w:t xml:space="preserve"> </w:t>
+      </w:r>
+      <w:r>
+        <w:rPr>
+          <w:rFonts w:ascii="Cambria" w:hAnsi="Cambria"/>
+        </w:rPr>
+        <w:t xml:space="preserve">while </w:t>
+      </w:r>
+      <w:r>
+        <w:rPr>
+          <w:rFonts w:ascii="Cambria" w:hAnsi="Cambria" w:cs="Arial"/>
+          <w:color w:val="52575C"/>
+          <w:shd w:val="clear" w:color="auto" w:fill="FFFFFF"/>
+        </w:rPr>
+        <w:t>maintaining</w:t>
+      </w:r>
+      <w:r>
+        <w:rPr>
+          <w:rFonts w:ascii="Cambria" w:hAnsi="Cambria"/>
+        </w:rPr>
+        <w:t xml:space="preserve"> </w:t>
+      </w:r>
+      <w:r>
+        <w:rPr>
+          <w:rFonts w:ascii="Cambria" w:hAnsi="Cambria"/>
+        </w:rPr>
+        <w:t>CI</w:t>
+      </w:r>
+      <w:r>
+        <w:rPr>
+          <w:rFonts w:ascii="Cambria" w:hAnsi="Cambria"/>
+        </w:rPr>
+        <w:t>/</w:t>
+      </w:r>
+      <w:r>
+        <w:rPr>
+          <w:rFonts w:ascii="Cambria" w:hAnsi="Cambria"/>
+        </w:rPr>
+        <w:t>CD</w:t>
+      </w:r>
+      <w:r>
+        <w:rPr>
+          <w:rFonts w:ascii="Cambria" w:hAnsi="Cambria"/>
+        </w:rPr>
+        <w:t xml:space="preserve"> </w:t>
+      </w:r>
+      <w:r>
+        <w:rPr>
+          <w:rFonts w:ascii="Cambria" w:hAnsi="Cambria"/>
+        </w:rPr>
+        <w:t>pipeline</w:t>
+      </w:r>
+      <w:r>
+        <w:rPr>
+          <w:rFonts w:ascii="Cambria" w:hAnsi="Cambria"/>
+        </w:rPr>
+        <w:t>.</w:t>
+      </w:r>
+    </w:p>
+    <w:p>
+      <w:pPr>
+        <w:pStyle w:val="ListParagraph"/>
+        <w:numPr>
+          <w:ilvl w:val="0"/>
+          <w:numId w:val="3"/>
+        </w:numPr>
+        <w:rPr>
+          <w:rFonts w:ascii="Cambria" w:hAnsi="Cambria"/>
+        </w:rPr>
+      </w:pPr>
+      <w:r>
+        <w:rPr>
+          <w:rFonts w:ascii="Cambria" w:hAnsi="Cambria"/>
+        </w:rPr>
+        <w:t>Utilized MongoDB</w:t>
+      </w:r>
+      <w:r>
+        <w:rPr>
+          <w:rFonts w:ascii="Cambria" w:hAnsi="Cambria"/>
+        </w:rPr>
+        <w:t xml:space="preserve"> and PostgreSQL</w:t>
+      </w:r>
+      <w:r>
+        <w:rPr>
+          <w:rFonts w:ascii="Cambria" w:hAnsi="Cambria"/>
+        </w:rPr>
+        <w:t xml:space="preserve"> database</w:t>
+      </w:r>
+      <w:r>
+        <w:rPr>
+          <w:rFonts w:ascii="Cambria" w:hAnsi="Cambria"/>
+        </w:rPr>
+        <w:t xml:space="preserve"> for efficient data storage</w:t>
+      </w:r>
+      <w:r>
+        <w:rPr>
+          <w:rFonts w:ascii="Cambria" w:hAnsi="Cambria"/>
+        </w:rPr>
+        <w:t>, data processing</w:t>
+      </w:r>
+      <w:r>
+        <w:rPr>
+          <w:rFonts w:ascii="Cambria" w:hAnsi="Cambria"/>
+        </w:rPr>
+        <w:t xml:space="preserve"> and</w:t>
+      </w:r>
+      <w:r>
+        <w:rPr>
+          <w:rFonts w:ascii="Cambria" w:hAnsi="Cambria"/>
+        </w:rPr>
+        <w:t xml:space="preserve"> data</w:t>
+      </w:r>
+      <w:r>
+        <w:rPr>
+          <w:rFonts w:ascii="Cambria" w:hAnsi="Cambria"/>
+        </w:rPr>
+        <w:t xml:space="preserve"> retrieval, achieving a 15% improvement in data handling efficiency and ensuring optimal performance in dynamic educational environments.</w:t>
+      </w:r>
+    </w:p>
+    <w:p>
+      <w:pPr>
+        <w:pStyle w:val="ListParagraph"/>
+        <w:numPr>
+          <w:ilvl w:val="0"/>
+          <w:numId w:val="3"/>
+        </w:numPr>
+        <w:rPr>
+          <w:rFonts w:ascii="Cambria" w:hAnsi="Cambria"/>
+        </w:rPr>
+      </w:pPr>
+      <w:r>
+        <w:rPr>
+          <w:rFonts w:ascii="Cambria" w:hAnsi="Cambria"/>
+        </w:rPr>
+        <w:t>Integrated third-party packages and libraries, leveraging tools such as Redux for state management in React applications, resulted in a 20% enhancement in the overall stability and maintainability of the web ecosystem.</w:t>
+      </w:r>
+    </w:p>
+    <w:p>
+      <w:pPr>
+        <w:pStyle w:val="ListParagraph"/>
+        <w:numPr>
+          <w:ilvl w:val="0"/>
+          <w:numId w:val="3"/>
+        </w:numPr>
+        <w:rPr>
+          <w:rFonts w:ascii="Cambria" w:hAnsi="Cambria"/>
+        </w:rPr>
+      </w:pPr>
+      <w:r>
+        <w:rPr>
+          <w:rFonts w:ascii="Cambria" w:hAnsi="Cambria"/>
+        </w:rPr>
+        <w:t>Collaborat</w:t>
+      </w:r>
+      <w:r>
+        <w:rPr>
+          <w:rFonts w:ascii="Cambria" w:hAnsi="Cambria"/>
+        </w:rPr>
+        <w:t>ion</w:t>
+      </w:r>
+      <w:r>
+        <w:rPr>
+          <w:rFonts w:ascii="Cambria" w:hAnsi="Cambria"/>
+        </w:rPr>
+        <w:t xml:space="preserve"> with cross-functional teams, including designers, developers, product owners, and product managers, to understand project requirements and deliver high-quality features on time, contributing to the success of Per Scholas' digital initiatives</w:t>
+      </w:r>
+      <w:r>
+        <w:rPr>
+          <w:rFonts w:ascii="Cambria" w:hAnsi="Cambria"/>
+        </w:rPr>
+        <w:t xml:space="preserve"> while improving commitment</w:t>
+      </w:r>
+      <w:r>
+        <w:rPr>
+          <w:rFonts w:ascii="Cambria" w:hAnsi="Cambria"/>
+        </w:rPr>
+        <w:t xml:space="preserve"> </w:t>
+      </w:r>
+      <w:r>
+        <w:rPr>
+          <w:rFonts w:ascii="Cambria" w:hAnsi="Cambria"/>
+        </w:rPr>
+        <w:t xml:space="preserve">and </w:t>
+      </w:r>
+      <w:r>
+        <w:rPr>
+          <w:rFonts w:ascii="Cambria" w:hAnsi="Cambria"/>
+        </w:rPr>
+        <w:t>communication</w:t>
+      </w:r>
+      <w:r>
+        <w:rPr>
+          <w:rFonts w:ascii="Cambria" w:hAnsi="Cambria"/>
+        </w:rPr>
+        <w:t xml:space="preserve"> skills</w:t>
+      </w:r>
+      <w:r>
+        <w:rPr>
+          <w:rFonts w:ascii="Cambria" w:hAnsi="Cambria"/>
+        </w:rPr>
+        <w:t xml:space="preserve"> among the </w:t>
+      </w:r>
+      <w:r>
+        <w:rPr>
+          <w:rFonts w:ascii="Cambria" w:hAnsi="Cambria"/>
+        </w:rPr>
+        <w:t xml:space="preserve">scrum </w:t>
+      </w:r>
+      <w:r>
+        <w:rPr>
+          <w:rFonts w:ascii="Cambria" w:hAnsi="Cambria"/>
+        </w:rPr>
+        <w:t>team members</w:t>
+      </w:r>
+      <w:r>
+        <w:rPr>
+          <w:rFonts w:ascii="Cambria" w:hAnsi="Cambria"/>
+        </w:rPr>
+        <w:t>.</w:t>
+      </w:r>
+    </w:p>
+    <w:p>
+      <w:pPr>
+        <w:tabs>
+          <w:tab w:val="right" w:pos="11664"/>
+        </w:tabs>
+        <w:rPr>
+          <w:rFonts w:ascii="Cambria" w:hAnsi="Cambria"/>
+          <w:bCs/>
+          <w:color w:val="000000"/>
+        </w:rPr>
+      </w:pPr>
+      <w:r>
+        <w:rPr>
+          <w:rFonts w:ascii="Cambria" w:hAnsi="Cambria"/>
+          <w:b/>
+          <w:bCs/>
+          <w:sz w:val="24"/>
+          <w:szCs w:val="24"/>
+        </w:rPr>
+        <w:t>JP IT STAFFING</w:t>
+      </w:r>
+      <w:r>
+        <w:rPr>
+          <w:rFonts w:ascii="Cambria" w:hAnsi="Cambria"/>
+          <w:b/>
+          <w:bCs/>
+          <w:sz w:val="24"/>
+          <w:szCs w:val="24"/>
+        </w:rPr>
+        <w:tab/>
+      </w:r>
+      <w:r>
+        <w:rPr>
+          <w:rFonts w:ascii="Cambria" w:hAnsi="Cambria"/>
+        </w:rPr>
+        <w:t>November</w:t>
+      </w:r>
+      <w:r>
+        <w:rPr>
+          <w:rFonts w:ascii="Cambria" w:hAnsi="Cambria"/>
+          <w:bCs/>
+        </w:rPr>
+        <w:t xml:space="preserve"> </w:t>
+      </w:r>
+      <w:r>
+        <w:rPr>
+          <w:rFonts w:ascii="Cambria" w:hAnsi="Cambria"/>
+          <w:bCs/>
+          <w:color w:val="000000"/>
+        </w:rPr>
+        <w:t xml:space="preserve">2021 – </w:t>
+      </w:r>
+      <w:r>
+        <w:rPr>
+          <w:rFonts w:ascii="Cambria" w:hAnsi="Cambria"/>
+          <w:bCs/>
+          <w:color w:val="000000"/>
+        </w:rPr>
+        <w:t>June 2023</w:t>
+      </w:r>
+    </w:p>
+    <w:p>
+      <w:pPr>
+        <w:tabs>
+          <w:tab w:val="right" w:pos="11664"/>
+        </w:tabs>
+        <w:rPr>
+          <w:rFonts w:ascii="Cambria" w:hAnsi="Cambria"/>
+          <w:bCs/>
+          <w:i/>
+          <w:iCs/>
+          <w:color w:val="000000"/>
+          <w:sz w:val="22"/>
+          <w:szCs w:val="22"/>
+        </w:rPr>
+      </w:pPr>
+      <w:r>
+        <w:rPr>
+          <w:rFonts w:ascii="Cambria" w:hAnsi="Cambria"/>
+          <w:bCs/>
+          <w:i/>
+          <w:iCs/>
+          <w:color w:val="000000"/>
+          <w:sz w:val="22"/>
+          <w:szCs w:val="22"/>
+        </w:rPr>
+        <w:t>Full Stack Software Engineer</w:t>
+      </w:r>
+      <w:r>
+        <w:rPr>
+          <w:rFonts w:ascii="Cambria" w:hAnsi="Cambria"/>
+          <w:bCs/>
+          <w:i/>
+          <w:iCs/>
+          <w:color w:val="000000"/>
+          <w:sz w:val="22"/>
+          <w:szCs w:val="22"/>
+        </w:rPr>
+        <w:tab/>
+      </w:r>
+      <w:r>
+        <w:rPr>
+          <w:rFonts w:ascii="Cambria" w:hAnsi="Cambria"/>
+          <w:bCs/>
+          <w:i/>
+          <w:iCs/>
+          <w:color w:val="000000"/>
+          <w:sz w:val="22"/>
+          <w:szCs w:val="22"/>
+        </w:rPr>
+        <w:t>Dallas, TX</w:t>
+      </w:r>
+    </w:p>
+    <w:p>
+      <w:pPr>
+        <w:pStyle w:val="ListParagraph"/>
+        <w:numPr>
+          <w:ilvl w:val="0"/>
+          <w:numId w:val="13"/>
+        </w:numPr>
+        <w:ind w:left="360"/>
+        <w:rPr>
+          <w:rFonts w:ascii="Cambria" w:hAnsi="Cambria"/>
+          <w:bCs/>
+        </w:rPr>
+      </w:pPr>
+      <w:r>
+        <w:rPr>
+          <w:rFonts w:ascii="Cambria" w:hAnsi="Cambria"/>
+          <w:bCs/>
+        </w:rPr>
+        <w:t>Attained comprehensive proficiency in Java, Python, HTML, CSS, and JavaScript and emerging technologies through self-directed learning, resulting in a 20% acceleration in code implementation and a 15% increase in project delivery efficiency.</w:t>
+      </w:r>
+    </w:p>
+    <w:p>
+      <w:pPr>
+        <w:pStyle w:val="ListParagraph"/>
+        <w:numPr>
+          <w:ilvl w:val="0"/>
+          <w:numId w:val="13"/>
+        </w:numPr>
+        <w:ind w:left="360"/>
+        <w:rPr>
+          <w:rFonts w:ascii="Cambria" w:hAnsi="Cambria"/>
+          <w:bCs/>
+        </w:rPr>
+      </w:pPr>
+      <w:r>
+        <w:rPr>
+          <w:rFonts w:ascii="Cambria" w:hAnsi="Cambria"/>
+          <w:bCs/>
+        </w:rPr>
+        <w:t>Implemented responsive software designs and web applications using HTML, CSS, JavaScript, and other Front-End technologies, incorporating React.js, leading to a 25% improvement in user engagement and a 20% enhancement in overall user satisfaction.</w:t>
+      </w:r>
+    </w:p>
+    <w:p>
+      <w:pPr>
+        <w:pStyle w:val="ListParagraph"/>
+        <w:numPr>
+          <w:ilvl w:val="0"/>
+          <w:numId w:val="13"/>
+        </w:numPr>
+        <w:ind w:left="360"/>
+        <w:rPr>
+          <w:rFonts w:ascii="Cambria" w:hAnsi="Cambria"/>
+          <w:bCs/>
+        </w:rPr>
+      </w:pPr>
+      <w:r>
+        <w:rPr>
+          <w:rFonts w:ascii="Cambria" w:hAnsi="Cambria"/>
+          <w:bCs/>
+        </w:rPr>
+        <w:t>Applied Java programming skills to develop robust backend solutions, achieving a 30% reduction in server response time and contributing to a 25% improvement in the scalability of web applications and improving my problem-solving skills.</w:t>
+      </w:r>
+    </w:p>
+    <w:p>
+      <w:pPr>
+        <w:pStyle w:val="ListParagraph"/>
+        <w:numPr>
+          <w:ilvl w:val="0"/>
+          <w:numId w:val="14"/>
+        </w:numPr>
+        <w:spacing w:after="100"/>
+        <w:rPr>
+          <w:rFonts w:ascii="Cambria" w:hAnsi="Cambria"/>
+          <w:bCs/>
+          <w:color w:val="000000"/>
+        </w:rPr>
+      </w:pPr>
+      <w:r>
+        <w:rPr>
+          <w:rFonts w:ascii="Cambria" w:hAnsi="Cambria"/>
+          <w:bCs/>
+          <w:color w:val="000000"/>
+        </w:rPr>
+        <w:t xml:space="preserve">Leveraged a tech stack including @tanstack/react query, ReactJS, and Axios to create a dynamic and responsive image search platform, integrating seamlessly with the </w:t>
+      </w:r>
+      <w:proofErr w:type="spellStart"/>
+      <w:r>
+        <w:rPr>
+          <w:rFonts w:ascii="Cambria" w:hAnsi="Cambria"/>
+          <w:bCs/>
+          <w:color w:val="000000"/>
+        </w:rPr>
+        <w:t>Unsplash</w:t>
+      </w:r>
+      <w:proofErr w:type="spellEnd"/>
+      <w:r>
+        <w:rPr>
+          <w:rFonts w:ascii="Cambria" w:hAnsi="Cambria"/>
+          <w:bCs/>
+          <w:color w:val="000000"/>
+        </w:rPr>
+        <w:t xml:space="preserve"> API. The use of React-Dom ensured efficient rendering of components, while react icons enhanced the user interface with visually appealing and intuitive icons.</w:t>
+      </w:r>
+    </w:p>
+    <w:p>
+      <w:pPr>
+        <w:pStyle w:val="ListParagraph"/>
+        <w:numPr>
+          <w:ilvl w:val="0"/>
+          <w:numId w:val="14"/>
+        </w:numPr>
+        <w:spacing w:after="100"/>
+        <w:rPr>
+          <w:rFonts w:ascii="Cambria" w:hAnsi="Cambria"/>
+          <w:bCs/>
+          <w:color w:val="000000"/>
+        </w:rPr>
+      </w:pPr>
+      <w:r>
+        <w:rPr>
+          <w:rFonts w:ascii="Cambria" w:hAnsi="Cambria"/>
+          <w:bCs/>
+          <w:color w:val="000000"/>
+        </w:rPr>
+        <w:t xml:space="preserve">Constructed a secure and scalable API foundation using Bcrypt.js, CORS, and Express, integrating </w:t>
+      </w:r>
+      <w:proofErr w:type="spellStart"/>
+      <w:r>
+        <w:rPr>
+          <w:rFonts w:ascii="Cambria" w:hAnsi="Cambria"/>
+          <w:bCs/>
+          <w:color w:val="000000"/>
+        </w:rPr>
+        <w:t>JsonWebToken</w:t>
+      </w:r>
+      <w:proofErr w:type="spellEnd"/>
+      <w:r>
+        <w:rPr>
+          <w:rFonts w:ascii="Cambria" w:hAnsi="Cambria"/>
+          <w:bCs/>
+          <w:color w:val="000000"/>
+        </w:rPr>
+        <w:t xml:space="preserve"> for authentication, Helmet for enhanced security, and Express-Rate-Limiter to prevent abuse. Implemented Mongoose for MongoDB integration, Cookie-Parser for handling cookies, and Validator with express-mongo-sanitize for robust data validation. Integrated XSS-clean to protect against cross-site scripting and employed Morgan for detailed request logging in the e-commerce API.</w:t>
       </w:r>
     </w:p>
     <w:p>
@@ -1483,216 +1690,13 @@
           <w:between w:val="nil"/>
         </w:pBdr>
         <w:spacing w:before="100" w:after="100"/>
-        <w:rPr>
-          <w:rFonts w:ascii="Cambria" w:hAnsi="Cambria"/>
-          <w:bCs/>
-          <w:color w:val="000000"/>
-        </w:rPr>
-      </w:pPr>
-      <w:r>
-        <w:rPr>
-          <w:rFonts w:ascii="Cambria" w:hAnsi="Cambria"/>
-          <w:b/>
-          <w:color w:val="000000"/>
-        </w:rPr>
-        <w:t xml:space="preserve">        </w:t>
-      </w:r>
-      <w:r>
-        <w:rPr>
-          <w:rFonts w:ascii="Cambria" w:hAnsi="Cambria"/>
-          <w:b/>
-          <w:color w:val="000000"/>
-        </w:rPr>
-        <w:t>Languages</w:t>
-      </w:r>
-      <w:r>
-        <w:rPr>
-          <w:rFonts w:ascii="Cambria" w:hAnsi="Cambria"/>
-          <w:bCs/>
-          <w:color w:val="000000"/>
-        </w:rPr>
-        <w:t>: HTML, CSS, JavaScript, Java, Python, My SQL, MongoDB</w:t>
-      </w:r>
-    </w:p>
-    <w:p>
-      <w:pPr>
-        <w:pBdr>
-          <w:top w:val="nil"/>
-          <w:left w:val="nil"/>
-          <w:bottom w:val="nil"/>
-          <w:right w:val="nil"/>
-          <w:between w:val="nil"/>
-        </w:pBdr>
-        <w:spacing w:before="100" w:after="100"/>
-        <w:rPr>
-          <w:rFonts w:ascii="Cambria" w:hAnsi="Cambria"/>
-          <w:bCs/>
-          <w:color w:val="000000"/>
-        </w:rPr>
-      </w:pPr>
-      <w:r>
-        <w:rPr>
-          <w:rFonts w:ascii="Cambria" w:hAnsi="Cambria"/>
-          <w:b/>
-          <w:color w:val="000000"/>
-        </w:rPr>
-        <w:t xml:space="preserve">        </w:t>
-      </w:r>
-      <w:r>
-        <w:rPr>
-          <w:rFonts w:ascii="Cambria" w:hAnsi="Cambria"/>
-          <w:b/>
-          <w:color w:val="000000"/>
-        </w:rPr>
-        <w:t>Frameworks and Libraries</w:t>
-      </w:r>
-      <w:r>
-        <w:rPr>
-          <w:rFonts w:ascii="Cambria" w:hAnsi="Cambria"/>
-          <w:bCs/>
-          <w:color w:val="000000"/>
-        </w:rPr>
-        <w:t>: React</w:t>
-      </w:r>
-      <w:r>
-        <w:rPr>
-          <w:rFonts w:ascii="Cambria" w:hAnsi="Cambria"/>
-          <w:bCs/>
-          <w:color w:val="000000"/>
-        </w:rPr>
-        <w:t>.</w:t>
-      </w:r>
-      <w:r>
-        <w:rPr>
-          <w:rFonts w:ascii="Cambria" w:hAnsi="Cambria"/>
-          <w:bCs/>
-          <w:color w:val="000000"/>
-        </w:rPr>
-        <w:t>JS, Node</w:t>
-      </w:r>
-      <w:r>
-        <w:rPr>
-          <w:rFonts w:ascii="Cambria" w:hAnsi="Cambria"/>
-          <w:bCs/>
-          <w:color w:val="000000"/>
-        </w:rPr>
-        <w:t>.</w:t>
-      </w:r>
-      <w:r>
-        <w:rPr>
-          <w:rFonts w:ascii="Cambria" w:hAnsi="Cambria"/>
-          <w:bCs/>
-          <w:color w:val="000000"/>
-        </w:rPr>
-        <w:t>JS, Express</w:t>
-      </w:r>
-      <w:r>
-        <w:rPr>
-          <w:rFonts w:ascii="Cambria" w:hAnsi="Cambria"/>
-          <w:bCs/>
-          <w:color w:val="000000"/>
-        </w:rPr>
-        <w:t>.</w:t>
-      </w:r>
-      <w:r>
-        <w:rPr>
-          <w:rFonts w:ascii="Cambria" w:hAnsi="Cambria"/>
-          <w:bCs/>
-          <w:color w:val="000000"/>
-        </w:rPr>
-        <w:t>JS, Redux, Tailwind CSS, Styled Component, Selenium</w:t>
-      </w:r>
-      <w:r>
-        <w:rPr>
-          <w:rFonts w:ascii="Cambria" w:hAnsi="Cambria"/>
-          <w:bCs/>
-          <w:color w:val="000000"/>
-        </w:rPr>
-        <w:t>, Mongoose</w:t>
-      </w:r>
-    </w:p>
-    <w:p>
-      <w:pPr>
-        <w:pBdr>
-          <w:top w:val="nil"/>
-          <w:left w:val="nil"/>
-          <w:bottom w:val="nil"/>
-          <w:right w:val="nil"/>
-          <w:between w:val="nil"/>
-        </w:pBdr>
-        <w:spacing w:before="100" w:after="100"/>
-        <w:rPr>
-          <w:rFonts w:ascii="Cambria" w:hAnsi="Cambria"/>
-          <w:bCs/>
-          <w:color w:val="000000"/>
-        </w:rPr>
-      </w:pPr>
-      <w:r>
-        <w:rPr>
-          <w:rFonts w:ascii="Cambria" w:hAnsi="Cambria"/>
-          <w:b/>
-          <w:color w:val="000000"/>
-        </w:rPr>
-        <w:t xml:space="preserve">        Technologies and Tools</w:t>
-      </w:r>
-      <w:r>
-        <w:rPr>
-          <w:rFonts w:ascii="Cambria" w:hAnsi="Cambria"/>
-          <w:bCs/>
-          <w:color w:val="000000"/>
-        </w:rPr>
-        <w:t>: Git, Jira, Trello, VS Code, GitHub, Eclipse, IntelliJ</w:t>
-      </w:r>
-    </w:p>
-    <w:p>
-      <w:pPr>
-        <w:pBdr>
-          <w:top w:val="nil"/>
-          <w:left w:val="nil"/>
-          <w:bottom w:val="nil"/>
-          <w:right w:val="nil"/>
-          <w:between w:val="nil"/>
-        </w:pBdr>
-        <w:spacing w:before="100" w:after="100"/>
-        <w:rPr>
-          <w:rFonts w:ascii="Cambria" w:hAnsi="Cambria"/>
-          <w:bCs/>
-          <w:color w:val="000000"/>
-        </w:rPr>
-      </w:pPr>
-      <w:r>
-        <w:rPr>
-          <w:rFonts w:ascii="Cambria" w:hAnsi="Cambria"/>
-          <w:b/>
-          <w:color w:val="000000"/>
-        </w:rPr>
-        <w:t xml:space="preserve">        Certifications</w:t>
-      </w:r>
-      <w:r>
-        <w:rPr>
-          <w:rFonts w:ascii="Cambria" w:hAnsi="Cambria"/>
-          <w:bCs/>
-          <w:color w:val="000000"/>
-        </w:rPr>
-        <w:t>: Professional Scrum Master I &amp; II, Professional Agile Leadership, SAFe Scrum Master</w:t>
-      </w:r>
-    </w:p>
-    <w:p>
-      <w:pPr>
-        <w:pBdr>
-          <w:top w:val="nil"/>
-          <w:left w:val="nil"/>
-          <w:bottom w:val="nil"/>
-          <w:right w:val="nil"/>
-          <w:between w:val="nil"/>
-        </w:pBdr>
-        <w:spacing w:before="100" w:after="100"/>
-        <w:rPr>
-          <w:rFonts w:ascii="Cambria" w:hAnsi="Cambria"/>
-          <w:bCs/>
-          <w:color w:val="000000"/>
-          <w:sz w:val="24"/>
-          <w:szCs w:val="24"/>
+        <w:jc w:val="both"/>
+        <w:rPr>
+          <w:rFonts w:ascii="Cambria" w:hAnsi="Cambria"/>
+          <w:bCs/>
+          <w:color w:val="000000"/>
+          <w:sz w:val="22"/>
+          <w:szCs w:val="22"/>
           <w:u w:val="single"/>
         </w:rPr>
       </w:pPr>
@@ -1707,27 +1711,27 @@
         <mc:AlternateContent>
           <mc:Choice Requires="wps">
             <w:drawing>
-              <wp:anchor distT="0" distB="0" distL="114300" distR="114300" simplePos="0" relativeHeight="251665408" behindDoc="0" locked="0" layoutInCell="1" allowOverlap="1" wp14:anchorId="0AA05735" wp14:editId="443E3E4E">
+              <wp:anchor distT="0" distB="0" distL="114300" distR="114300" simplePos="0" relativeHeight="251661312" behindDoc="0" locked="0" layoutInCell="1" allowOverlap="1" wp14:anchorId="100DB359" wp14:editId="6840DFC9">
                 <wp:simplePos x="0" y="0"/>
                 <wp:positionH relativeFrom="margin">
-                  <wp:align>right</wp:align>
+                  <wp:posOffset>-1270</wp:posOffset>
                 </wp:positionH>
                 <wp:positionV relativeFrom="paragraph">
-                  <wp:posOffset>203835</wp:posOffset>
+                  <wp:posOffset>235585</wp:posOffset>
                 </wp:positionV>
-                <wp:extent cx="6826250" cy="25400"/>
-                <wp:effectExtent l="0" t="0" r="31750" b="31750"/>
+                <wp:extent cx="7200900" cy="6350"/>
+                <wp:effectExtent l="0" t="0" r="19050" b="31750"/>
                 <wp:wrapNone/>
-                <wp:docPr id="1549953208" name="Straight Connector 1"/>
+                <wp:docPr id="1965468474" name="Straight Connector 1"/>
                 <wp:cNvGraphicFramePr/>
                 <a:graphic xmlns:a="http://schemas.openxmlformats.org/drawingml/2006/main">
                   <a:graphicData uri="http://schemas.microsoft.com/office/word/2010/wordprocessingShape">
                     <wps:wsp>
                       <wps:cNvCnPr/>
                       <wps:spPr>
-                        <a:xfrm flipV="1">
+                        <a:xfrm>
                           <a:off x="0" y="0"/>
-                          <a:ext cx="6826250" cy="25400"/>
+                          <a:ext cx="7200900" cy="6350"/>
                         </a:xfrm>
                         <a:prstGeom prst="line">
                           <a:avLst/>
@@ -1762,7 +1766,7 @@
           </mc:Choice>
           <mc:Fallback>
             <w:pict>
-              <v:line w14:anchorId="366226B9" id="Straight Connector 1" o:spid="_x0000_s1026" style="position:absolute;flip:y;z-index:251665408;visibility:visible;mso-wrap-style:square;mso-width-percent:0;mso-height-percent:0;mso-wrap-distance-left:9pt;mso-wrap-distance-top:0;mso-wrap-distance-right:9pt;mso-wrap-distance-bottom:0;mso-position-horizontal:right;mso-position-horizontal-relative:margin;mso-position-vertical:absolute;mso-position-vertical-relative:text;mso-width-percent:0;mso-height-percent:0;mso-width-relative:margin;mso-height-relative:margin" from="486.3pt,16.05pt" to="1023.8pt,18.05pt" o:gfxdata="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" strokecolor="black [3200]" strokeweight=".5pt">
+              <v:line w14:anchorId="43C4FDD3" id="Straight Connector 1" o:spid="_x0000_s1026" style="position:absolute;z-index:251661312;visibility:visible;mso-wrap-style:square;mso-width-percent:0;mso-height-percent:0;mso-wrap-distance-left:9pt;mso-wrap-distance-top:0;mso-wrap-distance-right:9pt;mso-wrap-distance-bottom:0;mso-position-horizontal:absolute;mso-position-horizontal-relative:margin;mso-position-vertical:absolute;mso-position-vertical-relative:text;mso-width-percent:0;mso-height-percent:0;mso-width-relative:margin;mso-height-relative:margin" from="-.1pt,18.55pt" to="566.9pt,19.05pt" o:gfxdata="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" strokecolor="black [3200]" strokeweight=".5pt">
                 <v:stroke joinstyle="miter"/>
                 <w10:wrap anchorx="margin"/>
               </v:line>
@@ -1778,7 +1782,7 @@
           <w:sz w:val="24"/>
           <w:szCs w:val="24"/>
         </w:rPr>
-        <w:t>E</w:t>
+        <w:t>P</w:t>
       </w:r>
       <w:r>
         <w:rPr>
@@ -1788,7 +1792,174 @@
           <w:sz w:val="22"/>
           <w:szCs w:val="22"/>
         </w:rPr>
-        <w:t>DUCATION</w:t>
+        <w:t>ROJECTS</w:t>
+      </w:r>
+    </w:p>
+    <w:p>
+      <w:pPr>
+        <w:spacing w:after="100"/>
+        <w:rPr>
+          <w:rFonts w:ascii="Cambria" w:hAnsi="Cambria"/>
+          <w:bCs/>
+          <w:color w:val="000000"/>
+        </w:rPr>
+      </w:pPr>
+      <w:r>
+        <w:rPr>
+          <w:rFonts w:ascii="Cambria" w:hAnsi="Cambria"/>
+          <w:b/>
+          <w:color w:val="000000"/>
+          <w:sz w:val="22"/>
+          <w:szCs w:val="22"/>
+        </w:rPr>
+        <w:t xml:space="preserve">Unsplashed Image Search. </w:t>
+      </w:r>
+      <w:hyperlink r:id="rId7" w:history="1">
+        <w:r>
+          <w:rPr>
+            <w:rStyle w:val="Hyperlink"/>
+            <w:rFonts w:ascii="Cambria" w:hAnsi="Cambria"/>
+            <w:b/>
+            <w:sz w:val="22"/>
+            <w:szCs w:val="22"/>
+          </w:rPr>
+          <w:t>GitHub</w:t>
+        </w:r>
+      </w:hyperlink>
+      <w:r>
+        <w:rPr>
+          <w:rFonts w:ascii="Cambria" w:hAnsi="Cambria"/>
+          <w:b/>
+          <w:color w:val="000000"/>
+          <w:sz w:val="22"/>
+          <w:szCs w:val="22"/>
+        </w:rPr>
+        <w:t xml:space="preserve"> | </w:t>
+      </w:r>
+      <w:hyperlink r:id="rId8" w:history="1">
+        <w:r>
+          <w:rPr>
+            <w:rStyle w:val="Hyperlink"/>
+            <w:rFonts w:ascii="Cambria" w:hAnsi="Cambria"/>
+            <w:b/>
+            <w:sz w:val="22"/>
+            <w:szCs w:val="22"/>
+          </w:rPr>
+          <w:t>Demo</w:t>
+        </w:r>
+      </w:hyperlink>
+      <w:r>
+        <w:rPr>
+          <w:rFonts w:ascii="Cambria" w:hAnsi="Cambria"/>
+          <w:bCs/>
+          <w:color w:val="000000"/>
+        </w:rPr>
+        <w:t xml:space="preserve"> | React JS, CSS, React Query, Axios</w:t>
+      </w:r>
+    </w:p>
+    <w:p>
+      <w:pPr>
+        <w:pStyle w:val="ListParagraph"/>
+        <w:numPr>
+          <w:ilvl w:val="0"/>
+          <w:numId w:val="12"/>
+        </w:numPr>
+        <w:spacing w:after="100"/>
+        <w:rPr>
+          <w:rFonts w:ascii="Cambria" w:hAnsi="Cambria"/>
+          <w:bCs/>
+          <w:color w:val="000000"/>
+        </w:rPr>
+      </w:pPr>
+      <w:r>
+        <w:rPr>
+          <w:rFonts w:ascii="Cambria" w:hAnsi="Cambria"/>
+          <w:bCs/>
+          <w:color w:val="000000"/>
+        </w:rPr>
+        <w:t xml:space="preserve">Leveraged a tech stack including @tanstack/react query, </w:t>
+      </w:r>
+      <w:r>
+        <w:rPr>
+          <w:rFonts w:ascii="Cambria" w:hAnsi="Cambria"/>
+          <w:bCs/>
+          <w:color w:val="000000"/>
+        </w:rPr>
+        <w:t>R</w:t>
+      </w:r>
+      <w:r>
+        <w:rPr>
+          <w:rFonts w:ascii="Cambria" w:hAnsi="Cambria"/>
+          <w:bCs/>
+          <w:color w:val="000000"/>
+        </w:rPr>
+        <w:t xml:space="preserve">eactJS, and </w:t>
+      </w:r>
+      <w:r>
+        <w:rPr>
+          <w:rFonts w:ascii="Cambria" w:hAnsi="Cambria"/>
+          <w:bCs/>
+          <w:color w:val="000000"/>
+        </w:rPr>
+        <w:t>A</w:t>
+      </w:r>
+      <w:r>
+        <w:rPr>
+          <w:rFonts w:ascii="Cambria" w:hAnsi="Cambria"/>
+          <w:bCs/>
+          <w:color w:val="000000"/>
+        </w:rPr>
+        <w:t xml:space="preserve">xios to create a dynamic and responsive image search platform, integrating seamlessly with the </w:t>
+      </w:r>
+      <w:proofErr w:type="spellStart"/>
+      <w:r>
+        <w:rPr>
+          <w:rFonts w:ascii="Cambria" w:hAnsi="Cambria"/>
+          <w:bCs/>
+          <w:color w:val="000000"/>
+        </w:rPr>
+        <w:t>Unsplash</w:t>
+      </w:r>
+      <w:proofErr w:type="spellEnd"/>
+      <w:r>
+        <w:rPr>
+          <w:rFonts w:ascii="Cambria" w:hAnsi="Cambria"/>
+          <w:bCs/>
+          <w:color w:val="000000"/>
+        </w:rPr>
+        <w:t xml:space="preserve"> API. The use of </w:t>
+      </w:r>
+      <w:r>
+        <w:rPr>
+          <w:rFonts w:ascii="Cambria" w:hAnsi="Cambria"/>
+          <w:bCs/>
+          <w:color w:val="000000"/>
+        </w:rPr>
+        <w:t>R</w:t>
+      </w:r>
+      <w:r>
+        <w:rPr>
+          <w:rFonts w:ascii="Cambria" w:hAnsi="Cambria"/>
+          <w:bCs/>
+          <w:color w:val="000000"/>
+        </w:rPr>
+        <w:t>eact-</w:t>
+      </w:r>
+      <w:r>
+        <w:rPr>
+          <w:rFonts w:ascii="Cambria" w:hAnsi="Cambria"/>
+          <w:bCs/>
+          <w:color w:val="000000"/>
+        </w:rPr>
+        <w:t>D</w:t>
+      </w:r>
+      <w:r>
+        <w:rPr>
+          <w:rFonts w:ascii="Cambria" w:hAnsi="Cambria"/>
+          <w:bCs/>
+          <w:color w:val="000000"/>
+        </w:rPr>
+        <w:t>om ensured efficient rendering of components, while react icons enhanced the user interface with visually appealing and intuitive icons.</w:t>
       </w:r>
     </w:p>
     <w:p>
@@ -1805,65 +1976,632 @@
           <w:rFonts w:ascii="Cambria" w:hAnsi="Cambria"/>
           <w:bCs/>
           <w:color w:val="000000"/>
-        </w:rPr>
-      </w:pPr>
-      <w:r>
-        <w:rPr>
-          <w:rFonts w:ascii="Cambria" w:hAnsi="Cambria"/>
-          <w:bCs/>
-          <w:color w:val="000000"/>
-        </w:rPr>
-        <w:t xml:space="preserve">        </w:t>
-      </w:r>
-      <w:r>
-        <w:rPr>
-          <w:rFonts w:ascii="Cambria" w:hAnsi="Cambria"/>
-          <w:b/>
-          <w:color w:val="000000"/>
-        </w:rPr>
-        <w:t>University of Bamenda</w:t>
-      </w:r>
-      <w:r>
-        <w:rPr>
-          <w:rFonts w:ascii="Cambria" w:hAnsi="Cambria"/>
-          <w:bCs/>
-          <w:color w:val="000000"/>
-        </w:rPr>
-        <w:t xml:space="preserve">                                                                                                                                                             November 2022</w:t>
+          <w:sz w:val="24"/>
+          <w:szCs w:val="24"/>
+          <w:u w:val="single"/>
+        </w:rPr>
+      </w:pPr>
+      <w:r>
+        <w:rPr>
+          <w:rFonts w:ascii="Cambria" w:hAnsi="Cambria"/>
+          <w:noProof/>
+          <w:sz w:val="24"/>
+          <w:szCs w:val="24"/>
+          <w14:ligatures w14:val="standardContextual"/>
+        </w:rPr>
+        <mc:AlternateContent>
+          <mc:Choice Requires="wps">
+            <w:drawing>
+              <wp:anchor distT="0" distB="0" distL="114300" distR="114300" simplePos="0" relativeHeight="251663360" behindDoc="0" locked="0" layoutInCell="1" allowOverlap="1" wp14:anchorId="2182E474" wp14:editId="7319AF64">
+                <wp:simplePos x="0" y="0"/>
+                <wp:positionH relativeFrom="margin">
+                  <wp:align>right</wp:align>
+                </wp:positionH>
+                <wp:positionV relativeFrom="paragraph">
+                  <wp:posOffset>163830</wp:posOffset>
+                </wp:positionV>
+                <wp:extent cx="7378700" cy="38100"/>
+                <wp:effectExtent l="0" t="0" r="31750" b="19050"/>
+                <wp:wrapNone/>
+                <wp:docPr id="417768199" name="Straight Connector 1"/>
+                <wp:cNvGraphicFramePr/>
+                <a:graphic xmlns:a="http://schemas.openxmlformats.org/drawingml/2006/main">
+                  <a:graphicData uri="http://schemas.microsoft.com/office/word/2010/wordprocessingShape">
+                    <wps:wsp>
+                      <wps:cNvCnPr/>
+                      <wps:spPr>
+                        <a:xfrm flipV="1">
+                          <a:off x="0" y="0"/>
+                          <a:ext cx="7378700" cy="38100"/>
+                        </a:xfrm>
+                        <a:prstGeom prst="line">
+                          <a:avLst/>
+                        </a:prstGeom>
+                      </wps:spPr>
+                      <wps:style>
+                        <a:lnRef idx="1">
+                          <a:schemeClr val="dk1"/>
+                        </a:lnRef>
+                        <a:fillRef idx="0">
+                          <a:schemeClr val="dk1"/>
+                        </a:fillRef>
+                        <a:effectRef idx="0">
+                          <a:schemeClr val="dk1"/>
+                        </a:effectRef>
+                        <a:fontRef idx="minor">
+                          <a:schemeClr val="tx1"/>
+                        </a:fontRef>
+                      </wps:style>
+                      <wps:bodyPr/>
+                    </wps:wsp>
+                  </a:graphicData>
+                </a:graphic>
+                <wp14:sizeRelH relativeFrom="margin">
+                  <wp14:pctWidth>0</wp14:pctWidth>
+                </wp14:sizeRelH>
+                <wp14:sizeRelV relativeFrom="margin">
+                  <wp14:pctHeight>0</wp14:pctHeight>
+                </wp14:sizeRelV>
+              </wp:anchor>
+            </w:drawing>
+          </mc:Choice>
+          <mc:Fallback>
+            <w:pict>
+              <v:line w14:anchorId="2515E58B" id="Straight Connector 1" o:spid="_x0000_s1026" style="position:absolute;flip:y;z-index:251663360;visibility:visible;mso-wrap-style:square;mso-width-percent:0;mso-height-percent:0;mso-wrap-distance-left:9pt;mso-wrap-distance-top:0;mso-wrap-distance-right:9pt;mso-wrap-distance-bottom:0;mso-position-horizontal:right;mso-position-horizontal-relative:margin;mso-position-vertical:absolute;mso-position-vertical-relative:text;mso-width-percent:0;mso-height-percent:0;mso-width-relative:margin;mso-height-relative:margin" from="529.8pt,12.9pt" to="1110.8pt,15.9pt" o:gfxdata="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" strokecolor="black [3200]" strokeweight=".5pt">
+                <v:stroke joinstyle="miter"/>
+                <w10:wrap anchorx="margin"/>
+              </v:line>
+            </w:pict>
+          </mc:Fallback>
+        </mc:AlternateContent>
+      </w:r>
+      <w:r>
+        <w:rPr>
+          <w:rFonts w:ascii="Cambria" w:hAnsi="Cambria"/>
+          <w:bCs/>
+          <w:color w:val="000000"/>
+          <w:sz w:val="24"/>
+          <w:szCs w:val="24"/>
+        </w:rPr>
+        <w:t>T</w:t>
+      </w:r>
+      <w:r>
+        <w:rPr>
+          <w:rFonts w:ascii="Cambria" w:hAnsi="Cambria"/>
+          <w:bCs/>
+          <w:color w:val="000000"/>
+          <w:sz w:val="22"/>
+          <w:szCs w:val="22"/>
+        </w:rPr>
+        <w:t xml:space="preserve">ECHNICAL </w:t>
+      </w:r>
+      <w:r>
+        <w:rPr>
+          <w:rFonts w:ascii="Cambria" w:hAnsi="Cambria"/>
+          <w:bCs/>
+          <w:color w:val="000000"/>
+          <w:sz w:val="24"/>
+          <w:szCs w:val="24"/>
+        </w:rPr>
+        <w:t>S</w:t>
+      </w:r>
+      <w:r>
+        <w:rPr>
+          <w:rFonts w:ascii="Cambria" w:hAnsi="Cambria"/>
+          <w:bCs/>
+          <w:color w:val="000000"/>
+          <w:sz w:val="22"/>
+          <w:szCs w:val="22"/>
+        </w:rPr>
+        <w:t>KILLS</w:t>
       </w:r>
     </w:p>
     <w:p>
       <w:pPr>
-        <w:spacing w:after="100"/>
-        <w:rPr>
-          <w:rFonts w:ascii="Cambria" w:hAnsi="Cambria"/>
-          <w:bCs/>
-          <w:color w:val="000000"/>
-        </w:rPr>
-      </w:pPr>
-      <w:r>
-        <w:rPr>
-          <w:rFonts w:ascii="Cambria" w:hAnsi="Cambria"/>
-          <w:bCs/>
-          <w:color w:val="000000"/>
-          <w:sz w:val="18"/>
-          <w:szCs w:val="18"/>
-        </w:rPr>
-        <w:t xml:space="preserve">        </w:t>
-      </w:r>
-      <w:r>
-        <w:rPr>
-          <w:rFonts w:ascii="Cambria" w:hAnsi="Cambria"/>
-          <w:bCs/>
-          <w:color w:val="000000"/>
-        </w:rPr>
-        <w:t>Bachelor of Science in Computer Science                                                                                                                      Bamenda, Cameroon</w:t>
+        <w:pBdr>
+          <w:top w:val="nil"/>
+          <w:left w:val="nil"/>
+          <w:bottom w:val="nil"/>
+          <w:right w:val="nil"/>
+          <w:between w:val="nil"/>
+        </w:pBdr>
+        <w:spacing w:before="100" w:after="100"/>
+        <w:rPr>
+          <w:rFonts w:ascii="Cambria" w:hAnsi="Cambria"/>
+          <w:bCs/>
+          <w:color w:val="000000"/>
+        </w:rPr>
+      </w:pPr>
+      <w:r>
+        <w:rPr>
+          <w:rFonts w:ascii="Cambria" w:hAnsi="Cambria"/>
+          <w:b/>
+          <w:color w:val="000000"/>
+        </w:rPr>
+        <w:t>Languages</w:t>
+      </w:r>
+      <w:r>
+        <w:rPr>
+          <w:rFonts w:ascii="Cambria" w:hAnsi="Cambria"/>
+          <w:bCs/>
+          <w:color w:val="000000"/>
+        </w:rPr>
+        <w:t>: HTML, CSS, JavaScript, Java, Python,</w:t>
+      </w:r>
+      <w:r>
+        <w:rPr>
+          <w:rFonts w:ascii="Cambria" w:hAnsi="Cambria"/>
+          <w:bCs/>
+          <w:color w:val="000000"/>
+        </w:rPr>
+        <w:t xml:space="preserve"> </w:t>
+      </w:r>
+      <w:r>
+        <w:rPr>
+          <w:rFonts w:ascii="Cambria" w:hAnsi="Cambria"/>
+          <w:bCs/>
+          <w:color w:val="000000"/>
+        </w:rPr>
+        <w:t>My SQL, Mongo</w:t>
+      </w:r>
+      <w:r>
+        <w:rPr>
+          <w:rFonts w:ascii="Cambria" w:hAnsi="Cambria"/>
+          <w:bCs/>
+          <w:color w:val="000000"/>
+        </w:rPr>
+        <w:t xml:space="preserve"> </w:t>
+      </w:r>
+      <w:r>
+        <w:rPr>
+          <w:rFonts w:ascii="Cambria" w:hAnsi="Cambria"/>
+          <w:bCs/>
+          <w:color w:val="000000"/>
+        </w:rPr>
+        <w:t>DB</w:t>
+      </w:r>
+      <w:r>
+        <w:rPr>
+          <w:rFonts w:ascii="Cambria" w:hAnsi="Cambria"/>
+          <w:bCs/>
+          <w:color w:val="000000"/>
+        </w:rPr>
+        <w:t>, TypeScript, PostgreSQL</w:t>
+      </w:r>
+      <w:r>
+        <w:rPr>
+          <w:rFonts w:ascii="Cambria" w:hAnsi="Cambria"/>
+          <w:bCs/>
+          <w:color w:val="000000"/>
+        </w:rPr>
+        <w:t>.</w:t>
+      </w:r>
+    </w:p>
+    <w:p>
+      <w:pPr>
+        <w:pBdr>
+          <w:top w:val="nil"/>
+          <w:left w:val="nil"/>
+          <w:bottom w:val="nil"/>
+          <w:right w:val="nil"/>
+          <w:between w:val="nil"/>
+        </w:pBdr>
+        <w:spacing w:before="100" w:after="100"/>
+        <w:rPr>
+          <w:rFonts w:ascii="Cambria" w:hAnsi="Cambria"/>
+          <w:bCs/>
+          <w:color w:val="000000"/>
+        </w:rPr>
+      </w:pPr>
+      <w:r>
+        <w:rPr>
+          <w:rFonts w:ascii="Cambria" w:hAnsi="Cambria"/>
+          <w:b/>
+          <w:color w:val="000000"/>
+        </w:rPr>
+        <w:t>Frameworks and Libraries</w:t>
+      </w:r>
+      <w:r>
+        <w:rPr>
+          <w:rFonts w:ascii="Cambria" w:hAnsi="Cambria"/>
+          <w:bCs/>
+          <w:color w:val="000000"/>
+        </w:rPr>
+        <w:t>: React</w:t>
+      </w:r>
+      <w:r>
+        <w:rPr>
+          <w:rFonts w:ascii="Cambria" w:hAnsi="Cambria"/>
+          <w:bCs/>
+          <w:color w:val="000000"/>
+        </w:rPr>
+        <w:t>.</w:t>
+      </w:r>
+      <w:r>
+        <w:rPr>
+          <w:rFonts w:ascii="Cambria" w:hAnsi="Cambria"/>
+          <w:bCs/>
+          <w:color w:val="000000"/>
+        </w:rPr>
+        <w:t>JS, Node</w:t>
+      </w:r>
+      <w:r>
+        <w:rPr>
+          <w:rFonts w:ascii="Cambria" w:hAnsi="Cambria"/>
+          <w:bCs/>
+          <w:color w:val="000000"/>
+        </w:rPr>
+        <w:t>.</w:t>
+      </w:r>
+      <w:r>
+        <w:rPr>
+          <w:rFonts w:ascii="Cambria" w:hAnsi="Cambria"/>
+          <w:bCs/>
+          <w:color w:val="000000"/>
+        </w:rPr>
+        <w:t>JS, Express</w:t>
+      </w:r>
+      <w:r>
+        <w:rPr>
+          <w:rFonts w:ascii="Cambria" w:hAnsi="Cambria"/>
+          <w:bCs/>
+          <w:color w:val="000000"/>
+        </w:rPr>
+        <w:t>.</w:t>
+      </w:r>
+      <w:r>
+        <w:rPr>
+          <w:rFonts w:ascii="Cambria" w:hAnsi="Cambria"/>
+          <w:bCs/>
+          <w:color w:val="000000"/>
+        </w:rPr>
+        <w:t>JS,</w:t>
+      </w:r>
+      <w:r>
+        <w:rPr>
+          <w:rFonts w:ascii="Cambria" w:hAnsi="Cambria"/>
+          <w:bCs/>
+          <w:color w:val="000000"/>
+        </w:rPr>
+        <w:t xml:space="preserve"> </w:t>
+      </w:r>
+      <w:r>
+        <w:rPr>
+          <w:rFonts w:ascii="Cambria" w:hAnsi="Cambria"/>
+          <w:bCs/>
+          <w:color w:val="000000"/>
+        </w:rPr>
+        <w:t>Json,</w:t>
+      </w:r>
+      <w:r>
+        <w:rPr>
+          <w:rFonts w:ascii="Cambria" w:hAnsi="Cambria"/>
+          <w:bCs/>
+          <w:color w:val="000000"/>
+        </w:rPr>
+        <w:t xml:space="preserve"> </w:t>
+      </w:r>
+      <w:r>
+        <w:rPr>
+          <w:rFonts w:ascii="Cambria" w:hAnsi="Cambria"/>
+          <w:bCs/>
+          <w:color w:val="000000"/>
+        </w:rPr>
+        <w:t>Spring Boot</w:t>
+      </w:r>
+      <w:r>
+        <w:rPr>
+          <w:rFonts w:ascii="Cambria" w:hAnsi="Cambria"/>
+          <w:bCs/>
+          <w:color w:val="000000"/>
+        </w:rPr>
+        <w:t>, Spring Security, Spring data JPA, Spring MVC</w:t>
+      </w:r>
+      <w:r>
+        <w:rPr>
+          <w:rFonts w:ascii="Cambria" w:hAnsi="Cambria"/>
+          <w:bCs/>
+          <w:color w:val="000000"/>
+        </w:rPr>
+        <w:t>, Hibernate</w:t>
+      </w:r>
+      <w:r>
+        <w:rPr>
+          <w:rFonts w:ascii="Cambria" w:hAnsi="Cambria"/>
+          <w:bCs/>
+          <w:color w:val="000000"/>
+        </w:rPr>
+        <w:t>,</w:t>
+      </w:r>
+      <w:r>
+        <w:rPr>
+          <w:rFonts w:ascii="Cambria" w:hAnsi="Cambria"/>
+          <w:bCs/>
+          <w:color w:val="000000"/>
+        </w:rPr>
+        <w:t xml:space="preserve"> AJAX</w:t>
+      </w:r>
+      <w:r>
+        <w:rPr>
+          <w:rFonts w:ascii="Cambria" w:hAnsi="Cambria"/>
+          <w:bCs/>
+          <w:color w:val="000000"/>
+        </w:rPr>
+        <w:t>,</w:t>
+      </w:r>
+      <w:r>
+        <w:rPr>
+          <w:rFonts w:ascii="Cambria" w:hAnsi="Cambria"/>
+          <w:bCs/>
+          <w:color w:val="000000"/>
+        </w:rPr>
+        <w:t xml:space="preserve"> </w:t>
+      </w:r>
+      <w:r>
+        <w:rPr>
+          <w:rFonts w:ascii="Cambria" w:hAnsi="Cambria"/>
+          <w:bCs/>
+          <w:color w:val="000000"/>
+        </w:rPr>
+        <w:t>Docker</w:t>
+      </w:r>
+      <w:r>
+        <w:rPr>
+          <w:rFonts w:ascii="Cambria" w:hAnsi="Cambria"/>
+          <w:bCs/>
+          <w:color w:val="000000"/>
+        </w:rPr>
+        <w:t xml:space="preserve">, </w:t>
+      </w:r>
+      <w:r>
+        <w:rPr>
+          <w:rFonts w:ascii="Cambria" w:hAnsi="Cambria"/>
+          <w:bCs/>
+          <w:color w:val="000000"/>
+        </w:rPr>
+        <w:t>Selenium,</w:t>
+      </w:r>
+      <w:r>
+        <w:rPr>
+          <w:rFonts w:ascii="Cambria" w:hAnsi="Cambria"/>
+          <w:bCs/>
+          <w:color w:val="000000"/>
+        </w:rPr>
+        <w:t xml:space="preserve"> Maven,</w:t>
+      </w:r>
+      <w:r>
+        <w:rPr>
+          <w:rFonts w:ascii="Cambria" w:hAnsi="Cambria"/>
+          <w:bCs/>
+          <w:color w:val="000000"/>
+        </w:rPr>
+        <w:t xml:space="preserve"> Microservices</w:t>
+      </w:r>
+      <w:r>
+        <w:rPr>
+          <w:rFonts w:ascii="Cambria" w:hAnsi="Cambria"/>
+          <w:bCs/>
+          <w:color w:val="000000"/>
+        </w:rPr>
+        <w:t>.</w:t>
+      </w:r>
+    </w:p>
+    <w:p>
+      <w:pPr>
+        <w:pBdr>
+          <w:top w:val="nil"/>
+          <w:left w:val="nil"/>
+          <w:bottom w:val="nil"/>
+          <w:right w:val="nil"/>
+          <w:between w:val="nil"/>
+        </w:pBdr>
+        <w:spacing w:before="100" w:after="100"/>
+        <w:rPr>
+          <w:rFonts w:ascii="Cambria" w:hAnsi="Cambria"/>
+          <w:bCs/>
+          <w:color w:val="000000"/>
+        </w:rPr>
+      </w:pPr>
+      <w:r>
+        <w:rPr>
+          <w:rFonts w:ascii="Cambria" w:hAnsi="Cambria"/>
+          <w:b/>
+          <w:color w:val="000000"/>
+        </w:rPr>
+        <w:t>Technologies and Tools</w:t>
+      </w:r>
+      <w:r>
+        <w:rPr>
+          <w:rFonts w:ascii="Cambria" w:hAnsi="Cambria"/>
+          <w:bCs/>
+          <w:color w:val="000000"/>
+        </w:rPr>
+        <w:t>: Git, Jira</w:t>
+      </w:r>
+      <w:r>
+        <w:rPr>
+          <w:rFonts w:ascii="Cambria" w:hAnsi="Cambria"/>
+          <w:bCs/>
+          <w:color w:val="000000"/>
+        </w:rPr>
+        <w:t xml:space="preserve">, </w:t>
+      </w:r>
+      <w:r>
+        <w:rPr>
+          <w:rFonts w:ascii="Cambria" w:hAnsi="Cambria"/>
+          <w:bCs/>
+          <w:color w:val="000000"/>
+        </w:rPr>
+        <w:t>V</w:t>
+      </w:r>
+      <w:r>
+        <w:rPr>
+          <w:rFonts w:ascii="Cambria" w:hAnsi="Cambria"/>
+          <w:bCs/>
+          <w:color w:val="000000"/>
+        </w:rPr>
+        <w:t xml:space="preserve">isual </w:t>
+      </w:r>
+      <w:r>
+        <w:rPr>
+          <w:rFonts w:ascii="Cambria" w:hAnsi="Cambria"/>
+          <w:bCs/>
+          <w:color w:val="000000"/>
+        </w:rPr>
+        <w:t>S</w:t>
+      </w:r>
+      <w:r>
+        <w:rPr>
+          <w:rFonts w:ascii="Cambria" w:hAnsi="Cambria"/>
+          <w:bCs/>
+          <w:color w:val="000000"/>
+        </w:rPr>
+        <w:t>tudio</w:t>
+      </w:r>
+      <w:r>
+        <w:rPr>
+          <w:rFonts w:ascii="Cambria" w:hAnsi="Cambria"/>
+          <w:bCs/>
+          <w:color w:val="000000"/>
+        </w:rPr>
+        <w:t xml:space="preserve"> Code, GitHub, Eclipse, IntelliJ</w:t>
+      </w:r>
+      <w:r>
+        <w:rPr>
+          <w:rFonts w:ascii="Cambria" w:hAnsi="Cambria"/>
+          <w:bCs/>
+          <w:color w:val="000000"/>
+        </w:rPr>
+        <w:t>, AWS</w:t>
+      </w:r>
+      <w:r>
+        <w:rPr>
+          <w:rFonts w:ascii="Cambria" w:hAnsi="Cambria"/>
+          <w:bCs/>
+          <w:color w:val="000000"/>
+        </w:rPr>
+        <w:t xml:space="preserve">, </w:t>
+      </w:r>
+      <w:r>
+        <w:rPr>
+          <w:rFonts w:ascii="Cambria" w:hAnsi="Cambria"/>
+          <w:bCs/>
+          <w:color w:val="000000"/>
+        </w:rPr>
+        <w:t xml:space="preserve">Microsoft </w:t>
+      </w:r>
+      <w:r>
+        <w:rPr>
+          <w:rFonts w:ascii="Cambria" w:hAnsi="Cambria"/>
+          <w:bCs/>
+          <w:color w:val="000000"/>
+        </w:rPr>
+        <w:t>Office</w:t>
+      </w:r>
+      <w:r>
+        <w:rPr>
+          <w:rFonts w:ascii="Cambria" w:hAnsi="Cambria"/>
+          <w:bCs/>
+          <w:color w:val="000000"/>
+        </w:rPr>
+        <w:t>,</w:t>
+      </w:r>
+      <w:r>
+        <w:rPr>
+          <w:rFonts w:ascii="Cambria" w:hAnsi="Cambria"/>
+          <w:bCs/>
+          <w:color w:val="000000"/>
+        </w:rPr>
+        <w:t xml:space="preserve"> </w:t>
+      </w:r>
+      <w:r>
+        <w:rPr>
+          <w:rFonts w:ascii="Cambria" w:hAnsi="Cambria"/>
+          <w:bCs/>
+          <w:color w:val="000000"/>
+        </w:rPr>
+        <w:t>SDLC</w:t>
+      </w:r>
+      <w:r>
+        <w:rPr>
+          <w:rFonts w:ascii="Cambria" w:hAnsi="Cambria"/>
+          <w:bCs/>
+          <w:color w:val="000000"/>
+        </w:rPr>
+        <w:t>, UI/UX</w:t>
+      </w:r>
+      <w:r>
+        <w:rPr>
+          <w:rFonts w:ascii="Cambria" w:hAnsi="Cambria"/>
+          <w:bCs/>
+          <w:color w:val="000000"/>
+        </w:rPr>
+        <w:t>.</w:t>
+      </w:r>
+    </w:p>
+    <w:p>
+      <w:pPr>
+        <w:pBdr>
+          <w:top w:val="nil"/>
+          <w:left w:val="nil"/>
+          <w:bottom w:val="nil"/>
+          <w:right w:val="nil"/>
+          <w:between w:val="nil"/>
+        </w:pBdr>
+        <w:spacing w:before="100" w:after="100"/>
+        <w:rPr>
+          <w:rFonts w:ascii="Cambria" w:hAnsi="Cambria"/>
+          <w:bCs/>
+          <w:color w:val="000000"/>
+        </w:rPr>
+      </w:pPr>
+      <w:r>
+        <w:rPr>
+          <w:rFonts w:ascii="Cambria" w:hAnsi="Cambria"/>
+          <w:b/>
+          <w:color w:val="000000"/>
+        </w:rPr>
+        <w:t>Certifications</w:t>
+      </w:r>
+      <w:r>
+        <w:rPr>
+          <w:rFonts w:ascii="Cambria" w:hAnsi="Cambria"/>
+          <w:bCs/>
+          <w:color w:val="000000"/>
+        </w:rPr>
+        <w:t xml:space="preserve">: Professional Scrum Master I &amp; II, Professional Agile Leadership, </w:t>
+      </w:r>
+      <w:proofErr w:type="spellStart"/>
+      <w:r>
+        <w:rPr>
+          <w:rFonts w:ascii="Cambria" w:hAnsi="Cambria"/>
+          <w:bCs/>
+          <w:color w:val="000000"/>
+        </w:rPr>
+        <w:t>SAFe</w:t>
+      </w:r>
+      <w:proofErr w:type="spellEnd"/>
+      <w:r>
+        <w:rPr>
+          <w:rFonts w:ascii="Cambria" w:hAnsi="Cambria"/>
+          <w:bCs/>
+          <w:color w:val="000000"/>
+        </w:rPr>
+        <w:t xml:space="preserve"> Scrum Master</w:t>
+      </w:r>
+      <w:r>
+        <w:rPr>
+          <w:rFonts w:ascii="Cambria" w:hAnsi="Cambria"/>
+          <w:bCs/>
+          <w:color w:val="000000"/>
+        </w:rPr>
+        <w:t>.</w:t>
       </w:r>
     </w:p>
     <w:sectPr>
-      <w:headerReference w:type="default" r:id="rId13"/>
+      <w:headerReference w:type="default" r:id="rId9"/>
       <w:pgSz w:w="12240" w:h="15840"/>
-      <w:pgMar w:top="720" w:right="720" w:bottom="720" w:left="720" w:header="288" w:footer="288" w:gutter="0"/>
+      <w:pgMar w:top="720" w:right="432" w:bottom="720" w:left="432" w:header="288" w:footer="288" w:gutter="0"/>
       <w:cols w:space="720"/>
       <w:docGrid w:linePitch="360"/>
     </w:sectPr>
@@ -1872,7 +2610,7 @@
 </file>
 
 <file path=word/endnotes.xml><?xml version="1.0" encoding="utf-8"?>
-<w:endnotes xmlns:wpc="http://schemas.microsoft.com/office/word/2010/wordprocessingCanvas" xmlns:cx="http://schemas.microsoft.com/office/drawing/2014/chartex" xmlns:cx1="http://schemas.microsoft.com/office/drawing/2015/9/8/chartex" xmlns:cx2="http://schemas.microsoft.com/office/drawing/2015/10/21/chartex" xmlns:cx3="http://schemas.microsoft.com/office/drawing/2016/5/9/chartex" xmlns:cx4="http://schemas.microsoft.com/office/drawing/2016/5/10/chartex" xmlns:cx5="http://schemas.microsoft.com/office/drawing/2016/5/11/chartex" xmlns:cx6="http://schemas.microsoft.com/office/drawing/2016/5/12/chartex" xmlns:cx7="http://schemas.microsoft.com/office/drawing/2016/5/13/chartex" xmlns:cx8="http://schemas.microsoft.com/office/drawing/2016/5/14/chartex" xmlns:mc="http://schemas.openxmlformats.org/markup-compatibility/2006" xmlns:aink="http://schemas.microsoft.com/office/drawing/2016/ink" xmlns:am3d="http://schemas.microsoft.com/office/drawing/2017/model3d" xmlns:o="urn:schemas-microsoft-com:office:office" xmlns:oel="http://schemas.microsoft.com/office/2019/extlst" xmlns:r="http://schemas.openxmlformats.org/officeDocument/2006/relationships" xmlns:m="http://schemas.openxmlformats.org/officeDocument/2006/math" xmlns:v="urn:schemas-microsoft-com:vml" xmlns:wp14="http://schemas.microsoft.com/office/word/2010/wordprocessingDrawing" xmlns:wp="http://schemas.openxmlformats.org/drawingml/2006/wordprocessingDrawing" xmlns:w10="urn:schemas-microsoft-com:office:word" xmlns:w="http://schemas.openxmlformats.org/wordprocessingml/2006/main" xmlns:w14="http://schemas.microsoft.com/office/word/2010/wordml" xmlns:w15="http://schemas.microsoft.com/office/word/2012/wordml" xmlns:w16cex="http://schemas.microsoft.com/office/word/2018/wordml/cex" xmlns:w16cid="http://schemas.microsoft.com/office/word/2016/wordml/cid" xmlns:w16="http://schemas.microsoft.com/office/word/2018/wordml" xmlns:w16sdtdh="http://schemas.microsoft.com/office/word/2020/wordml/sdtdatahash" xmlns:w16se="http://schemas.microsoft.com/office/word/2015/wordml/symex" xmlns:wpg="http://schemas.microsoft.com/office/word/2010/wordprocessingGroup" xmlns:wpi="http://schemas.microsoft.com/office/word/2010/wordprocessingInk" xmlns:wne="http://schemas.microsoft.com/office/word/2006/wordml" xmlns:wps="http://schemas.microsoft.com/office/word/2010/wordprocessingShape" mc:Ignorable="w14 w15 w16se w16cid w16 w16cex w16sdtdh wp14">
+<w:endnotes xmlns:wpc="http://schemas.microsoft.com/office/word/2010/wordprocessingCanvas" xmlns:cx="http://schemas.microsoft.com/office/drawing/2014/chartex" xmlns:cx1="http://schemas.microsoft.com/office/drawing/2015/9/8/chartex" xmlns:cx2="http://schemas.microsoft.com/office/drawing/2015/10/21/chartex" xmlns:cx3="http://schemas.microsoft.com/office/drawing/2016/5/9/chartex" xmlns:cx4="http://schemas.microsoft.com/office/drawing/2016/5/10/chartex" xmlns:cx5="http://schemas.microsoft.com/office/drawing/2016/5/11/chartex" xmlns:cx6="http://schemas.microsoft.com/office/drawing/2016/5/12/chartex" xmlns:cx7="http://schemas.microsoft.com/office/drawing/2016/5/13/chartex" xmlns:cx8="http://schemas.microsoft.com/office/drawing/2016/5/14/chartex" xmlns:mc="http://schemas.openxmlformats.org/markup-compatibility/2006" xmlns:aink="http://schemas.microsoft.com/office/drawing/2016/ink" xmlns:am3d="http://schemas.microsoft.com/office/drawing/2017/model3d" xmlns:o="urn:schemas-microsoft-com:office:office" xmlns:oel="http://schemas.microsoft.com/office/2019/extlst" xmlns:r="http://schemas.openxmlformats.org/officeDocument/2006/relationships" xmlns:m="http://schemas.openxmlformats.org/officeDocument/2006/math" xmlns:v="urn:schemas-microsoft-com:vml" xmlns:wp14="http://schemas.microsoft.com/office/word/2010/wordprocessingDrawing" xmlns:wp="http://schemas.openxmlformats.org/drawingml/2006/wordprocessingDrawing" xmlns:w10="urn:schemas-microsoft-com:office:word" xmlns:w="http://schemas.openxmlformats.org/wordprocessingml/2006/main" xmlns:w14="http://schemas.microsoft.com/office/word/2010/wordml" xmlns:w15="http://schemas.microsoft.com/office/word/2012/wordml" xmlns:w16cex="http://schemas.microsoft.com/office/word/2018/wordml/cex" xmlns:w16cid="http://schemas.microsoft.com/office/word/2016/wordml/cid" xmlns:w16="http://schemas.microsoft.com/office/word/2018/wordml" xmlns:w16du="http://schemas.microsoft.com/office/word/2023/wordml/word16du" xmlns:w16sdtdh="http://schemas.microsoft.com/office/word/2020/wordml/sdtdatahash" xmlns:w16se="http://schemas.microsoft.com/office/word/2015/wordml/symex" xmlns:wpg="http://schemas.microsoft.com/office/word/2010/wordprocessingGroup" xmlns:wpi="http://schemas.microsoft.com/office/word/2010/wordprocessingInk" xmlns:wne="http://schemas.microsoft.com/office/word/2006/wordml" xmlns:wps="http://schemas.microsoft.com/office/word/2010/wordprocessingShape" mc:Ignorable="w14 w15 w16se w16cid w16 w16cex w16sdtdh w16du wp14">
   <w:endnote w:type="separator" w:id="-1">
     <w:p>
       <w:pPr>
@@ -1897,7 +2635,7 @@
 </file>
 
 <file path=word/footnotes.xml><?xml version="1.0" encoding="utf-8"?>
-<w:footnotes xmlns:wpc="http://schemas.microsoft.com/office/word/2010/wordprocessingCanvas" xmlns:cx="http://schemas.microsoft.com/office/drawing/2014/chartex" xmlns:cx1="http://schemas.microsoft.com/office/drawing/2015/9/8/chartex" xmlns:cx2="http://schemas.microsoft.com/office/drawing/2015/10/21/chartex" xmlns:cx3="http://schemas.microsoft.com/office/drawing/2016/5/9/chartex" xmlns:cx4="http://schemas.microsoft.com/office/drawing/2016/5/10/chartex" xmlns:cx5="http://schemas.microsoft.com/office/drawing/2016/5/11/chartex" xmlns:cx6="http://schemas.microsoft.com/office/drawing/2016/5/12/chartex" xmlns:cx7="http://schemas.microsoft.com/office/drawing/2016/5/13/chartex" xmlns:cx8="http://schemas.microsoft.com/office/drawing/2016/5/14/chartex" xmlns:mc="http://schemas.openxmlformats.org/markup-compatibility/2006" xmlns:aink="http://schemas.microsoft.com/office/drawing/2016/ink" xmlns:am3d="http://schemas.microsoft.com/office/drawing/2017/model3d" xmlns:o="urn:schemas-microsoft-com:office:office" xmlns:oel="http://schemas.microsoft.com/office/2019/extlst" xmlns:r="http://schemas.openxmlformats.org/officeDocument/2006/relationships" xmlns:m="http://schemas.openxmlformats.org/officeDocument/2006/math" xmlns:v="urn:schemas-microsoft-com:vml" xmlns:wp14="http://schemas.microsoft.com/office/word/2010/wordprocessingDrawing" xmlns:wp="http://schemas.openxmlformats.org/drawingml/2006/wordprocessingDrawing" xmlns:w10="urn:schemas-microsoft-com:office:word" xmlns:w="http://schemas.openxmlformats.org/wordprocessingml/2006/main" xmlns:w14="http://schemas.microsoft.com/office/word/2010/wordml" xmlns:w15="http://schemas.microsoft.com/office/word/2012/wordml" xmlns:w16cex="http://schemas.microsoft.com/office/word/2018/wordml/cex" xmlns:w16cid="http://schemas.microsoft.com/office/word/2016/wordml/cid" xmlns:w16="http://schemas.microsoft.com/office/word/2018/wordml" xmlns:w16sdtdh="http://schemas.microsoft.com/office/word/2020/wordml/sdtdatahash" xmlns:w16se="http://schemas.microsoft.com/office/word/2015/wordml/symex" xmlns:wpg="http://schemas.microsoft.com/office/word/2010/wordprocessingGroup" xmlns:wpi="http://schemas.microsoft.com/office/word/2010/wordprocessingInk" xmlns:wne="http://schemas.microsoft.com/office/word/2006/wordml" xmlns:wps="http://schemas.microsoft.com/office/word/2010/wordprocessingShape" mc:Ignorable="w14 w15 w16se w16cid w16 w16cex w16sdtdh wp14">
+<w:footnotes xmlns:wpc="http://schemas.microsoft.com/office/word/2010/wordprocessingCanvas" xmlns:cx="http://schemas.microsoft.com/office/drawing/2014/chartex" xmlns:cx1="http://schemas.microsoft.com/office/drawing/2015/9/8/chartex" xmlns:cx2="http://schemas.microsoft.com/office/drawing/2015/10/21/chartex" xmlns:cx3="http://schemas.microsoft.com/office/drawing/2016/5/9/chartex" xmlns:cx4="http://schemas.microsoft.com/office/drawing/2016/5/10/chartex" xmlns:cx5="http://schemas.microsoft.com/office/drawing/2016/5/11/chartex" xmlns:cx6="http://schemas.microsoft.com/office/drawing/2016/5/12/chartex" xmlns:cx7="http://schemas.microsoft.com/office/drawing/2016/5/13/chartex" xmlns:cx8="http://schemas.microsoft.com/office/drawing/2016/5/14/chartex" xmlns:mc="http://schemas.openxmlformats.org/markup-compatibility/2006" xmlns:aink="http://schemas.microsoft.com/office/drawing/2016/ink" xmlns:am3d="http://schemas.microsoft.com/office/drawing/2017/model3d" xmlns:o="urn:schemas-microsoft-com:office:office" xmlns:oel="http://schemas.microsoft.com/office/2019/extlst" xmlns:r="http://schemas.openxmlformats.org/officeDocument/2006/relationships" xmlns:m="http://schemas.openxmlformats.org/officeDocument/2006/math" xmlns:v="urn:schemas-microsoft-com:vml" xmlns:wp14="http://schemas.microsoft.com/office/word/2010/wordprocessingDrawing" xmlns:wp="http://schemas.openxmlformats.org/drawingml/2006/wordprocessingDrawing" xmlns:w10="urn:schemas-microsoft-com:office:word" xmlns:w="http://schemas.openxmlformats.org/wordprocessingml/2006/main" xmlns:w14="http://schemas.microsoft.com/office/word/2010/wordml" xmlns:w15="http://schemas.microsoft.com/office/word/2012/wordml" xmlns:w16cex="http://schemas.microsoft.com/office/word/2018/wordml/cex" xmlns:w16cid="http://schemas.microsoft.com/office/word/2016/wordml/cid" xmlns:w16="http://schemas.microsoft.com/office/word/2018/wordml" xmlns:w16du="http://schemas.microsoft.com/office/word/2023/wordml/word16du" xmlns:w16sdtdh="http://schemas.microsoft.com/office/word/2020/wordml/sdtdatahash" xmlns:w16se="http://schemas.microsoft.com/office/word/2015/wordml/symex" xmlns:wpg="http://schemas.microsoft.com/office/word/2010/wordprocessingGroup" xmlns:wpi="http://schemas.microsoft.com/office/word/2010/wordprocessingInk" xmlns:wne="http://schemas.microsoft.com/office/word/2006/wordml" xmlns:wps="http://schemas.microsoft.com/office/word/2010/wordprocessingShape" mc:Ignorable="w14 w15 w16se w16cid w16 w16cex w16sdtdh w16du wp14">
   <w:footnote w:type="separator" w:id="-1">
     <w:p>
       <w:pPr>
@@ -1922,7 +2660,7 @@
 </file>
 
 <file path=word/header1.xml><?xml version="1.0" encoding="utf-8"?>
-<w:hdr xmlns:wpc="http://schemas.microsoft.com/office/word/2010/wordprocessingCanvas" xmlns:cx="http://schemas.microsoft.com/office/drawing/2014/chartex" xmlns:cx1="http://schemas.microsoft.com/office/drawing/2015/9/8/chartex" xmlns:cx2="http://schemas.microsoft.com/office/drawing/2015/10/21/chartex" xmlns:cx3="http://schemas.microsoft.com/office/drawing/2016/5/9/chartex" xmlns:cx4="http://schemas.microsoft.com/office/drawing/2016/5/10/chartex" xmlns:cx5="http://schemas.microsoft.com/office/drawing/2016/5/11/chartex" xmlns:cx6="http://schemas.microsoft.com/office/drawing/2016/5/12/chartex" xmlns:cx7="http://schemas.microsoft.com/office/drawing/2016/5/13/chartex" xmlns:cx8="http://schemas.microsoft.com/office/drawing/2016/5/14/chartex" xmlns:mc="http://schemas.openxmlformats.org/markup-compatibility/2006" xmlns:aink="http://schemas.microsoft.com/office/drawing/2016/ink" xmlns:am3d="http://schemas.microsoft.com/office/drawing/2017/model3d" xmlns:o="urn:schemas-microsoft-com:office:office" xmlns:oel="http://schemas.microsoft.com/office/2019/extlst" xmlns:r="http://schemas.openxmlformats.org/officeDocument/2006/relationships" xmlns:m="http://schemas.openxmlformats.org/officeDocument/2006/math" xmlns:v="urn:schemas-microsoft-com:vml" xmlns:wp14="http://schemas.microsoft.com/office/word/2010/wordprocessingDrawing" xmlns:wp="http://schemas.openxmlformats.org/drawingml/2006/wordprocessingDrawing" xmlns:w10="urn:schemas-microsoft-com:office:word" xmlns:w="http://schemas.openxmlformats.org/wordprocessingml/2006/main" xmlns:w14="http://schemas.microsoft.com/office/word/2010/wordml" xmlns:w15="http://schemas.microsoft.com/office/word/2012/wordml" xmlns:w16cex="http://schemas.microsoft.com/office/word/2018/wordml/cex" xmlns:w16cid="http://schemas.microsoft.com/office/word/2016/wordml/cid" xmlns:w16="http://schemas.microsoft.com/office/word/2018/wordml" xmlns:w16sdtdh="http://schemas.microsoft.com/office/word/2020/wordml/sdtdatahash" xmlns:w16se="http://schemas.microsoft.com/office/word/2015/wordml/symex" xmlns:wpg="http://schemas.microsoft.com/office/word/2010/wordprocessingGroup" xmlns:wpi="http://schemas.microsoft.com/office/word/2010/wordprocessingInk" xmlns:wne="http://schemas.microsoft.com/office/word/2006/wordml" xmlns:wps="http://schemas.microsoft.com/office/word/2010/wordprocessingShape" mc:Ignorable="w14 w15 w16se w16cid w16 w16cex w16sdtdh wp14">
+<w:hdr xmlns:wpc="http://schemas.microsoft.com/office/word/2010/wordprocessingCanvas" xmlns:cx="http://schemas.microsoft.com/office/drawing/2014/chartex" xmlns:cx1="http://schemas.microsoft.com/office/drawing/2015/9/8/chartex" xmlns:cx2="http://schemas.microsoft.com/office/drawing/2015/10/21/chartex" xmlns:cx3="http://schemas.microsoft.com/office/drawing/2016/5/9/chartex" xmlns:cx4="http://schemas.microsoft.com/office/drawing/2016/5/10/chartex" xmlns:cx5="http://schemas.microsoft.com/office/drawing/2016/5/11/chartex" xmlns:cx6="http://schemas.microsoft.com/office/drawing/2016/5/12/chartex" xmlns:cx7="http://schemas.microsoft.com/office/drawing/2016/5/13/chartex" xmlns:cx8="http://schemas.microsoft.com/office/drawing/2016/5/14/chartex" xmlns:mc="http://schemas.openxmlformats.org/markup-compatibility/2006" xmlns:aink="http://schemas.microsoft.com/office/drawing/2016/ink" xmlns:am3d="http://schemas.microsoft.com/office/drawing/2017/model3d" xmlns:o="urn:schemas-microsoft-com:office:office" xmlns:oel="http://schemas.microsoft.com/office/2019/extlst" xmlns:r="http://schemas.openxmlformats.org/officeDocument/2006/relationships" xmlns:m="http://schemas.openxmlformats.org/officeDocument/2006/math" xmlns:v="urn:schemas-microsoft-com:vml" xmlns:wp14="http://schemas.microsoft.com/office/word/2010/wordprocessingDrawing" xmlns:wp="http://schemas.openxmlformats.org/drawingml/2006/wordprocessingDrawing" xmlns:w10="urn:schemas-microsoft-com:office:word" xmlns:w="http://schemas.openxmlformats.org/wordprocessingml/2006/main" xmlns:w14="http://schemas.microsoft.com/office/word/2010/wordml" xmlns:w15="http://schemas.microsoft.com/office/word/2012/wordml" xmlns:w16cex="http://schemas.microsoft.com/office/word/2018/wordml/cex" xmlns:w16cid="http://schemas.microsoft.com/office/word/2016/wordml/cid" xmlns:w16="http://schemas.microsoft.com/office/word/2018/wordml" xmlns:w16du="http://schemas.microsoft.com/office/word/2023/wordml/word16du" xmlns:w16sdtdh="http://schemas.microsoft.com/office/word/2020/wordml/sdtdatahash" xmlns:w16se="http://schemas.microsoft.com/office/word/2015/wordml/symex" xmlns:wpg="http://schemas.microsoft.com/office/word/2010/wordprocessingGroup" xmlns:wpi="http://schemas.microsoft.com/office/word/2010/wordprocessingInk" xmlns:wne="http://schemas.microsoft.com/office/word/2006/wordml" xmlns:wps="http://schemas.microsoft.com/office/word/2010/wordprocessingShape" mc:Ignorable="w14 w15 w16se w16cid w16 w16cex w16sdtdh w16du wp14">
   <w:p>
     <w:pPr>
       <w:pStyle w:val="Header"/>
@@ -1943,7 +2681,7 @@
         <w:sz w:val="36"/>
         <w:szCs w:val="36"/>
       </w:rPr>
-      <w:t>Clement Kinyui Ndimuangu</w:t>
+      <w:t>Clement Ndimuangu</w:t>
     </w:r>
   </w:p>
   <w:p>
@@ -1982,9 +2720,12 @@
       <w:rPr>
         <w:rFonts w:ascii="Cambria" w:hAnsi="Cambria"/>
       </w:rPr>
-      <w:t xml:space="preserve"> | </w:t>
+      <w:t xml:space="preserve"> |</w:t>
     </w:r>
     <w:r>
+      <w:rPr>
+        <w:rFonts w:ascii="Cambria" w:hAnsi="Cambria"/>
+      </w:rPr>
       <w:t xml:space="preserve"> </w:t>
     </w:r>
     <w:hyperlink r:id="rId1" w:history="1">
@@ -1992,16 +2733,6 @@
         <w:rPr>
           <w:rStyle w:val="Hyperlink"/>
           <w:rFonts w:ascii="Cambria" w:hAnsi="Cambria"/>
-          <w14:shadow w14:blurRad="38100" w14:dist="19050" w14:dir="2700000" w14:sx="100000" w14:sy="100000" w14:kx="0" w14:ky="0" w14:algn="tl">
-            <w14:schemeClr w14:val="dk1">
-              <w14:alpha w14:val="60000"/>
-            </w14:schemeClr>
-          </w14:shadow>
-          <w14:textOutline w14:w="0" w14:cap="flat" w14:cmpd="sng" w14:algn="ctr">
-            <w14:noFill/>
-            <w14:prstDash w14:val="solid"/>
-            <w14:round/>
-          </w14:textOutline>
         </w:rPr>
         <w:t>ndiclementkinyui@gmail.com</w:t>
       </w:r>
@@ -2010,7 +2741,13 @@
       <w:rPr>
         <w:rFonts w:ascii="Cambria" w:hAnsi="Cambria"/>
       </w:rPr>
-      <w:t xml:space="preserve"> |</w:t>
+      <w:t xml:space="preserve"> </w:t>
+    </w:r>
+    <w:r>
+      <w:rPr>
+        <w:rFonts w:ascii="Cambria" w:hAnsi="Cambria"/>
+      </w:rPr>
+      <w:t>|</w:t>
     </w:r>
     <w:r>
       <w:rPr>
@@ -2024,7 +2761,21 @@
           <w:rStyle w:val="Hyperlink"/>
           <w:rFonts w:ascii="Cambria" w:hAnsi="Cambria"/>
         </w:rPr>
-        <w:t>LinkedIn</w:t>
+        <w:t>Li</w:t>
+      </w:r>
+      <w:r>
+        <w:rPr>
+          <w:rStyle w:val="Hyperlink"/>
+          <w:rFonts w:ascii="Cambria" w:hAnsi="Cambria"/>
+        </w:rPr>
+        <w:t>n</w:t>
+      </w:r>
+      <w:r>
+        <w:rPr>
+          <w:rStyle w:val="Hyperlink"/>
+          <w:rFonts w:ascii="Cambria" w:hAnsi="Cambria"/>
+        </w:rPr>
+        <w:t>kedIn</w:t>
       </w:r>
     </w:hyperlink>
     <w:r>
@@ -2054,21 +2805,7 @@
           <w:rStyle w:val="Hyperlink"/>
           <w:rFonts w:ascii="Cambria" w:hAnsi="Cambria"/>
         </w:rPr>
-        <w:t>Por</w:t>
-      </w:r>
-      <w:r>
-        <w:rPr>
-          <w:rStyle w:val="Hyperlink"/>
-          <w:rFonts w:ascii="Cambria" w:hAnsi="Cambria"/>
-        </w:rPr>
-        <w:t>t</w:t>
-      </w:r>
-      <w:r>
-        <w:rPr>
-          <w:rStyle w:val="Hyperlink"/>
-          <w:rFonts w:ascii="Cambria" w:hAnsi="Cambria"/>
-        </w:rPr>
-        <w:t>folio</w:t>
+        <w:t>Portfolio</w:t>
       </w:r>
     </w:hyperlink>
   </w:p>
@@ -2076,7 +2813,7 @@
 </file>
 
 <file path=word/numbering.xml><?xml version="1.0" encoding="utf-8"?>
-<w:numbering xmlns:wpc="http://schemas.microsoft.com/office/word/2010/wordprocessingCanvas" xmlns:cx="http://schemas.microsoft.com/office/drawing/2014/chartex" xmlns:cx1="http://schemas.microsoft.com/office/drawing/2015/9/8/chartex" xmlns:cx2="http://schemas.microsoft.com/office/drawing/2015/10/21/chartex" xmlns:cx3="http://schemas.microsoft.com/office/drawing/2016/5/9/chartex" xmlns:cx4="http://schemas.microsoft.com/office/drawing/2016/5/10/chartex" xmlns:cx5="http://schemas.microsoft.com/office/drawing/2016/5/11/chartex" xmlns:cx6="http://schemas.microsoft.com/office/drawing/2016/5/12/chartex" xmlns:cx7="http://schemas.microsoft.com/office/drawing/2016/5/13/chartex" xmlns:cx8="http://schemas.microsoft.com/office/drawing/2016/5/14/chartex" xmlns:mc="http://schemas.openxmlformats.org/markup-compatibility/2006" xmlns:aink="http://schemas.microsoft.com/office/drawing/2016/ink" xmlns:am3d="http://schemas.microsoft.com/office/drawing/2017/model3d" xmlns:o="urn:schemas-microsoft-com:office:office" xmlns:oel="http://schemas.microsoft.com/office/2019/extlst" xmlns:r="http://schemas.openxmlformats.org/officeDocument/2006/relationships" xmlns:m="http://schemas.openxmlformats.org/officeDocument/2006/math" xmlns:v="urn:schemas-microsoft-com:vml" xmlns:wp14="http://schemas.microsoft.com/office/word/2010/wordprocessingDrawing" xmlns:wp="http://schemas.openxmlformats.org/drawingml/2006/wordprocessingDrawing" xmlns:w10="urn:schemas-microsoft-com:office:word" xmlns:w="http://schemas.openxmlformats.org/wordprocessingml/2006/main" xmlns:w14="http://schemas.microsoft.com/office/word/2010/wordml" xmlns:w15="http://schemas.microsoft.com/office/word/2012/wordml" xmlns:w16cex="http://schemas.microsoft.com/office/word/2018/wordml/cex" xmlns:w16cid="http://schemas.microsoft.com/office/word/2016/wordml/cid" xmlns:w16="http://schemas.microsoft.com/office/word/2018/wordml" xmlns:w16sdtdh="http://schemas.microsoft.com/office/word/2020/wordml/sdtdatahash" xmlns:w16se="http://schemas.microsoft.com/office/word/2015/wordml/symex" xmlns:wpg="http://schemas.microsoft.com/office/word/2010/wordprocessingGroup" xmlns:wpi="http://schemas.microsoft.com/office/word/2010/wordprocessingInk" xmlns:wne="http://schemas.microsoft.com/office/word/2006/wordml" xmlns:wps="http://schemas.microsoft.com/office/word/2010/wordprocessingShape" mc:Ignorable="w14 w15 w16se w16cid w16 w16cex w16sdtdh wp14">
+<w:numbering xmlns:wpc="http://schemas.microsoft.com/office/word/2010/wordprocessingCanvas" xmlns:cx="http://schemas.microsoft.com/office/drawing/2014/chartex" xmlns:cx1="http://schemas.microsoft.com/office/drawing/2015/9/8/chartex" xmlns:cx2="http://schemas.microsoft.com/office/drawing/2015/10/21/chartex" xmlns:cx3="http://schemas.microsoft.com/office/drawing/2016/5/9/chartex" xmlns:cx4="http://schemas.microsoft.com/office/drawing/2016/5/10/chartex" xmlns:cx5="http://schemas.microsoft.com/office/drawing/2016/5/11/chartex" xmlns:cx6="http://schemas.microsoft.com/office/drawing/2016/5/12/chartex" xmlns:cx7="http://schemas.microsoft.com/office/drawing/2016/5/13/chartex" xmlns:cx8="http://schemas.microsoft.com/office/drawing/2016/5/14/chartex" xmlns:mc="http://schemas.openxmlformats.org/markup-compatibility/2006" xmlns:aink="http://schemas.microsoft.com/office/drawing/2016/ink" xmlns:am3d="http://schemas.microsoft.com/office/drawing/2017/model3d" xmlns:o="urn:schemas-microsoft-com:office:office" xmlns:oel="http://schemas.microsoft.com/office/2019/extlst" xmlns:r="http://schemas.openxmlformats.org/officeDocument/2006/relationships" xmlns:m="http://schemas.openxmlformats.org/officeDocument/2006/math" xmlns:v="urn:schemas-microsoft-com:vml" xmlns:wp14="http://schemas.microsoft.com/office/word/2010/wordprocessingDrawing" xmlns:wp="http://schemas.openxmlformats.org/drawingml/2006/wordprocessingDrawing" xmlns:w10="urn:schemas-microsoft-com:office:word" xmlns:w="http://schemas.openxmlformats.org/wordprocessingml/2006/main" xmlns:w14="http://schemas.microsoft.com/office/word/2010/wordml" xmlns:w15="http://schemas.microsoft.com/office/word/2012/wordml" xmlns:w16cex="http://schemas.microsoft.com/office/word/2018/wordml/cex" xmlns:w16cid="http://schemas.microsoft.com/office/word/2016/wordml/cid" xmlns:w16="http://schemas.microsoft.com/office/word/2018/wordml" xmlns:w16du="http://schemas.microsoft.com/office/word/2023/wordml/word16du" xmlns:w16sdtdh="http://schemas.microsoft.com/office/word/2020/wordml/sdtdatahash" xmlns:w16se="http://schemas.microsoft.com/office/word/2015/wordml/symex" xmlns:wpg="http://schemas.microsoft.com/office/word/2010/wordprocessingGroup" xmlns:wpi="http://schemas.microsoft.com/office/word/2010/wordprocessingInk" xmlns:wne="http://schemas.microsoft.com/office/word/2006/wordml" xmlns:wps="http://schemas.microsoft.com/office/word/2010/wordprocessingShape" mc:Ignorable="w14 w15 w16se w16cid w16 w16cex w16sdtdh w16du wp14">
   <w:abstractNum w:abstractNumId="0" w15:restartNumberingAfterBreak="0">
     <w:nsid w:val="0BBD7AAD"/>
     <w:multiLevelType w:val="hybridMultilevel"/>
@@ -2419,14 +3156,14 @@
   <w:abstractNum w:abstractNumId="3" w15:restartNumberingAfterBreak="0">
     <w:nsid w:val="2F2136A9"/>
     <w:multiLevelType w:val="hybridMultilevel"/>
-    <w:tmpl w:val="3C82D04C"/>
+    <w:tmpl w:val="4E3E10BA"/>
     <w:lvl w:ilvl="0" w:tplc="04090001">
       <w:start w:val="1"/>
       <w:numFmt w:val="bullet"/>
       <w:lvlText w:val=""/>
       <w:lvlJc w:val="left"/>
       <w:pPr>
-        <w:ind w:left="720" w:hanging="360"/>
+        <w:ind w:left="360" w:hanging="360"/>
       </w:pPr>
       <w:rPr>
         <w:rFonts w:ascii="Symbol" w:hAnsi="Symbol" w:hint="default"/>
@@ -2438,7 +3175,7 @@
       <w:lvlText w:val="o"/>
       <w:lvlJc w:val="left"/>
       <w:pPr>
-        <w:ind w:left="1440" w:hanging="360"/>
+        <w:ind w:left="1080" w:hanging="360"/>
       </w:pPr>
       <w:rPr>
         <w:rFonts w:ascii="Courier New" w:hAnsi="Courier New" w:cs="Courier New" w:hint="default"/>
@@ -2450,7 +3187,7 @@
       <w:lvlText w:val=""/>
       <w:lvlJc w:val="left"/>
       <w:pPr>
-        <w:ind w:left="2160" w:hanging="360"/>
+        <w:ind w:left="1800" w:hanging="360"/>
       </w:pPr>
       <w:rPr>
         <w:rFonts w:ascii="Wingdings" w:hAnsi="Wingdings" w:hint="default"/>
@@ -2462,7 +3199,7 @@
       <w:lvlText w:val=""/>
       <w:lvlJc w:val="left"/>
       <w:pPr>
-        <w:ind w:left="2880" w:hanging="360"/>
+        <w:ind w:left="2520" w:hanging="360"/>
       </w:pPr>
       <w:rPr>
         <w:rFonts w:ascii="Symbol" w:hAnsi="Symbol" w:hint="default"/>
@@ -2474,7 +3211,7 @@
       <w:lvlText w:val="o"/>
       <w:lvlJc w:val="left"/>
       <w:pPr>
-        <w:ind w:left="3600" w:hanging="360"/>
+        <w:ind w:left="3240" w:hanging="360"/>
       </w:pPr>
       <w:rPr>
         <w:rFonts w:ascii="Courier New" w:hAnsi="Courier New" w:cs="Courier New" w:hint="default"/>
@@ -2486,7 +3223,7 @@
       <w:lvlText w:val=""/>
       <w:lvlJc w:val="left"/>
       <w:pPr>
-        <w:ind w:left="4320" w:hanging="360"/>
+        <w:ind w:left="3960" w:hanging="360"/>
       </w:pPr>
       <w:rPr>
         <w:rFonts w:ascii="Wingdings" w:hAnsi="Wingdings" w:hint="default"/>
@@ -2498,7 +3235,7 @@
       <w:lvlText w:val=""/>
       <w:lvlJc w:val="left"/>
       <w:pPr>
-        <w:ind w:left="5040" w:hanging="360"/>
+        <w:ind w:left="4680" w:hanging="360"/>
       </w:pPr>
       <w:rPr>
         <w:rFonts w:ascii="Symbol" w:hAnsi="Symbol" w:hint="default"/>
@@ -2510,7 +3247,7 @@
       <w:lvlText w:val="o"/>
       <w:lvlJc w:val="left"/>
       <w:pPr>
-        <w:ind w:left="5760" w:hanging="360"/>
+        <w:ind w:left="5400" w:hanging="360"/>
       </w:pPr>
       <w:rPr>
         <w:rFonts w:ascii="Courier New" w:hAnsi="Courier New" w:cs="Courier New" w:hint="default"/>
@@ -2522,7 +3259,7 @@
       <w:lvlText w:val=""/>
       <w:lvlJc w:val="left"/>
       <w:pPr>
-        <w:ind w:left="6480" w:hanging="360"/>
+        <w:ind w:left="6120" w:hanging="360"/>
       </w:pPr>
       <w:rPr>
         <w:rFonts w:ascii="Wingdings" w:hAnsi="Wingdings" w:hint="default"/>
@@ -3217,7 +3954,7 @@
       <w:lvlText w:val=""/>
       <w:lvlJc w:val="left"/>
       <w:pPr>
-        <w:ind w:left="720" w:hanging="360"/>
+        <w:ind w:left="360" w:hanging="360"/>
       </w:pPr>
       <w:rPr>
         <w:rFonts w:ascii="Symbol" w:hAnsi="Symbol" w:hint="default"/>
@@ -3229,7 +3966,7 @@
       <w:lvlText w:val="o"/>
       <w:lvlJc w:val="left"/>
       <w:pPr>
-        <w:ind w:left="1440" w:hanging="360"/>
+        <w:ind w:left="1080" w:hanging="360"/>
       </w:pPr>
       <w:rPr>
         <w:rFonts w:ascii="Courier New" w:hAnsi="Courier New" w:cs="Courier New" w:hint="default"/>
@@ -3241,7 +3978,7 @@
       <w:lvlText w:val=""/>
       <w:lvlJc w:val="left"/>
       <w:pPr>
-        <w:ind w:left="2160" w:hanging="360"/>
+        <w:ind w:left="1800" w:hanging="360"/>
       </w:pPr>
       <w:rPr>
         <w:rFonts w:ascii="Wingdings" w:hAnsi="Wingdings" w:hint="default"/>
@@ -3253,7 +3990,7 @@
       <w:lvlText w:val=""/>
       <w:lvlJc w:val="left"/>
       <w:pPr>
-        <w:ind w:left="2880" w:hanging="360"/>
+        <w:ind w:left="2520" w:hanging="360"/>
       </w:pPr>
       <w:rPr>
         <w:rFonts w:ascii="Symbol" w:hAnsi="Symbol" w:hint="default"/>
@@ -3265,7 +4002,7 @@
       <w:lvlText w:val="o"/>
       <w:lvlJc w:val="left"/>
       <w:pPr>
-        <w:ind w:left="3600" w:hanging="360"/>
+        <w:ind w:left="3240" w:hanging="360"/>
       </w:pPr>
       <w:rPr>
         <w:rFonts w:ascii="Courier New" w:hAnsi="Courier New" w:cs="Courier New" w:hint="default"/>
@@ -3277,7 +4014,7 @@
       <w:lvlText w:val=""/>
       <w:lvlJc w:val="left"/>
       <w:pPr>
-        <w:ind w:left="4320" w:hanging="360"/>
+        <w:ind w:left="3960" w:hanging="360"/>
       </w:pPr>
       <w:rPr>
         <w:rFonts w:ascii="Wingdings" w:hAnsi="Wingdings" w:hint="default"/>
@@ -3289,7 +4026,7 @@
       <w:lvlText w:val=""/>
       <w:lvlJc w:val="left"/>
       <w:pPr>
-        <w:ind w:left="5040" w:hanging="360"/>
+        <w:ind w:left="4680" w:hanging="360"/>
       </w:pPr>
       <w:rPr>
         <w:rFonts w:ascii="Symbol" w:hAnsi="Symbol" w:hint="default"/>
@@ -3301,7 +4038,7 @@
       <w:lvlText w:val="o"/>
       <w:lvlJc w:val="left"/>
       <w:pPr>
-        <w:ind w:left="5760" w:hanging="360"/>
+        <w:ind w:left="5400" w:hanging="360"/>
       </w:pPr>
       <w:rPr>
         <w:rFonts w:ascii="Courier New" w:hAnsi="Courier New" w:cs="Courier New" w:hint="default"/>
@@ -3313,7 +4050,7 @@
       <w:lvlText w:val=""/>
       <w:lvlJc w:val="left"/>
       <w:pPr>
-        <w:ind w:left="6480" w:hanging="360"/>
+        <w:ind w:left="6120" w:hanging="360"/>
       </w:pPr>
       <w:rPr>
         <w:rFonts w:ascii="Wingdings" w:hAnsi="Wingdings" w:hint="default"/>
@@ -3469,11 +4206,17 @@
   <w:num w:numId="12" w16cid:durableId="642739668">
     <w:abstractNumId w:val="3"/>
   </w:num>
+  <w:num w:numId="13" w16cid:durableId="1163819469">
+    <w:abstractNumId w:val="1"/>
+  </w:num>
+  <w:num w:numId="14" w16cid:durableId="2115712777">
+    <w:abstractNumId w:val="3"/>
+  </w:num>
 </w:numbering>
 </file>
 
 <file path=word/styles.xml><?xml version="1.0" encoding="utf-8"?>
-<w:styles xmlns:mc="http://schemas.openxmlformats.org/markup-compatibility/2006" xmlns:r="http://schemas.openxmlformats.org/officeDocument/2006/relationships" xmlns:w="http://schemas.openxmlformats.org/wordprocessingml/2006/main" xmlns:w14="http://schemas.microsoft.com/office/word/2010/wordml" xmlns:w15="http://schemas.microsoft.com/office/word/2012/wordml" xmlns:w16cex="http://schemas.microsoft.com/office/word/2018/wordml/cex" xmlns:w16cid="http://schemas.microsoft.com/office/word/2016/wordml/cid" xmlns:w16="http://schemas.microsoft.com/office/word/2018/wordml" xmlns:w16sdtdh="http://schemas.microsoft.com/office/word/2020/wordml/sdtdatahash" xmlns:w16se="http://schemas.microsoft.com/office/word/2015/wordml/symex" mc:Ignorable="w14 w15 w16se w16cid w16 w16cex w16sdtdh">
+<w:styles xmlns:mc="http://schemas.openxmlformats.org/markup-compatibility/2006" xmlns:r="http://schemas.openxmlformats.org/officeDocument/2006/relationships" xmlns:w="http://schemas.openxmlformats.org/wordprocessingml/2006/main" xmlns:w14="http://schemas.microsoft.com/office/word/2010/wordml" xmlns:w15="http://schemas.microsoft.com/office/word/2012/wordml" xmlns:w16cex="http://schemas.microsoft.com/office/word/2018/wordml/cex" xmlns:w16cid="http://schemas.microsoft.com/office/word/2016/wordml/cid" xmlns:w16="http://schemas.microsoft.com/office/word/2018/wordml" xmlns:w16du="http://schemas.microsoft.com/office/word/2023/wordml/word16du" xmlns:w16sdtdh="http://schemas.microsoft.com/office/word/2020/wordml/sdtdatahash" xmlns:w16se="http://schemas.microsoft.com/office/word/2015/wordml/symex" mc:Ignorable="w14 w15 w16se w16cid w16 w16cex w16sdtdh w16du">
   <w:docDefaults>
     <w:rPrDefault>
       <w:rPr>
@@ -4001,6 +4744,17 @@
       <w:shd w:val="clear" w:color="auto" w:fill="E1DFDD"/>
     </w:rPr>
   </w:style>
+  <w:style w:type="character" w:styleId="Emphasis">
+    <w:name w:val="Emphasis"/>
+    <w:basedOn w:val="DefaultParagraphFont"/>
+    <w:uiPriority w:val="20"/>
+    <w:qFormat/>
+    <w:rsid w:val="00CC0077"/>
+    <w:rPr>
+      <w:i/>
+      <w:iCs/>
+    </w:rPr>
+  </w:style>
 </w:styles>
 </file>
 

</xml_diff>